<commit_message>
final version of undecisive persona up for review v1
</commit_message>
<xml_diff>
--- a/doc/sprint0/Personas.docx
+++ b/doc/sprint0/Personas.docx
@@ -237,8 +237,19 @@
           <w:sz w:val="24"/>
           <w:szCs w:val="24"/>
         </w:rPr>
-        <w:t>Quality of the persona should be measured based on the presence/absence/quality of description of the following elements :</w:t>
-      </w:r>
+        <w:t xml:space="preserve">Quality of the persona should be measured based on the presence/absence/quality of description of the following </w:t>
+      </w:r>
+      <w:proofErr w:type="gramStart"/>
+      <w:r>
+        <w:rPr>
+          <w:rFonts w:ascii="Tahoma" w:hAnsi="Tahoma" w:cs="Tahoma"/>
+          <w:color w:val="000000"/>
+          <w:sz w:val="24"/>
+          <w:szCs w:val="24"/>
+        </w:rPr>
+        <w:t>elements :</w:t>
+      </w:r>
+      <w:proofErr w:type="gramEnd"/>
     </w:p>
     <w:p>
       <w:pPr>
@@ -610,12 +621,20 @@
         </w:rPr>
         <w:t xml:space="preserve">Lazy User &amp; Picky User </w:t>
       </w:r>
+      <w:proofErr w:type="gramStart"/>
       <w:r>
         <w:rPr>
           <w:b/>
         </w:rPr>
         <w:softHyphen/>
-        <w:t xml:space="preserve">(Page 3 &amp; 4) </w:t>
+        <w:t>(</w:t>
+      </w:r>
+      <w:proofErr w:type="gramEnd"/>
+      <w:r>
+        <w:rPr>
+          <w:b/>
+        </w:rPr>
+        <w:t xml:space="preserve">Page 3 &amp; 4) </w:t>
       </w:r>
       <w:r>
         <w:t>– Assigned to Ryan</w:t>
@@ -648,30 +667,14 @@
           <w:u w:val="single"/>
         </w:rPr>
         <w:lastRenderedPageBreak/>
-        <w:t xml:space="preserve">Clueless User Persona </w:t>
-      </w:r>
-    </w:p>
-    <w:p>
-      <w:pPr>
+        <w:t>Indecisive</w:t>
+      </w:r>
+      <w:r>
         <w:rPr>
           <w:b/>
           <w:u w:val="single"/>
         </w:rPr>
-      </w:pPr>
-    </w:p>
-    <w:p>
-      <w:r>
-        <w:t>Twenty-three year-old Michael Bordan is the only child of the Bordan family. Michael is a fresh graduate who has just completed his Bachelors in Computer Science. Michael wasn’t exactly sure what he wanted to do after high school but after guidance from his parents he pursued computer science. Post-graduation Michael does not have any plans for employment or further education. Michael’s father Lavar Bordon, being a proud father, feels like Michael deserves a break. He feels that Michael should take a step back and explore himself through a vacation which he will pay for happily.</w:t>
-      </w:r>
-    </w:p>
-    <w:p>
-      <w:r>
-        <w:t xml:space="preserve">Michael learned quite a bit from studying computer science in his undergraduate. He became a tech-savvy individual who can fluently develop web and mobile applications. And fairly so he likes to spend a good portion of his day on his laptop making random applications “for the fun of it”. Most evenings however Michael and his friend DeBron go to the local Panam center to workout. After the workout, they usually go for a quick snack or booster juice. DeBron usually tries something new every time, and Michael goes with whatever DeBron is trying. </w:t>
-      </w:r>
-    </w:p>
-    <w:p>
-      <w:r>
-        <w:t>Michael likes to believe technology is the future. He thinks most tasks could be done through his computer. When Michael’s father suggested a vacation, the first thing Michael thought of was searching for the web for a suggestion. He is open to exploring most things, so if there are good suggestions he will take them.</w:t>
+        <w:t xml:space="preserve"> User Persona </w:t>
       </w:r>
     </w:p>
     <w:p>
@@ -681,92 +684,165 @@
           <w:u w:val="single"/>
         </w:rPr>
       </w:pPr>
+    </w:p>
+    <w:p>
+      <w:pPr>
+        <w:jc w:val="both"/>
+      </w:pPr>
+      <w:r>
+        <w:t>Twenty-three-year-old</w:t>
+      </w:r>
+      <w:r>
+        <w:t xml:space="preserve"> Michael </w:t>
+      </w:r>
+      <w:proofErr w:type="spellStart"/>
+      <w:r>
+        <w:t>Bordan</w:t>
+      </w:r>
+      <w:proofErr w:type="spellEnd"/>
+      <w:r>
+        <w:t xml:space="preserve"> is the only child of the </w:t>
+      </w:r>
+      <w:proofErr w:type="spellStart"/>
+      <w:r>
+        <w:t>Bordan</w:t>
+      </w:r>
+      <w:proofErr w:type="spellEnd"/>
+      <w:r>
+        <w:t xml:space="preserve"> family. Michael is a fresh graduate who has just completed his Bachelors in Computer Science. Michael wasn’t exactly sure what he wanted to do after high school but after guidance from his parents he pursued computer science. Post-graduation Michael does not have any plans for employment or further education. Michael’s father </w:t>
+      </w:r>
+      <w:proofErr w:type="spellStart"/>
+      <w:r>
+        <w:t>Lavar</w:t>
+      </w:r>
+      <w:proofErr w:type="spellEnd"/>
+      <w:r>
+        <w:t xml:space="preserve"> Bordon, being a proud father, feels like Michael deserves a break. He feels that Michael should take a step back and explore himself through a vacation which he will pay for happily.</w:t>
+      </w:r>
+    </w:p>
+    <w:p>
+      <w:pPr>
+        <w:jc w:val="both"/>
+      </w:pPr>
+      <w:r>
+        <w:t xml:space="preserve">Michael learned quite a bit from studying computer science in his undergraduate. He became a tech-savvy individual who can fluently develop web and mobile applications. And fairly so he likes to spend a good portion of his day on his laptop making random applications “for the fun of it”. Most evenings however Michael and his friend </w:t>
+      </w:r>
+      <w:proofErr w:type="spellStart"/>
+      <w:r>
+        <w:t>DeBron</w:t>
+      </w:r>
+      <w:proofErr w:type="spellEnd"/>
+      <w:r>
+        <w:t xml:space="preserve"> go to the local </w:t>
+      </w:r>
+      <w:proofErr w:type="spellStart"/>
+      <w:r>
+        <w:t>Panam</w:t>
+      </w:r>
+      <w:proofErr w:type="spellEnd"/>
+      <w:r>
+        <w:t xml:space="preserve"> center to workout. After the workout, they usually go for a quick snack or booster juice. </w:t>
+      </w:r>
+      <w:proofErr w:type="spellStart"/>
+      <w:r>
+        <w:t>DeBron</w:t>
+      </w:r>
+      <w:proofErr w:type="spellEnd"/>
+      <w:r>
+        <w:t xml:space="preserve"> usually tries something new every time, </w:t>
+      </w:r>
+      <w:r>
+        <w:t>however</w:t>
+      </w:r>
+      <w:r>
+        <w:t xml:space="preserve"> Michael goes with whatever </w:t>
+      </w:r>
+      <w:proofErr w:type="spellStart"/>
+      <w:r>
+        <w:t>DeBron</w:t>
+      </w:r>
+      <w:proofErr w:type="spellEnd"/>
+      <w:r>
+        <w:t xml:space="preserve"> is trying. </w:t>
+      </w:r>
+    </w:p>
+    <w:p>
+      <w:pPr>
+        <w:jc w:val="both"/>
+      </w:pPr>
+      <w:r>
+        <w:t>Michael likes to believe technology is the future. He thinks most tasks could be done through his computer</w:t>
+      </w:r>
+      <w:r>
+        <w:t xml:space="preserve"> without much thought being given to them</w:t>
+      </w:r>
+      <w:r>
+        <w:t>. When Michael’s father suggested a vacation, the first thing Mich</w:t>
+      </w:r>
+      <w:r>
+        <w:t>ael thought of was searching</w:t>
+      </w:r>
+      <w:r>
+        <w:t xml:space="preserve"> the web for a suggestion</w:t>
+      </w:r>
+      <w:r>
+        <w:t xml:space="preserve"> as he is unsure of where he would want</w:t>
+      </w:r>
+      <w:r>
+        <w:t xml:space="preserve"> to go</w:t>
+      </w:r>
+      <w:r>
+        <w:t>. He is open to exploring most things, so if there are good suggestions he will</w:t>
+      </w:r>
+      <w:r>
+        <w:t xml:space="preserve"> </w:t>
+      </w:r>
+      <w:r>
+        <w:t>take</w:t>
+      </w:r>
+      <w:r>
+        <w:t xml:space="preserve"> them.</w:t>
+      </w:r>
+      <w:r>
+        <w:t xml:space="preserve"> Michael is someone who looks for a guided experience where he doesn’t have to answer the harder questions.</w:t>
+      </w:r>
+      <w:r>
+        <w:t xml:space="preserve"> When looking for an ideal vacation he would rather answer simpler broad questions which seamlessly lead to the perfect vacation </w:t>
+      </w:r>
+      <w:r>
+        <w:t xml:space="preserve">package </w:t>
+      </w:r>
+      <w:r>
+        <w:t xml:space="preserve">without having to </w:t>
+      </w:r>
+      <w:r>
+        <w:t>do any decision making of his own.</w:t>
+      </w:r>
       <w:bookmarkStart w:id="0" w:name="_GoBack"/>
       <w:bookmarkEnd w:id="0"/>
-    </w:p>
-    <w:p>
-      <w:pPr>
-        <w:pStyle w:val="ListParagraph"/>
-        <w:numPr>
-          <w:ilvl w:val="0"/>
-          <w:numId w:val="2"/>
-        </w:numPr>
-      </w:pPr>
-      <w:r>
-        <w:t xml:space="preserve">wants to try something new </w:t>
-      </w:r>
-    </w:p>
-    <w:p>
-      <w:pPr>
-        <w:pStyle w:val="ListParagraph"/>
-        <w:numPr>
-          <w:ilvl w:val="0"/>
-          <w:numId w:val="2"/>
-        </w:numPr>
-      </w:pPr>
-      <w:r>
-        <w:t xml:space="preserve">serves as a guide </w:t>
-      </w:r>
-    </w:p>
-    <w:p>
-      <w:pPr>
-        <w:pStyle w:val="ListParagraph"/>
-        <w:numPr>
-          <w:ilvl w:val="0"/>
-          <w:numId w:val="2"/>
-        </w:numPr>
-      </w:pPr>
-      <w:r>
-        <w:t>gives them options they never knew about</w:t>
-      </w:r>
-    </w:p>
-    <w:p>
-      <w:pPr>
-        <w:pStyle w:val="ListParagraph"/>
-        <w:numPr>
-          <w:ilvl w:val="0"/>
-          <w:numId w:val="2"/>
-        </w:numPr>
-      </w:pPr>
-      <w:r>
-        <w:t>helps solidify their decision</w:t>
-      </w:r>
-    </w:p>
-    <w:p>
-      <w:pPr>
-        <w:pStyle w:val="ListParagraph"/>
-        <w:numPr>
-          <w:ilvl w:val="0"/>
-          <w:numId w:val="2"/>
-        </w:numPr>
-      </w:pPr>
-      <w:r>
-        <w:t>helps the user answer easier questions like</w:t>
-      </w:r>
-    </w:p>
-    <w:p>
-      <w:pPr>
-        <w:pStyle w:val="ListParagraph"/>
-        <w:numPr>
-          <w:ilvl w:val="0"/>
-          <w:numId w:val="2"/>
-        </w:numPr>
-      </w:pPr>
-      <w:r>
-        <w:t>preferences</w:t>
-      </w:r>
-    </w:p>
-    <w:p>
-      <w:r>
-        <w:br w:type="page"/>
-      </w:r>
-    </w:p>
-    <w:p>
-      <w:r>
+      <w:r>
+        <w:t xml:space="preserve"> </w:t>
+      </w:r>
+    </w:p>
+    <w:p>
+      <w:pPr>
         <w:rPr>
           <w:b/>
           <w:u w:val="single"/>
         </w:rPr>
+      </w:pPr>
+    </w:p>
+    <w:p>
+      <w:r>
+        <w:br w:type="page"/>
+      </w:r>
+    </w:p>
+    <w:p>
+      <w:r>
+        <w:rPr>
+          <w:b/>
+          <w:u w:val="single"/>
+        </w:rPr>
         <w:lastRenderedPageBreak/>
         <w:t>Picky User Persona</w:t>
       </w:r>
@@ -778,35 +854,49 @@
     </w:p>
     <w:p>
       <w:r>
-        <w:t>Forty-five-year-old Peter Garret is the father of three children. He lives at home with his wife, Lory, and his three children, Christian who is eighteen-years-old, M</w:t>
-      </w:r>
-      <w:r>
-        <w:t>ay who is sixteen-years-old and Steven who is two-years-old. They also have a dog named Brandon who they adopted from an animal shelter five years ago. He works at the Hasbro toy company as a toy maker and likes to grab a drink with friends at the smae Iri</w:t>
-      </w:r>
-      <w:r>
-        <w:t>sh pub in the city.</w:t>
-      </w:r>
-    </w:p>
-    <w:p>
-      <w:r>
-        <w:t>On Sundays, he plays softball in an over forty men's softball league with his friends and some of his coworkers. He always wears his lucky gloves that won After every game he and his teammates get some food to eat at McDonalds before th</w:t>
-      </w:r>
-      <w:r>
-        <w:t xml:space="preserve">ey all go back home to their families. On Saturdays, he likes to play golf or just try to relax at home and watch some TV shows, which can be hard when you have a two year old constantly making noise and causing trouble in the house. </w:t>
-      </w:r>
-    </w:p>
-    <w:p>
-      <w:r>
-        <w:t>His wife is a stay at</w:t>
-      </w:r>
-      <w:r>
-        <w:t xml:space="preserve"> home mom, but he still makes good money to provide for his family. Lately, he has been feeling stressed because of all the overtime he has had to do at work. He wants to go on vacation to relax for a week with his family and he knows exactly where he want</w:t>
-      </w:r>
-      <w:r>
-        <w:t>s to go. One of his friends told him about this great resort in Jamaica where you can relax by the pool and enjoy the nice hot weather. There is a program every night on the main stage that is family friendly like live band performances or magic shows. The</w:t>
-      </w:r>
-      <w:r>
-        <w:t>re are also places close to the resort where you can book tours to explore the rest of the country.  With all the details of his vacation planned out he just needs to find a quick way to book everything that he needs.</w:t>
+        <w:t xml:space="preserve">Forty-five-year-old Peter Garret is the father of three children. He lives at home with his wife, Lory, and his three children, Christian who is eighteen-years-old, </w:t>
+      </w:r>
+      <w:proofErr w:type="gramStart"/>
+      <w:r>
+        <w:t>May</w:t>
+      </w:r>
+      <w:proofErr w:type="gramEnd"/>
+      <w:r>
+        <w:t xml:space="preserve"> who is sixteen-years-old and Steven who is two-years-old. They also have a dog named Brandon who they adopted from an animal shelter five years ago. He works at the Hasbro toy company as a toy maker and likes to grab a drink with friends at the </w:t>
+      </w:r>
+      <w:proofErr w:type="spellStart"/>
+      <w:r>
+        <w:t>smae</w:t>
+      </w:r>
+      <w:proofErr w:type="spellEnd"/>
+      <w:r>
+        <w:t xml:space="preserve"> Irish pub in the city.</w:t>
+      </w:r>
+    </w:p>
+    <w:p>
+      <w:r>
+        <w:t xml:space="preserve">On Sundays, he plays softball in an over forty men's softball league with his friends and some of his coworkers. He always wears his lucky gloves that won After every game he and his teammates get some food to eat at McDonalds before they all go back home to their families. On Saturdays, he likes to play golf or just try to relax at home and watch some TV shows, which can be hard when you have a </w:t>
+      </w:r>
+      <w:proofErr w:type="gramStart"/>
+      <w:r>
+        <w:t>two year old</w:t>
+      </w:r>
+      <w:proofErr w:type="gramEnd"/>
+      <w:r>
+        <w:t xml:space="preserve"> constantly making noise and causing trouble in the house. </w:t>
+      </w:r>
+    </w:p>
+    <w:p>
+      <w:r>
+        <w:t xml:space="preserve">His wife is a stay at home mom, but he still makes good money to provide for his family. Lately, he has been feeling stressed because of all the overtime he has had to do at work. He wants to go on vacation to relax for a week with his family and he knows exactly where he wants to go. One of his friends told him about this great resort in Jamaica where you can relax by the pool and enjoy the nice hot weather. There is a program every night on the main stage that is family friendly like live band performances or magic shows. There are also places close to the resort where you can book tours to explore the rest of the country.  With all the details of his vacation </w:t>
+      </w:r>
+      <w:proofErr w:type="gramStart"/>
+      <w:r>
+        <w:t>planned out</w:t>
+      </w:r>
+      <w:proofErr w:type="gramEnd"/>
+      <w:r>
+        <w:t xml:space="preserve"> he just needs to find a quick way to book everything that he needs.</w:t>
       </w:r>
       <w:r>
         <w:br w:type="page"/>
@@ -837,35 +927,65 @@
     </w:p>
     <w:p>
       <w:r>
-        <w:t>Eighteen-year-old Leo Thompson is one of two children in a family of four people. He lives at home with his father, Spencer, his mother, April, and his sixteen-year-old younger brother, Mikey. He is currently in grade 12 at Scarborough Secondary School and</w:t>
-      </w:r>
-      <w:r>
-        <w:t xml:space="preserve"> is going to be graduating. He is very smart and does well in school, but is shy and only has a couple of friends, Donny and Raph. At the end of the school year he and his friends are going to graduate. He has been best friends with Donny and Raph since th</w:t>
-      </w:r>
-      <w:r>
-        <w:t>ey were kids, and they all lived close to each other.</w:t>
-      </w:r>
-    </w:p>
-    <w:p>
-      <w:r>
-        <w:t>His parents enrolled him and his brother in martial arts classes because they thought that they needed to be more active and make some new friends. During these classes every Wednesday, they learn how t</w:t>
-      </w:r>
-      <w:r>
-        <w:t>o defend themselves, and practice fighting with their classmates and each other. He is good with computers and is usually on it playing games or talking online with his friends. On the weekends, he likes to hang out with his best friends Donny and Raph. Th</w:t>
-      </w:r>
-      <w:r>
-        <w:t>ey usually hang out at one of their houses and play video games because they usually cannot decide what else they want to do.</w:t>
-      </w:r>
-    </w:p>
-    <w:p>
-      <w:r>
-        <w:t xml:space="preserve">As a graduation present he and his friends got to go somewhere for a week as a vacation, which their parents would pay for. Their </w:t>
-      </w:r>
-      <w:r>
-        <w:t>parents wanted them to go out and see how the world is other places besides Scarborough. Donny and Raph both made Leo decide where they should go. Since he is pretty good with technology he went to find an app to help him make a decision. There was no spec</w:t>
-      </w:r>
-      <w:r>
-        <w:t>ific countries or cities that he wanted to go to so he needed an app that could give him some suggestions and reviews from other people about what they thought of the places they went to.</w:t>
+        <w:t xml:space="preserve">Eighteen-year-old Leo Thompson is one of two children in a family of four people. He lives at home with his father, Spencer, his mother, April, and his sixteen-year-old younger brother, Mikey. He is currently in grade 12 at Scarborough Secondary School and is going to be graduating. He is very smart and does well in school, but is shy and only has a couple of friends, Donny and </w:t>
+      </w:r>
+      <w:proofErr w:type="spellStart"/>
+      <w:r>
+        <w:t>Raph</w:t>
+      </w:r>
+      <w:proofErr w:type="spellEnd"/>
+      <w:r>
+        <w:t xml:space="preserve">. At the end of the school year he and his friends are going to graduate. He has been best friends with Donny and </w:t>
+      </w:r>
+      <w:proofErr w:type="spellStart"/>
+      <w:r>
+        <w:t>Raph</w:t>
+      </w:r>
+      <w:proofErr w:type="spellEnd"/>
+      <w:r>
+        <w:t xml:space="preserve"> since they were kids, and they all lived close to each other.</w:t>
+      </w:r>
+    </w:p>
+    <w:p>
+      <w:r>
+        <w:t xml:space="preserve">His parents enrolled him and his brother in martial arts classes because they thought that they needed to be more active and make some new friends. During these </w:t>
+      </w:r>
+      <w:proofErr w:type="gramStart"/>
+      <w:r>
+        <w:t>classes</w:t>
+      </w:r>
+      <w:proofErr w:type="gramEnd"/>
+      <w:r>
+        <w:t xml:space="preserve"> every Wednesday, they learn how to defend themselves, and practice fighting with their classmates and each other. He is good with computers and is usually on it playing games or talking online with his friends. On the weekends, he likes to hang out with his best friends Donny and </w:t>
+      </w:r>
+      <w:proofErr w:type="spellStart"/>
+      <w:r>
+        <w:t>Raph</w:t>
+      </w:r>
+      <w:proofErr w:type="spellEnd"/>
+      <w:r>
+        <w:t>. They usually hang out at one of their houses and play video games because they usually cannot decide what else they want to do.</w:t>
+      </w:r>
+    </w:p>
+    <w:p>
+      <w:r>
+        <w:t xml:space="preserve">As a graduation present he and his friends got to go somewhere for a week as a vacation, which their parents would pay for. Their parents wanted them to go out and see how the world is other places besides Scarborough. Donny and </w:t>
+      </w:r>
+      <w:proofErr w:type="spellStart"/>
+      <w:r>
+        <w:t>Raph</w:t>
+      </w:r>
+      <w:proofErr w:type="spellEnd"/>
+      <w:r>
+        <w:t xml:space="preserve"> both made Leo decide where they should go. Since he is </w:t>
+      </w:r>
+      <w:proofErr w:type="gramStart"/>
+      <w:r>
+        <w:t>pretty good</w:t>
+      </w:r>
+      <w:proofErr w:type="gramEnd"/>
+      <w:r>
+        <w:t xml:space="preserve"> with technology he went to find an app to help him make a decision. There was no specific countries or cities that he wanted to go to so he needed an app that could give him some suggestions and reviews from other people about what they thought of the places they went to.</w:t>
       </w:r>
     </w:p>
     <w:sectPr>

</xml_diff>

<commit_message>
completed first draft of summary.md and fixed a typo in personas
</commit_message>
<xml_diff>
--- a/doc/sprint0/Personas.docx
+++ b/doc/sprint0/Personas.docx
@@ -1,6 +1,6 @@
 
 <file path=word/document.xml><?xml version="1.0" encoding="utf-8"?>
-<w:document xmlns:wpc="http://schemas.microsoft.com/office/word/2010/wordprocessingCanvas" xmlns:cx="http://schemas.microsoft.com/office/drawing/2014/chartex" xmlns:cx1="http://schemas.microsoft.com/office/drawing/2015/9/8/chartex" xmlns:cx2="http://schemas.microsoft.com/office/drawing/2015/10/21/chartex" xmlns:cx3="http://schemas.microsoft.com/office/drawing/2016/5/9/chartex" xmlns:cx4="http://schemas.microsoft.com/office/drawing/2016/5/10/chartex" xmlns:cx5="http://schemas.microsoft.com/office/drawing/2016/5/11/chartex" xmlns:mc="http://schemas.openxmlformats.org/markup-compatibility/2006" xmlns:o="urn:schemas-microsoft-com:office:office" xmlns:r="http://schemas.openxmlformats.org/officeDocument/2006/relationships" xmlns:m="http://schemas.openxmlformats.org/officeDocument/2006/math" xmlns:v="urn:schemas-microsoft-com:vml" xmlns:wp14="http://schemas.microsoft.com/office/word/2010/wordprocessingDrawing" xmlns:wp="http://schemas.openxmlformats.org/drawingml/2006/wordprocessingDrawing" xmlns:w10="urn:schemas-microsoft-com:office:word" xmlns:w="http://schemas.openxmlformats.org/wordprocessingml/2006/main" xmlns:w14="http://schemas.microsoft.com/office/word/2010/wordml" xmlns:w15="http://schemas.microsoft.com/office/word/2012/wordml" xmlns:w16se="http://schemas.microsoft.com/office/word/2015/wordml/symex" xmlns:wpg="http://schemas.microsoft.com/office/word/2010/wordprocessingGroup" xmlns:wpi="http://schemas.microsoft.com/office/word/2010/wordprocessingInk" xmlns:wne="http://schemas.microsoft.com/office/word/2006/wordml" xmlns:wps="http://schemas.microsoft.com/office/word/2010/wordprocessingShape" mc:Ignorable="w14 w15 w16se wp14">
+<w:document xmlns:wpc="http://schemas.microsoft.com/office/word/2010/wordprocessingCanvas" xmlns:mo="http://schemas.microsoft.com/office/mac/office/2008/main" xmlns:mc="http://schemas.openxmlformats.org/markup-compatibility/2006" xmlns:mv="urn:schemas-microsoft-com:mac:vml" xmlns:o="urn:schemas-microsoft-com:office:office" xmlns:r="http://schemas.openxmlformats.org/officeDocument/2006/relationships" xmlns:m="http://schemas.openxmlformats.org/officeDocument/2006/math" xmlns:v="urn:schemas-microsoft-com:vml" xmlns:wp14="http://schemas.microsoft.com/office/word/2010/wordprocessingDrawing" xmlns:wp="http://schemas.openxmlformats.org/drawingml/2006/wordprocessingDrawing" xmlns:w10="urn:schemas-microsoft-com:office:word" xmlns:w="http://schemas.openxmlformats.org/wordprocessingml/2006/main" xmlns:w14="http://schemas.microsoft.com/office/word/2010/wordml" xmlns:w15="http://schemas.microsoft.com/office/word/2012/wordml" xmlns:wpg="http://schemas.microsoft.com/office/word/2010/wordprocessingGroup" xmlns:wpi="http://schemas.microsoft.com/office/word/2010/wordprocessingInk" xmlns:wne="http://schemas.microsoft.com/office/word/2006/wordml" xmlns:wps="http://schemas.microsoft.com/office/word/2010/wordprocessingShape" mc:Ignorable="w14 w15 wp14">
   <w:body>
     <w:p>
       <w:pPr>
@@ -237,8 +237,19 @@
           <w:sz w:val="24"/>
           <w:szCs w:val="24"/>
         </w:rPr>
-        <w:t>Quality of the persona should be measured based on the presence/absence/quality of description of the following elements :</w:t>
-      </w:r>
+        <w:t xml:space="preserve">Quality of the persona should be measured based on the presence/absence/quality of description of the following </w:t>
+      </w:r>
+      <w:proofErr w:type="gramStart"/>
+      <w:r>
+        <w:rPr>
+          <w:rFonts w:ascii="Tahoma" w:hAnsi="Tahoma" w:cs="Tahoma"/>
+          <w:color w:val="000000"/>
+          <w:sz w:val="24"/>
+          <w:szCs w:val="24"/>
+        </w:rPr>
+        <w:t>elements :</w:t>
+      </w:r>
+      <w:proofErr w:type="gramEnd"/>
     </w:p>
     <w:p>
       <w:pPr>
@@ -610,12 +621,20 @@
         </w:rPr>
         <w:t xml:space="preserve">Lazy User &amp; Picky User </w:t>
       </w:r>
+      <w:proofErr w:type="gramStart"/>
       <w:r>
         <w:rPr>
           <w:b/>
         </w:rPr>
         <w:softHyphen/>
-        <w:t xml:space="preserve">(Page 3 &amp; 4) </w:t>
+        <w:t>(</w:t>
+      </w:r>
+      <w:proofErr w:type="gramEnd"/>
+      <w:r>
+        <w:rPr>
+          <w:b/>
+        </w:rPr>
+        <w:t xml:space="preserve">Page 3 &amp; 4) </w:t>
       </w:r>
       <w:r>
         <w:t>– Assigned to Ryan</w:t>
@@ -671,7 +690,31 @@
         <w:jc w:val="both"/>
       </w:pPr>
       <w:r>
-        <w:t>Twenty-three-year-old Michael Bordan is the only child of the Bordan family. Michael is a fresh graduate who has just completed his Bachelors in Computer Science. Michael wasn’t exactly sure what he wanted to do after high school but after guidance from his parents he pursued computer science. Post-graduation Michael does not have any plans for employment or further education. Michael’s father Lavar Bordon, being a proud father, feels like Michael deserves a break. He feels that Michael should take a step back and explore himself through a vacation which he will pay for happily.</w:t>
+        <w:t xml:space="preserve">Twenty-three-year-old Michael </w:t>
+      </w:r>
+      <w:proofErr w:type="spellStart"/>
+      <w:r>
+        <w:t>Bordan</w:t>
+      </w:r>
+      <w:proofErr w:type="spellEnd"/>
+      <w:r>
+        <w:t xml:space="preserve"> is the only child of the </w:t>
+      </w:r>
+      <w:proofErr w:type="spellStart"/>
+      <w:r>
+        <w:t>Bordan</w:t>
+      </w:r>
+      <w:proofErr w:type="spellEnd"/>
+      <w:r>
+        <w:t xml:space="preserve"> family. Michael is a fresh graduate who has just completed his Bachelors in Computer Science. Michael wasn’t exactly sure what he wanted to do after high school but after guidance from his parents he pursued computer science. Post-graduation Michael does not have any plans for employment or further education. Michael’s father </w:t>
+      </w:r>
+      <w:proofErr w:type="spellStart"/>
+      <w:r>
+        <w:t>Lavar</w:t>
+      </w:r>
+      <w:proofErr w:type="spellEnd"/>
+      <w:r>
+        <w:t xml:space="preserve"> Bordon, being a proud father, feels like Michael deserves a break. He feels that Michael should take a step back and explore himself through a vacation which he will pay for happily.</w:t>
       </w:r>
     </w:p>
     <w:p>
@@ -679,7 +722,39 @@
         <w:jc w:val="both"/>
       </w:pPr>
       <w:r>
-        <w:t xml:space="preserve">Michael learned quite a bit from studying computer science in his undergraduate. He became a tech-savvy individual who can fluently develop web and mobile applications. And fairly so he likes to spend a good portion of his day on his laptop making random applications “for the fun of it”. Most evenings however Michael and his friend DeBron go to the local Panam center to workout. After the workout, they usually go for a quick snack or booster juice. DeBron usually tries something new every time, however Michael goes with whatever DeBron is trying. </w:t>
+        <w:t xml:space="preserve">Michael learned quite a bit from studying computer science in his undergraduate. He became a tech-savvy individual who can fluently develop web and mobile applications. And fairly so he likes to spend a good portion of his day on his laptop making random applications “for the fun of it”. Most evenings however Michael and his friend </w:t>
+      </w:r>
+      <w:proofErr w:type="spellStart"/>
+      <w:r>
+        <w:t>DeBron</w:t>
+      </w:r>
+      <w:proofErr w:type="spellEnd"/>
+      <w:r>
+        <w:t xml:space="preserve"> go to the local </w:t>
+      </w:r>
+      <w:proofErr w:type="spellStart"/>
+      <w:r>
+        <w:t>Panam</w:t>
+      </w:r>
+      <w:proofErr w:type="spellEnd"/>
+      <w:r>
+        <w:t xml:space="preserve"> center to workout. After the workout, they usually go for a quick snack or booster juice. </w:t>
+      </w:r>
+      <w:proofErr w:type="spellStart"/>
+      <w:r>
+        <w:t>DeBron</w:t>
+      </w:r>
+      <w:proofErr w:type="spellEnd"/>
+      <w:r>
+        <w:t xml:space="preserve"> usually tries something new every time, however Michael goes with whatever </w:t>
+      </w:r>
+      <w:proofErr w:type="spellStart"/>
+      <w:r>
+        <w:t>DeBron</w:t>
+      </w:r>
+      <w:proofErr w:type="spellEnd"/>
+      <w:r>
+        <w:t xml:space="preserve"> is trying. </w:t>
       </w:r>
     </w:p>
     <w:p>
@@ -697,83 +772,133 @@
           <w:u w:val="single"/>
         </w:rPr>
       </w:pPr>
+    </w:p>
+    <w:p>
+      <w:r>
+        <w:br w:type="page"/>
+      </w:r>
+    </w:p>
+    <w:p>
+      <w:r>
+        <w:rPr>
+          <w:b/>
+          <w:u w:val="single"/>
+        </w:rPr>
+        <w:lastRenderedPageBreak/>
+        <w:t>Picky User Persona</w:t>
+      </w:r>
+    </w:p>
+    <w:p>
+      <w:r>
+        <w:t>Peter Garret</w:t>
+      </w:r>
+    </w:p>
+    <w:p>
+      <w:r>
+        <w:t xml:space="preserve">Forty-five-year-old Peter Garret is the father of three children. He lives at home with his wife, Lory, and his three children, Christian who is eighteen-years-old, </w:t>
+      </w:r>
+      <w:proofErr w:type="gramStart"/>
+      <w:r>
+        <w:t>May</w:t>
+      </w:r>
+      <w:proofErr w:type="gramEnd"/>
+      <w:r>
+        <w:t xml:space="preserve"> who is sixteen-years-old and Steven who is two-years-old. They also have a dog named Brandon who they adopted from an animal shelter five years ago. He works at the Hasbro toy company as a toy maker and likes to gra</w:t>
+      </w:r>
+      <w:r>
+        <w:t>b a drink with friends at the s</w:t>
+      </w:r>
+      <w:r>
+        <w:t>a</w:t>
+      </w:r>
+      <w:r>
+        <w:t>m</w:t>
+      </w:r>
+      <w:r>
+        <w:t>e Irish pub in the city.</w:t>
+      </w:r>
+    </w:p>
+    <w:p>
+      <w:r>
+        <w:t xml:space="preserve">On Sundays, he plays softball in an over forty men's softball league with his friends and some of his coworkers. He always wears his lucky gloves that won After every game he and his teammates get some food to eat at McDonalds before they all go back home to their families. On Saturdays, he likes to play golf or just try to relax at home and watch some TV shows, which can be hard when you have a </w:t>
+      </w:r>
+      <w:r>
+        <w:t>two-year-old</w:t>
+      </w:r>
+      <w:r>
+        <w:t xml:space="preserve"> constantly making noise and causing trouble in the house. </w:t>
+      </w:r>
+    </w:p>
+    <w:p>
+      <w:r>
+        <w:t>His wife is a stay at home mom, but he still makes good money to provide for his family. Lately, he has been feeling stressed because of all the overtime he has had to do at work. He wants to go on vacation to relax for a week with his family and he knows exactly where he wants to go. One of his friends told him about this great resort in Jamaica where you can relax by the pool and enjoy the nice hot weather. There is a program every night on the main stage that is family friendly like live band performances or magic shows. There are also places close to the resort where you can book tours to explore the rest of the country.  With all the details of his vacation planned out he just needs to find a quick way to book everything that he needs.</w:t>
+      </w:r>
+      <w:r>
+        <w:br w:type="page"/>
+      </w:r>
+    </w:p>
+    <w:p>
+      <w:r>
+        <w:rPr>
+          <w:b/>
+          <w:u w:val="single"/>
+        </w:rPr>
+        <w:lastRenderedPageBreak/>
+        <w:t>Lazy User Persona</w:t>
+      </w:r>
       <w:bookmarkStart w:id="0" w:name="_GoBack"/>
       <w:bookmarkEnd w:id="0"/>
     </w:p>
     <w:p>
       <w:r>
-        <w:br w:type="page"/>
-      </w:r>
-    </w:p>
-    <w:p>
-      <w:r>
-        <w:rPr>
-          <w:b/>
-          <w:u w:val="single"/>
-        </w:rPr>
-        <w:lastRenderedPageBreak/>
-        <w:t>Picky User Persona</w:t>
-      </w:r>
-    </w:p>
-    <w:p>
-      <w:r>
-        <w:t>Peter Garret</w:t>
-      </w:r>
-    </w:p>
-    <w:p>
-      <w:r>
-        <w:t>Forty-five-year-old Peter Garret is the father of three children. He lives at home with his wife, Lory, and his three children, Christian who is eighteen-years-old, May who is sixteen-years-old and Steven who is two-years-old. They also have a dog named Brandon who they adopted from an animal shelter five years ago. He works at the Hasbro toy company as a toy maker and likes to grab a drink with friends at the smae Irish pub in the city.</w:t>
-      </w:r>
-    </w:p>
-    <w:p>
-      <w:r>
-        <w:t xml:space="preserve">On Sundays, he plays softball in an over forty men's softball league with his friends and some of his coworkers. He always wears his lucky gloves that won After every game he and his teammates get some food to eat at McDonalds before they all go back home to their families. On Saturdays, he likes to play golf or just try to relax at home and watch some TV shows, which can be hard when you have a two year old constantly making noise and causing trouble in the house. </w:t>
-      </w:r>
-    </w:p>
-    <w:p>
-      <w:r>
-        <w:t>His wife is a stay at home mom, but he still makes good money to provide for his family. Lately, he has been feeling stressed because of all the overtime he has had to do at work. He wants to go on vacation to relax for a week with his family and he knows exactly where he wants to go. One of his friends told him about this great resort in Jamaica where you can relax by the pool and enjoy the nice hot weather. There is a program every night on the main stage that is family friendly like live band performances or magic shows. There are also places close to the resort where you can book tours to explore the rest of the country.  With all the details of his vacation planned out he just needs to find a quick way to book everything that he needs.</w:t>
-      </w:r>
-      <w:r>
-        <w:br w:type="page"/>
-      </w:r>
-    </w:p>
-    <w:p>
-      <w:r>
-        <w:rPr>
-          <w:b/>
-          <w:u w:val="single"/>
-        </w:rPr>
-        <w:lastRenderedPageBreak/>
-        <w:t>Lazy User Persona</w:t>
-      </w:r>
-    </w:p>
-    <w:p>
-      <w:pPr>
-        <w:rPr>
-          <w:b/>
-          <w:u w:val="single"/>
-        </w:rPr>
-      </w:pPr>
-    </w:p>
-    <w:p>
-      <w:r>
         <w:t>Leo Thompson</w:t>
       </w:r>
     </w:p>
     <w:p>
       <w:r>
-        <w:t>Eighteen-year-old Leo Thompson is one of two children in a family of four people. He lives at home with his father, Spencer, his mother, April, and his sixteen-year-old younger brother, Mikey. He is currently in grade 12 at Scarborough Secondary School and is going to be graduating. He is very smart and does well in school, but is shy and only has a couple of friends, Donny and Raph. At the end of the school year he and his friends are going to graduate. He has been best friends with Donny and Raph since they were kids, and they all lived close to each other.</w:t>
-      </w:r>
-    </w:p>
-    <w:p>
-      <w:r>
-        <w:t>His parents enrolled him and his brother in martial arts classes because they thought that they needed to be more active and make some new friends. During these classes every Wednesday, they learn how to defend themselves, and practice fighting with their classmates and each other. He is good with computers and is usually on it playing games or talking online with his friends. On the weekends, he likes to hang out with his best friends Donny and Raph. They usually hang out at one of their houses and play video games because they usually cannot decide what else they want to do.</w:t>
-      </w:r>
-    </w:p>
-    <w:p>
-      <w:r>
-        <w:t>As a graduation present he and his friends got to go somewhere for a week as a vacation, which their parents would pay for. Their parents wanted them to go out and see how the world is other places besides Scarborough. Donny and Raph both made Leo decide where they should go. Since he is pretty good with technology he went to find an app to help him make a decision. There was no specific countries or cities that he wanted to go to so he needed an app that could give him some suggestions and reviews from other people about what they thought of the places they went to.</w:t>
+        <w:t xml:space="preserve">Eighteen-year-old Leo Thompson is one of two children in a family of four people. He lives at home with his father, Spencer, his mother, April, and his sixteen-year-old younger brother, Mikey. He is currently in grade 12 at Scarborough Secondary School and is going to be graduating. He is very smart and does well in school, but is shy and only has a couple of friends, Donny and </w:t>
+      </w:r>
+      <w:proofErr w:type="spellStart"/>
+      <w:r>
+        <w:t>Raph</w:t>
+      </w:r>
+      <w:proofErr w:type="spellEnd"/>
+      <w:r>
+        <w:t xml:space="preserve">. At the end of the school year he and his friends are going to graduate. He has been best friends with Donny and </w:t>
+      </w:r>
+      <w:proofErr w:type="spellStart"/>
+      <w:r>
+        <w:t>Raph</w:t>
+      </w:r>
+      <w:proofErr w:type="spellEnd"/>
+      <w:r>
+        <w:t xml:space="preserve"> since they were kids, and they all lived close to each other.</w:t>
+      </w:r>
+    </w:p>
+    <w:p>
+      <w:r>
+        <w:t xml:space="preserve">His parents enrolled him and his brother in martial arts classes because they thought that they needed to be more active and make some new friends. During these classes every Wednesday, they learn how to defend themselves, and practice fighting with their classmates and each other. He is good with computers and is usually on it playing games or talking online with his friends. On the weekends, he likes to hang out with his best friends Donny and </w:t>
+      </w:r>
+      <w:proofErr w:type="spellStart"/>
+      <w:r>
+        <w:t>Raph</w:t>
+      </w:r>
+      <w:proofErr w:type="spellEnd"/>
+      <w:r>
+        <w:t>. They usually hang out at one of their houses and play video games because they usually cannot decide what else they want to do.</w:t>
+      </w:r>
+    </w:p>
+    <w:p>
+      <w:r>
+        <w:t xml:space="preserve">As a graduation present he and his friends got to go somewhere for a week as a vacation, which their parents would pay for. Their parents wanted them to go out and see how the world is other places besides Scarborough. Donny and </w:t>
+      </w:r>
+      <w:proofErr w:type="spellStart"/>
+      <w:r>
+        <w:t>Raph</w:t>
+      </w:r>
+      <w:proofErr w:type="spellEnd"/>
+      <w:r>
+        <w:t xml:space="preserve"> both made Leo decide where they should go. Since he is pretty good with technology he went to find an app to help him make a decision. There was no specific countries or cities that he wanted to go to so he needed an app that could give him some suggestions and reviews from other people about what they thought of the places they went to.</w:t>
       </w:r>
     </w:p>
     <w:sectPr>
@@ -788,8 +913,8 @@
 </file>
 
 <file path=word/numbering.xml><?xml version="1.0" encoding="utf-8"?>
-<w:numbering xmlns:wpc="http://schemas.microsoft.com/office/word/2010/wordprocessingCanvas" xmlns:cx="http://schemas.microsoft.com/office/drawing/2014/chartex" xmlns:cx1="http://schemas.microsoft.com/office/drawing/2015/9/8/chartex" xmlns:cx2="http://schemas.microsoft.com/office/drawing/2015/10/21/chartex" xmlns:cx3="http://schemas.microsoft.com/office/drawing/2016/5/9/chartex" xmlns:cx4="http://schemas.microsoft.com/office/drawing/2016/5/10/chartex" xmlns:cx5="http://schemas.microsoft.com/office/drawing/2016/5/11/chartex" xmlns:mc="http://schemas.openxmlformats.org/markup-compatibility/2006" xmlns:o="urn:schemas-microsoft-com:office:office" xmlns:r="http://schemas.openxmlformats.org/officeDocument/2006/relationships" xmlns:m="http://schemas.openxmlformats.org/officeDocument/2006/math" xmlns:v="urn:schemas-microsoft-com:vml" xmlns:wp14="http://schemas.microsoft.com/office/word/2010/wordprocessingDrawing" xmlns:wp="http://schemas.openxmlformats.org/drawingml/2006/wordprocessingDrawing" xmlns:w10="urn:schemas-microsoft-com:office:word" xmlns:w="http://schemas.openxmlformats.org/wordprocessingml/2006/main" xmlns:w14="http://schemas.microsoft.com/office/word/2010/wordml" xmlns:w15="http://schemas.microsoft.com/office/word/2012/wordml" xmlns:w16se="http://schemas.microsoft.com/office/word/2015/wordml/symex" xmlns:wpg="http://schemas.microsoft.com/office/word/2010/wordprocessingGroup" xmlns:wpi="http://schemas.microsoft.com/office/word/2010/wordprocessingInk" xmlns:wne="http://schemas.microsoft.com/office/word/2006/wordml" xmlns:wps="http://schemas.microsoft.com/office/word/2010/wordprocessingShape" mc:Ignorable="w14 w15 w16se wp14">
-  <w:abstractNum w:abstractNumId="0" w15:restartNumberingAfterBreak="0">
+<w:numbering xmlns:wpc="http://schemas.microsoft.com/office/word/2010/wordprocessingCanvas" xmlns:mo="http://schemas.microsoft.com/office/mac/office/2008/main" xmlns:mc="http://schemas.openxmlformats.org/markup-compatibility/2006" xmlns:mv="urn:schemas-microsoft-com:mac:vml" xmlns:o="urn:schemas-microsoft-com:office:office" xmlns:r="http://schemas.openxmlformats.org/officeDocument/2006/relationships" xmlns:m="http://schemas.openxmlformats.org/officeDocument/2006/math" xmlns:v="urn:schemas-microsoft-com:vml" xmlns:wp14="http://schemas.microsoft.com/office/word/2010/wordprocessingDrawing" xmlns:wp="http://schemas.openxmlformats.org/drawingml/2006/wordprocessingDrawing" xmlns:w10="urn:schemas-microsoft-com:office:word" xmlns:w="http://schemas.openxmlformats.org/wordprocessingml/2006/main" xmlns:w14="http://schemas.microsoft.com/office/word/2010/wordml" xmlns:w15="http://schemas.microsoft.com/office/word/2012/wordml" xmlns:wpg="http://schemas.microsoft.com/office/word/2010/wordprocessingGroup" xmlns:wpi="http://schemas.microsoft.com/office/word/2010/wordprocessingInk" xmlns:wne="http://schemas.microsoft.com/office/word/2006/wordml" xmlns:wps="http://schemas.microsoft.com/office/word/2010/wordprocessingShape" mc:Ignorable="w14 w15 wp14">
+  <w:abstractNum w:abstractNumId="0">
     <w:nsid w:val="1BA65EE7"/>
     <w:multiLevelType w:val="multilevel"/>
     <w:tmpl w:val="21CCE270"/>
@@ -902,7 +1027,7 @@
       </w:rPr>
     </w:lvl>
   </w:abstractNum>
-  <w:abstractNum w:abstractNumId="1" w15:restartNumberingAfterBreak="0">
+  <w:abstractNum w:abstractNumId="1">
     <w:nsid w:val="4BFF42A9"/>
     <w:multiLevelType w:val="multilevel"/>
     <w:tmpl w:val="10E6A526"/>
@@ -1024,7 +1149,7 @@
       </w:pPr>
     </w:lvl>
   </w:abstractNum>
-  <w:abstractNum w:abstractNumId="2" w15:restartNumberingAfterBreak="0">
+  <w:abstractNum w:abstractNumId="2">
     <w:nsid w:val="78855E35"/>
     <w:multiLevelType w:val="multilevel"/>
     <w:tmpl w:val="CFD6EA04"/>
@@ -1123,7 +1248,7 @@
 </file>
 
 <file path=word/styles.xml><?xml version="1.0" encoding="utf-8"?>
-<w:styles xmlns:mc="http://schemas.openxmlformats.org/markup-compatibility/2006" xmlns:r="http://schemas.openxmlformats.org/officeDocument/2006/relationships" xmlns:w="http://schemas.openxmlformats.org/wordprocessingml/2006/main" xmlns:w14="http://schemas.microsoft.com/office/word/2010/wordml" xmlns:w15="http://schemas.microsoft.com/office/word/2012/wordml" xmlns:w16se="http://schemas.microsoft.com/office/word/2015/wordml/symex" mc:Ignorable="w14 w15 w16se">
+<w:styles xmlns:mc="http://schemas.openxmlformats.org/markup-compatibility/2006" xmlns:r="http://schemas.openxmlformats.org/officeDocument/2006/relationships" xmlns:w="http://schemas.openxmlformats.org/wordprocessingml/2006/main" xmlns:w14="http://schemas.microsoft.com/office/word/2010/wordml" xmlns:w15="http://schemas.microsoft.com/office/word/2012/wordml" mc:Ignorable="w14 w15">
   <w:docDefaults>
     <w:rPrDefault>
       <w:rPr>
@@ -1135,7 +1260,7 @@
     </w:rPrDefault>
     <w:pPrDefault/>
   </w:docDefaults>
-  <w:latentStyles w:defLockedState="0" w:defUIPriority="99" w:defSemiHidden="0" w:defUnhideWhenUsed="0" w:defQFormat="0" w:count="374">
+  <w:latentStyles w:defLockedState="0" w:defUIPriority="99" w:defSemiHidden="0" w:defUnhideWhenUsed="0" w:defQFormat="0" w:count="381">
     <w:lsdException w:name="Normal" w:uiPriority="0" w:qFormat="1"/>
     <w:lsdException w:name="heading 1" w:uiPriority="9" w:qFormat="1"/>
     <w:lsdException w:name="heading 2" w:semiHidden="1" w:uiPriority="9" w:unhideWhenUsed="1" w:qFormat="1"/>
@@ -1508,8 +1633,6 @@
     <w:lsdException w:name="List Table 6 Colorful Accent 6" w:uiPriority="51"/>
     <w:lsdException w:name="List Table 7 Colorful Accent 6" w:uiPriority="52"/>
     <w:lsdException w:name="Mention" w:semiHidden="1" w:unhideWhenUsed="1"/>
-    <w:lsdException w:name="Smart Hyperlink" w:semiHidden="1" w:unhideWhenUsed="1"/>
-    <w:lsdException w:name="Hashtag" w:semiHidden="1" w:unhideWhenUsed="1"/>
   </w:latentStyles>
   <w:style w:type="paragraph" w:default="1" w:styleId="Normal">
     <w:name w:val="Normal"/>

</xml_diff>

<commit_message>
Modified undecisive persona a bit
</commit_message>
<xml_diff>
--- a/doc/sprint0/Personas.docx
+++ b/doc/sprint0/Personas.docx
@@ -1,6 +1,6 @@
 
 <file path=word/document.xml><?xml version="1.0" encoding="utf-8"?>
-<w:document xmlns:wpc="http://schemas.microsoft.com/office/word/2010/wordprocessingCanvas" xmlns:mo="http://schemas.microsoft.com/office/mac/office/2008/main" xmlns:mc="http://schemas.openxmlformats.org/markup-compatibility/2006" xmlns:mv="urn:schemas-microsoft-com:mac:vml" xmlns:o="urn:schemas-microsoft-com:office:office" xmlns:r="http://schemas.openxmlformats.org/officeDocument/2006/relationships" xmlns:m="http://schemas.openxmlformats.org/officeDocument/2006/math" xmlns:v="urn:schemas-microsoft-com:vml" xmlns:wp14="http://schemas.microsoft.com/office/word/2010/wordprocessingDrawing" xmlns:wp="http://schemas.openxmlformats.org/drawingml/2006/wordprocessingDrawing" xmlns:w10="urn:schemas-microsoft-com:office:word" xmlns:w="http://schemas.openxmlformats.org/wordprocessingml/2006/main" xmlns:w14="http://schemas.microsoft.com/office/word/2010/wordml" xmlns:w15="http://schemas.microsoft.com/office/word/2012/wordml" xmlns:wpg="http://schemas.microsoft.com/office/word/2010/wordprocessingGroup" xmlns:wpi="http://schemas.microsoft.com/office/word/2010/wordprocessingInk" xmlns:wne="http://schemas.microsoft.com/office/word/2006/wordml" xmlns:wps="http://schemas.microsoft.com/office/word/2010/wordprocessingShape" mc:Ignorable="w14 w15 wp14">
+<w:document xmlns:wpc="http://schemas.microsoft.com/office/word/2010/wordprocessingCanvas" xmlns:cx="http://schemas.microsoft.com/office/drawing/2014/chartex" xmlns:cx1="http://schemas.microsoft.com/office/drawing/2015/9/8/chartex" xmlns:cx2="http://schemas.microsoft.com/office/drawing/2015/10/21/chartex" xmlns:cx3="http://schemas.microsoft.com/office/drawing/2016/5/9/chartex" xmlns:cx4="http://schemas.microsoft.com/office/drawing/2016/5/10/chartex" xmlns:cx5="http://schemas.microsoft.com/office/drawing/2016/5/11/chartex" xmlns:mc="http://schemas.openxmlformats.org/markup-compatibility/2006" xmlns:o="urn:schemas-microsoft-com:office:office" xmlns:r="http://schemas.openxmlformats.org/officeDocument/2006/relationships" xmlns:m="http://schemas.openxmlformats.org/officeDocument/2006/math" xmlns:v="urn:schemas-microsoft-com:vml" xmlns:wp14="http://schemas.microsoft.com/office/word/2010/wordprocessingDrawing" xmlns:wp="http://schemas.openxmlformats.org/drawingml/2006/wordprocessingDrawing" xmlns:w10="urn:schemas-microsoft-com:office:word" xmlns:w="http://schemas.openxmlformats.org/wordprocessingml/2006/main" xmlns:w14="http://schemas.microsoft.com/office/word/2010/wordml" xmlns:w15="http://schemas.microsoft.com/office/word/2012/wordml" xmlns:w16se="http://schemas.microsoft.com/office/word/2015/wordml/symex" xmlns:wpg="http://schemas.microsoft.com/office/word/2010/wordprocessingGroup" xmlns:wpi="http://schemas.microsoft.com/office/word/2010/wordprocessingInk" xmlns:wne="http://schemas.microsoft.com/office/word/2006/wordml" xmlns:wps="http://schemas.microsoft.com/office/word/2010/wordprocessingShape" mc:Ignorable="w14 w15 w16se wp14">
   <w:body>
     <w:p>
       <w:pPr>
@@ -237,19 +237,8 @@
           <w:sz w:val="24"/>
           <w:szCs w:val="24"/>
         </w:rPr>
-        <w:t xml:space="preserve">Quality of the persona should be measured based on the presence/absence/quality of description of the following </w:t>
-      </w:r>
-      <w:proofErr w:type="gramStart"/>
-      <w:r>
-        <w:rPr>
-          <w:rFonts w:ascii="Tahoma" w:hAnsi="Tahoma" w:cs="Tahoma"/>
-          <w:color w:val="000000"/>
-          <w:sz w:val="24"/>
-          <w:szCs w:val="24"/>
-        </w:rPr>
-        <w:t>elements :</w:t>
-      </w:r>
-      <w:proofErr w:type="gramEnd"/>
+        <w:t>Quality of the persona should be measured based on the presence/absence/quality of description of the following elements :</w:t>
+      </w:r>
     </w:p>
     <w:p>
       <w:pPr>
@@ -621,20 +610,12 @@
         </w:rPr>
         <w:t xml:space="preserve">Lazy User &amp; Picky User </w:t>
       </w:r>
-      <w:proofErr w:type="gramStart"/>
       <w:r>
         <w:rPr>
           <w:b/>
         </w:rPr>
         <w:softHyphen/>
-        <w:t>(</w:t>
-      </w:r>
-      <w:proofErr w:type="gramEnd"/>
-      <w:r>
-        <w:rPr>
-          <w:b/>
-        </w:rPr>
-        <w:t xml:space="preserve">Page 3 &amp; 4) </w:t>
+        <w:t xml:space="preserve">(Page 3 &amp; 4) </w:t>
       </w:r>
       <w:r>
         <w:t>– Assigned to Ryan</w:t>
@@ -690,71 +671,35 @@
         <w:jc w:val="both"/>
       </w:pPr>
       <w:r>
-        <w:t xml:space="preserve">Twenty-three-year-old Michael </w:t>
-      </w:r>
-      <w:proofErr w:type="spellStart"/>
-      <w:r>
-        <w:t>Bordan</w:t>
-      </w:r>
-      <w:proofErr w:type="spellEnd"/>
-      <w:r>
-        <w:t xml:space="preserve"> is the only child of the </w:t>
-      </w:r>
-      <w:proofErr w:type="spellStart"/>
-      <w:r>
-        <w:t>Bordan</w:t>
-      </w:r>
-      <w:proofErr w:type="spellEnd"/>
-      <w:r>
-        <w:t xml:space="preserve"> family. Michael is a fresh graduate who has just completed his Bachelors in Computer Science. Michael wasn’t exactly sure what he wanted to do after high school but after guidance from his parents he pursued computer science. Post-graduation Michael does not have any plans for employment or further education. Michael’s father </w:t>
-      </w:r>
-      <w:proofErr w:type="spellStart"/>
-      <w:r>
-        <w:t>Lavar</w:t>
-      </w:r>
-      <w:proofErr w:type="spellEnd"/>
-      <w:r>
-        <w:t xml:space="preserve"> Bordon, being a proud father, feels like Michael deserves a break. He feels that Michael should take a step back and explore himself through a vacation which he will pay for happily.</w:t>
-      </w:r>
+        <w:t>Twenty-three-year-old Michael Bordan is the only child of the Bordan family. Michael is a fresh graduate who has just completed his Bachelors in Computer Science. Michael wasn’t exactly sure what he wanted to do after high school but after guidance from his parents he pursued computer science. Post-graduation Michael does not have any plans for employment or further education.</w:t>
+      </w:r>
+      <w:r>
+        <w:t xml:space="preserve"> Michael’s proud father Lavar Bordon</w:t>
+      </w:r>
+      <w:r>
+        <w:t>, feels like Michael deserves a break. He feels that Michael should take a step back and exp</w:t>
+      </w:r>
+      <w:r>
+        <w:t>lore himself through a vacation</w:t>
+      </w:r>
+      <w:r>
+        <w:t xml:space="preserve"> as Lavar did when he was in his twenties</w:t>
+      </w:r>
+      <w:r>
+        <w:t>.</w:t>
+      </w:r>
+      <w:r>
+        <w:t xml:space="preserve"> </w:t>
+      </w:r>
+      <w:bookmarkStart w:id="0" w:name="_GoBack"/>
+      <w:bookmarkEnd w:id="0"/>
     </w:p>
     <w:p>
       <w:pPr>
         <w:jc w:val="both"/>
       </w:pPr>
       <w:r>
-        <w:t xml:space="preserve">Michael learned quite a bit from studying computer science in his undergraduate. He became a tech-savvy individual who can fluently develop web and mobile applications. And fairly so he likes to spend a good portion of his day on his laptop making random applications “for the fun of it”. Most evenings however Michael and his friend </w:t>
-      </w:r>
-      <w:proofErr w:type="spellStart"/>
-      <w:r>
-        <w:t>DeBron</w:t>
-      </w:r>
-      <w:proofErr w:type="spellEnd"/>
-      <w:r>
-        <w:t xml:space="preserve"> go to the local </w:t>
-      </w:r>
-      <w:proofErr w:type="spellStart"/>
-      <w:r>
-        <w:t>Panam</w:t>
-      </w:r>
-      <w:proofErr w:type="spellEnd"/>
-      <w:r>
-        <w:t xml:space="preserve"> center to workout. After the workout, they usually go for a quick snack or booster juice. </w:t>
-      </w:r>
-      <w:proofErr w:type="spellStart"/>
-      <w:r>
-        <w:t>DeBron</w:t>
-      </w:r>
-      <w:proofErr w:type="spellEnd"/>
-      <w:r>
-        <w:t xml:space="preserve"> usually tries something new every time, however Michael goes with whatever </w:t>
-      </w:r>
-      <w:proofErr w:type="spellStart"/>
-      <w:r>
-        <w:t>DeBron</w:t>
-      </w:r>
-      <w:proofErr w:type="spellEnd"/>
-      <w:r>
-        <w:t xml:space="preserve"> is trying. </w:t>
+        <w:t xml:space="preserve">Michael learned quite a bit from studying computer science in his undergraduate. He became a tech-savvy individual who can fluently develop web and mobile applications. And fairly so he likes to spend a good portion of his day on his laptop making random applications “for the fun of it”. Most evenings however Michael and his friend DeBron go to the local Panam center to workout. After the workout, they usually go for a quick snack or booster juice. DeBron usually tries something new every time, however Michael goes with whatever DeBron is trying. </w:t>
       </w:r>
     </w:p>
     <w:p>
@@ -795,15 +740,7 @@
     </w:p>
     <w:p>
       <w:r>
-        <w:t xml:space="preserve">Forty-five-year-old Peter Garret is the father of three children. He lives at home with his wife, Lory, and his three children, Christian who is eighteen-years-old, </w:t>
-      </w:r>
-      <w:proofErr w:type="gramStart"/>
-      <w:r>
-        <w:t>May</w:t>
-      </w:r>
-      <w:proofErr w:type="gramEnd"/>
-      <w:r>
-        <w:t xml:space="preserve"> who is sixteen-years-old and Steven who is two-years-old. They also have a dog named Brandon who they adopted from an animal shelter five years ago. He works at the Hasbro toy company as a toy maker and likes to gra</w:t>
+        <w:t>Forty-five-year-old Peter Garret is the father of three children. He lives at home with his wife, Lory, and his three children, Christian who is eighteen-years-old, May who is sixteen-years-old and Steven who is two-years-old. They also have a dog named Brandon who they adopted from an animal shelter five years ago. He works at the Hasbro toy company as a toy maker and likes to gra</w:t>
       </w:r>
       <w:r>
         <w:t>b a drink with friends at the s</w:t>
@@ -846,8 +783,6 @@
         <w:lastRenderedPageBreak/>
         <w:t>Lazy User Persona</w:t>
       </w:r>
-      <w:bookmarkStart w:id="0" w:name="_GoBack"/>
-      <w:bookmarkEnd w:id="0"/>
     </w:p>
     <w:p>
       <w:r>
@@ -856,49 +791,17 @@
     </w:p>
     <w:p>
       <w:r>
-        <w:t xml:space="preserve">Eighteen-year-old Leo Thompson is one of two children in a family of four people. He lives at home with his father, Spencer, his mother, April, and his sixteen-year-old younger brother, Mikey. He is currently in grade 12 at Scarborough Secondary School and is going to be graduating. He is very smart and does well in school, but is shy and only has a couple of friends, Donny and </w:t>
-      </w:r>
-      <w:proofErr w:type="spellStart"/>
-      <w:r>
-        <w:t>Raph</w:t>
-      </w:r>
-      <w:proofErr w:type="spellEnd"/>
-      <w:r>
-        <w:t xml:space="preserve">. At the end of the school year he and his friends are going to graduate. He has been best friends with Donny and </w:t>
-      </w:r>
-      <w:proofErr w:type="spellStart"/>
-      <w:r>
-        <w:t>Raph</w:t>
-      </w:r>
-      <w:proofErr w:type="spellEnd"/>
-      <w:r>
-        <w:t xml:space="preserve"> since they were kids, and they all lived close to each other.</w:t>
-      </w:r>
-    </w:p>
-    <w:p>
-      <w:r>
-        <w:t xml:space="preserve">His parents enrolled him and his brother in martial arts classes because they thought that they needed to be more active and make some new friends. During these classes every Wednesday, they learn how to defend themselves, and practice fighting with their classmates and each other. He is good with computers and is usually on it playing games or talking online with his friends. On the weekends, he likes to hang out with his best friends Donny and </w:t>
-      </w:r>
-      <w:proofErr w:type="spellStart"/>
-      <w:r>
-        <w:t>Raph</w:t>
-      </w:r>
-      <w:proofErr w:type="spellEnd"/>
-      <w:r>
-        <w:t>. They usually hang out at one of their houses and play video games because they usually cannot decide what else they want to do.</w:t>
-      </w:r>
-    </w:p>
-    <w:p>
-      <w:r>
-        <w:t xml:space="preserve">As a graduation present he and his friends got to go somewhere for a week as a vacation, which their parents would pay for. Their parents wanted them to go out and see how the world is other places besides Scarborough. Donny and </w:t>
-      </w:r>
-      <w:proofErr w:type="spellStart"/>
-      <w:r>
-        <w:t>Raph</w:t>
-      </w:r>
-      <w:proofErr w:type="spellEnd"/>
-      <w:r>
-        <w:t xml:space="preserve"> both made Leo decide where they should go. Since he is pretty good with technology he went to find an app to help him make a decision. There was no specific countries or cities that he wanted to go to so he needed an app that could give him some suggestions and reviews from other people about what they thought of the places they went to.</w:t>
+        <w:t>Eighteen-year-old Leo Thompson is one of two children in a family of four people. He lives at home with his father, Spencer, his mother, April, and his sixteen-year-old younger brother, Mikey. He is currently in grade 12 at Scarborough Secondary School and is going to be graduating. He is very smart and does well in school, but is shy and only has a couple of friends, Donny and Raph. At the end of the school year he and his friends are going to graduate. He has been best friends with Donny and Raph since they were kids, and they all lived close to each other.</w:t>
+      </w:r>
+    </w:p>
+    <w:p>
+      <w:r>
+        <w:t>His parents enrolled him and his brother in martial arts classes because they thought that they needed to be more active and make some new friends. During these classes every Wednesday, they learn how to defend themselves, and practice fighting with their classmates and each other. He is good with computers and is usually on it playing games or talking online with his friends. On the weekends, he likes to hang out with his best friends Donny and Raph. They usually hang out at one of their houses and play video games because they usually cannot decide what else they want to do.</w:t>
+      </w:r>
+    </w:p>
+    <w:p>
+      <w:r>
+        <w:t>As a graduation present he and his friends got to go somewhere for a week as a vacation, which their parents would pay for. Their parents wanted them to go out and see how the world is other places besides Scarborough. Donny and Raph both made Leo decide where they should go. Since he is pretty good with technology he went to find an app to help him make a decision. There was no specific countries or cities that he wanted to go to so he needed an app that could give him some suggestions and reviews from other people about what they thought of the places they went to.</w:t>
       </w:r>
     </w:p>
     <w:sectPr>
@@ -913,8 +816,8 @@
 </file>
 
 <file path=word/numbering.xml><?xml version="1.0" encoding="utf-8"?>
-<w:numbering xmlns:wpc="http://schemas.microsoft.com/office/word/2010/wordprocessingCanvas" xmlns:mo="http://schemas.microsoft.com/office/mac/office/2008/main" xmlns:mc="http://schemas.openxmlformats.org/markup-compatibility/2006" xmlns:mv="urn:schemas-microsoft-com:mac:vml" xmlns:o="urn:schemas-microsoft-com:office:office" xmlns:r="http://schemas.openxmlformats.org/officeDocument/2006/relationships" xmlns:m="http://schemas.openxmlformats.org/officeDocument/2006/math" xmlns:v="urn:schemas-microsoft-com:vml" xmlns:wp14="http://schemas.microsoft.com/office/word/2010/wordprocessingDrawing" xmlns:wp="http://schemas.openxmlformats.org/drawingml/2006/wordprocessingDrawing" xmlns:w10="urn:schemas-microsoft-com:office:word" xmlns:w="http://schemas.openxmlformats.org/wordprocessingml/2006/main" xmlns:w14="http://schemas.microsoft.com/office/word/2010/wordml" xmlns:w15="http://schemas.microsoft.com/office/word/2012/wordml" xmlns:wpg="http://schemas.microsoft.com/office/word/2010/wordprocessingGroup" xmlns:wpi="http://schemas.microsoft.com/office/word/2010/wordprocessingInk" xmlns:wne="http://schemas.microsoft.com/office/word/2006/wordml" xmlns:wps="http://schemas.microsoft.com/office/word/2010/wordprocessingShape" mc:Ignorable="w14 w15 wp14">
-  <w:abstractNum w:abstractNumId="0">
+<w:numbering xmlns:wpc="http://schemas.microsoft.com/office/word/2010/wordprocessingCanvas" xmlns:cx="http://schemas.microsoft.com/office/drawing/2014/chartex" xmlns:cx1="http://schemas.microsoft.com/office/drawing/2015/9/8/chartex" xmlns:cx2="http://schemas.microsoft.com/office/drawing/2015/10/21/chartex" xmlns:cx3="http://schemas.microsoft.com/office/drawing/2016/5/9/chartex" xmlns:cx4="http://schemas.microsoft.com/office/drawing/2016/5/10/chartex" xmlns:cx5="http://schemas.microsoft.com/office/drawing/2016/5/11/chartex" xmlns:mc="http://schemas.openxmlformats.org/markup-compatibility/2006" xmlns:o="urn:schemas-microsoft-com:office:office" xmlns:r="http://schemas.openxmlformats.org/officeDocument/2006/relationships" xmlns:m="http://schemas.openxmlformats.org/officeDocument/2006/math" xmlns:v="urn:schemas-microsoft-com:vml" xmlns:wp14="http://schemas.microsoft.com/office/word/2010/wordprocessingDrawing" xmlns:wp="http://schemas.openxmlformats.org/drawingml/2006/wordprocessingDrawing" xmlns:w10="urn:schemas-microsoft-com:office:word" xmlns:w="http://schemas.openxmlformats.org/wordprocessingml/2006/main" xmlns:w14="http://schemas.microsoft.com/office/word/2010/wordml" xmlns:w15="http://schemas.microsoft.com/office/word/2012/wordml" xmlns:w16se="http://schemas.microsoft.com/office/word/2015/wordml/symex" xmlns:wpg="http://schemas.microsoft.com/office/word/2010/wordprocessingGroup" xmlns:wpi="http://schemas.microsoft.com/office/word/2010/wordprocessingInk" xmlns:wne="http://schemas.microsoft.com/office/word/2006/wordml" xmlns:wps="http://schemas.microsoft.com/office/word/2010/wordprocessingShape" mc:Ignorable="w14 w15 w16se wp14">
+  <w:abstractNum w:abstractNumId="0" w15:restartNumberingAfterBreak="0">
     <w:nsid w:val="1BA65EE7"/>
     <w:multiLevelType w:val="multilevel"/>
     <w:tmpl w:val="21CCE270"/>
@@ -1027,7 +930,7 @@
       </w:rPr>
     </w:lvl>
   </w:abstractNum>
-  <w:abstractNum w:abstractNumId="1">
+  <w:abstractNum w:abstractNumId="1" w15:restartNumberingAfterBreak="0">
     <w:nsid w:val="4BFF42A9"/>
     <w:multiLevelType w:val="multilevel"/>
     <w:tmpl w:val="10E6A526"/>
@@ -1149,7 +1052,7 @@
       </w:pPr>
     </w:lvl>
   </w:abstractNum>
-  <w:abstractNum w:abstractNumId="2">
+  <w:abstractNum w:abstractNumId="2" w15:restartNumberingAfterBreak="0">
     <w:nsid w:val="78855E35"/>
     <w:multiLevelType w:val="multilevel"/>
     <w:tmpl w:val="CFD6EA04"/>
@@ -1248,7 +1151,7 @@
 </file>
 
 <file path=word/styles.xml><?xml version="1.0" encoding="utf-8"?>
-<w:styles xmlns:mc="http://schemas.openxmlformats.org/markup-compatibility/2006" xmlns:r="http://schemas.openxmlformats.org/officeDocument/2006/relationships" xmlns:w="http://schemas.openxmlformats.org/wordprocessingml/2006/main" xmlns:w14="http://schemas.microsoft.com/office/word/2010/wordml" xmlns:w15="http://schemas.microsoft.com/office/word/2012/wordml" mc:Ignorable="w14 w15">
+<w:styles xmlns:mc="http://schemas.openxmlformats.org/markup-compatibility/2006" xmlns:r="http://schemas.openxmlformats.org/officeDocument/2006/relationships" xmlns:w="http://schemas.openxmlformats.org/wordprocessingml/2006/main" xmlns:w14="http://schemas.microsoft.com/office/word/2010/wordml" xmlns:w15="http://schemas.microsoft.com/office/word/2012/wordml" xmlns:w16se="http://schemas.microsoft.com/office/word/2015/wordml/symex" mc:Ignorable="w14 w15 w16se">
   <w:docDefaults>
     <w:rPrDefault>
       <w:rPr>
@@ -1260,7 +1163,7 @@
     </w:rPrDefault>
     <w:pPrDefault/>
   </w:docDefaults>
-  <w:latentStyles w:defLockedState="0" w:defUIPriority="99" w:defSemiHidden="0" w:defUnhideWhenUsed="0" w:defQFormat="0" w:count="381">
+  <w:latentStyles w:defLockedState="0" w:defUIPriority="99" w:defSemiHidden="0" w:defUnhideWhenUsed="0" w:defQFormat="0" w:count="374">
     <w:lsdException w:name="Normal" w:uiPriority="0" w:qFormat="1"/>
     <w:lsdException w:name="heading 1" w:uiPriority="9" w:qFormat="1"/>
     <w:lsdException w:name="heading 2" w:semiHidden="1" w:uiPriority="9" w:unhideWhenUsed="1" w:qFormat="1"/>

</xml_diff>

<commit_message>
final version undecisive persona
</commit_message>
<xml_diff>
--- a/doc/sprint0/Personas.docx
+++ b/doc/sprint0/Personas.docx
@@ -674,7 +674,7 @@
         <w:t>Twenty-three-year-old Michael Bordan is the only child of the Bordan family. Michael is a fresh graduate who has just completed his Bachelors in Computer Science. Michael wasn’t exactly sure what he wanted to do after high school but after guidance from his parents he pursued computer science. Post-graduation Michael does not have any plans for employment or further education.</w:t>
       </w:r>
       <w:r>
-        <w:t xml:space="preserve"> Michael’s proud father Lavar Bordon</w:t>
+        <w:t xml:space="preserve"> Michael’s father Lavar Bordon</w:t>
       </w:r>
       <w:r>
         <w:t>, feels like Michael deserves a break. He feels that Michael should take a step back and exp</w:t>
@@ -690,9 +690,18 @@
       </w:r>
       <w:r>
         <w:t xml:space="preserve"> </w:t>
+      </w:r>
+      <w:r>
+        <w:t xml:space="preserve"> Michael’s girlfriend Nicki </w:t>
+      </w:r>
+      <w:r>
+        <w:t>helps him out with a budget he should go with for the vacation</w:t>
       </w:r>
       <w:bookmarkStart w:id="0" w:name="_GoBack"/>
       <w:bookmarkEnd w:id="0"/>
+      <w:r>
+        <w:t xml:space="preserve">. </w:t>
+      </w:r>
     </w:p>
     <w:p>
       <w:pPr>

</xml_diff>

<commit_message>
updated Leo Thompson and Peter Garret's personas
</commit_message>
<xml_diff>
--- a/doc/sprint0/Personas.docx
+++ b/doc/sprint0/Personas.docx
@@ -1,6 +1,6 @@
 
 <file path=word/document.xml><?xml version="1.0" encoding="utf-8"?>
-<w:document xmlns:wpc="http://schemas.microsoft.com/office/word/2010/wordprocessingCanvas" xmlns:cx="http://schemas.microsoft.com/office/drawing/2014/chartex" xmlns:cx1="http://schemas.microsoft.com/office/drawing/2015/9/8/chartex" xmlns:cx2="http://schemas.microsoft.com/office/drawing/2015/10/21/chartex" xmlns:cx3="http://schemas.microsoft.com/office/drawing/2016/5/9/chartex" xmlns:cx4="http://schemas.microsoft.com/office/drawing/2016/5/10/chartex" xmlns:cx5="http://schemas.microsoft.com/office/drawing/2016/5/11/chartex" xmlns:mc="http://schemas.openxmlformats.org/markup-compatibility/2006" xmlns:o="urn:schemas-microsoft-com:office:office" xmlns:r="http://schemas.openxmlformats.org/officeDocument/2006/relationships" xmlns:m="http://schemas.openxmlformats.org/officeDocument/2006/math" xmlns:v="urn:schemas-microsoft-com:vml" xmlns:wp14="http://schemas.microsoft.com/office/word/2010/wordprocessingDrawing" xmlns:wp="http://schemas.openxmlformats.org/drawingml/2006/wordprocessingDrawing" xmlns:w10="urn:schemas-microsoft-com:office:word" xmlns:w="http://schemas.openxmlformats.org/wordprocessingml/2006/main" xmlns:w14="http://schemas.microsoft.com/office/word/2010/wordml" xmlns:w15="http://schemas.microsoft.com/office/word/2012/wordml" xmlns:w16se="http://schemas.microsoft.com/office/word/2015/wordml/symex" xmlns:wpg="http://schemas.microsoft.com/office/word/2010/wordprocessingGroup" xmlns:wpi="http://schemas.microsoft.com/office/word/2010/wordprocessingInk" xmlns:wne="http://schemas.microsoft.com/office/word/2006/wordml" xmlns:wps="http://schemas.microsoft.com/office/word/2010/wordprocessingShape" mc:Ignorable="w14 w15 w16se wp14">
+<w:document xmlns:wpc="http://schemas.microsoft.com/office/word/2010/wordprocessingCanvas" xmlns:mo="http://schemas.microsoft.com/office/mac/office/2008/main" xmlns:mc="http://schemas.openxmlformats.org/markup-compatibility/2006" xmlns:mv="urn:schemas-microsoft-com:mac:vml" xmlns:o="urn:schemas-microsoft-com:office:office" xmlns:r="http://schemas.openxmlformats.org/officeDocument/2006/relationships" xmlns:m="http://schemas.openxmlformats.org/officeDocument/2006/math" xmlns:v="urn:schemas-microsoft-com:vml" xmlns:wp14="http://schemas.microsoft.com/office/word/2010/wordprocessingDrawing" xmlns:wp="http://schemas.openxmlformats.org/drawingml/2006/wordprocessingDrawing" xmlns:w10="urn:schemas-microsoft-com:office:word" xmlns:w="http://schemas.openxmlformats.org/wordprocessingml/2006/main" xmlns:w14="http://schemas.microsoft.com/office/word/2010/wordml" xmlns:wpg="http://schemas.microsoft.com/office/word/2010/wordprocessingGroup" xmlns:wpi="http://schemas.microsoft.com/office/word/2010/wordprocessingInk" xmlns:wne="http://schemas.microsoft.com/office/word/2006/wordml" xmlns:wps="http://schemas.microsoft.com/office/word/2010/wordprocessingShape" mc:Ignorable="w14 wp14">
   <w:body>
     <w:p>
       <w:pPr>
@@ -695,100 +695,99 @@
         <w:t xml:space="preserve"> Michael’s girlfriend Nicki </w:t>
       </w:r>
       <w:r>
-        <w:t>helps him out with a budget he should go with for the vacation</w:t>
+        <w:t xml:space="preserve">helps him out with a budget he should go with for the vacation. </w:t>
+      </w:r>
+    </w:p>
+    <w:p>
+      <w:pPr>
+        <w:jc w:val="both"/>
+      </w:pPr>
+      <w:r>
+        <w:t xml:space="preserve">Michael learned quite a bit from studying computer science in his undergraduate. He became a tech-savvy individual who can fluently develop web and mobile applications. And fairly so he likes to spend a good portion of his day on his laptop making random applications “for the fun of it”. Most evenings however Michael and his friend DeBron go to the local Panam center to workout. After the workout, they usually go for a quick snack or booster juice. DeBron usually tries something new every time, however Michael goes with whatever DeBron is trying. </w:t>
+      </w:r>
+    </w:p>
+    <w:p>
+      <w:pPr>
+        <w:jc w:val="both"/>
+      </w:pPr>
+      <w:r>
+        <w:t xml:space="preserve">Michael likes to believe technology is the future. He thinks most tasks could be done through his computer without much thought being given to them. When Michael’s father suggested a vacation, the first thing Michael thought of was searching the web for a suggestion as he is unsure of where he would want to go. He is open to exploring most things, so if there are good suggestions he will take them. Michael is someone who looks for a guided experience where he doesn’t have to answer the harder questions. When looking for an ideal vacation he would rather answer simpler broad questions which seamlessly lead to the perfect vacation package without having to do any decision making of his own. </w:t>
+      </w:r>
+    </w:p>
+    <w:p>
+      <w:pPr>
+        <w:rPr>
+          <w:b/>
+          <w:u w:val="single"/>
+        </w:rPr>
+      </w:pPr>
+    </w:p>
+    <w:p>
+      <w:r>
+        <w:br w:type="page"/>
+      </w:r>
+    </w:p>
+    <w:p>
+      <w:r>
+        <w:rPr>
+          <w:b/>
+          <w:u w:val="single"/>
+        </w:rPr>
+        <w:lastRenderedPageBreak/>
+        <w:t>Picky User Persona</w:t>
+      </w:r>
+    </w:p>
+    <w:p>
+      <w:r>
+        <w:t>Peter Garret</w:t>
+      </w:r>
+    </w:p>
+    <w:p/>
+    <w:p>
+      <w:r>
+        <w:t>Forty-five-year-old Peter Garret is the father of three children. He lives at home with his wife, Lory, his father, Mickey, and his three children, Christian who is eighteen-years-old, May who is sixteen-years-old and Steven who is two-years-old. They also have a dog named Brandon who they adopted from an animal shelter five years ago. As a good father, he always makes sure that his children go to sleep by a certain time and don’t stay out later than their curfew or else they will be in trouble. In the morning, he always wakes up at 6:00AM to get the paper and get ready for work at the Hasbro toy company where he works as a toy maker. He always leaves work at exactly 5:05PM and sometimes after work he likes to grab a drink with friends at one specific Irish pub in the city.</w:t>
+      </w:r>
+    </w:p>
+    <w:p/>
+    <w:p>
+      <w:r>
+        <w:t xml:space="preserve">On Sundays, he plays softball in an over forty men’s softball league with his friends and some of his coworkers. He never plays a game without his lucky glove that he wore when he made the winning catch a few years ago to win the championship series. After every game he and his team get some food to eat at McDonalds on their way home before they all go back home to his family. On Saturdays, he likes to play golf at his favourite golf course or just try to relax at home and watch some TV shows, which can be hard when you have a two year old constantly making noise and causing trouble in the house. </w:t>
+      </w:r>
+    </w:p>
+    <w:p/>
+    <w:p>
+      <w:r>
+        <w:t xml:space="preserve">His wife is a stay at home mom, but he still makes good money to provide for his family. Lately, he has been feeling stressed because of all the overtime he has had to do at work. Next week is also his nineteen-year wedding anniversary with his wife so this would be a good time to for </w:t>
+      </w:r>
+      <w:r>
+        <w:t xml:space="preserve">his father to watch the kids while </w:t>
+      </w:r>
+      <w:r>
+        <w:t>the two of them t</w:t>
+      </w:r>
+      <w:r>
+        <w:t>o go on a couples vacation</w:t>
       </w:r>
       <w:bookmarkStart w:id="0" w:name="_GoBack"/>
       <w:bookmarkEnd w:id="0"/>
       <w:r>
-        <w:t xml:space="preserve">. </w:t>
-      </w:r>
-    </w:p>
-    <w:p>
-      <w:pPr>
-        <w:jc w:val="both"/>
-      </w:pPr>
-      <w:r>
-        <w:t xml:space="preserve">Michael learned quite a bit from studying computer science in his undergraduate. He became a tech-savvy individual who can fluently develop web and mobile applications. And fairly so he likes to spend a good portion of his day on his laptop making random applications “for the fun of it”. Most evenings however Michael and his friend DeBron go to the local Panam center to workout. After the workout, they usually go for a quick snack or booster juice. DeBron usually tries something new every time, however Michael goes with whatever DeBron is trying. </w:t>
-      </w:r>
-    </w:p>
-    <w:p>
-      <w:pPr>
-        <w:jc w:val="both"/>
-      </w:pPr>
-      <w:r>
-        <w:t xml:space="preserve">Michael likes to believe technology is the future. He thinks most tasks could be done through his computer without much thought being given to them. When Michael’s father suggested a vacation, the first thing Michael thought of was searching the web for a suggestion as he is unsure of where he would want to go. He is open to exploring most things, so if there are good suggestions he will take them. Michael is someone who looks for a guided experience where he doesn’t have to answer the harder questions. When looking for an ideal vacation he would rather answer simpler broad questions which seamlessly lead to the perfect vacation package without having to do any decision making of his own. </w:t>
-      </w:r>
-    </w:p>
-    <w:p>
-      <w:pPr>
+        <w:t>. He knows exactly what he wants to do because his friend told him about his amazing and romantic vacation that he went on with his wife. With all the details of his vacation planned out he just needs to find a quick way to book everything that he needs. He is decent with technology through learning all the machines he uses at work and all the electronic devices he bought for his kids.</w:t>
+      </w:r>
+    </w:p>
+    <w:p>
+      <w:pPr>
+        <w:spacing w:after="0" w:line="240" w:lineRule="auto"/>
+      </w:pPr>
+      <w:r>
+        <w:br w:type="page"/>
+      </w:r>
+    </w:p>
+    <w:p>
+      <w:r>
         <w:rPr>
           <w:b/>
           <w:u w:val="single"/>
         </w:rPr>
-      </w:pPr>
-    </w:p>
-    <w:p>
-      <w:r>
-        <w:br w:type="page"/>
-      </w:r>
-    </w:p>
-    <w:p>
-      <w:r>
-        <w:rPr>
-          <w:b/>
-          <w:u w:val="single"/>
-        </w:rPr>
-        <w:lastRenderedPageBreak/>
-        <w:t>Picky User Persona</w:t>
-      </w:r>
-    </w:p>
-    <w:p>
-      <w:r>
-        <w:t>Peter Garret</w:t>
-      </w:r>
-    </w:p>
-    <w:p>
-      <w:r>
-        <w:t>Forty-five-year-old Peter Garret is the father of three children. He lives at home with his wife, Lory, and his three children, Christian who is eighteen-years-old, May who is sixteen-years-old and Steven who is two-years-old. They also have a dog named Brandon who they adopted from an animal shelter five years ago. He works at the Hasbro toy company as a toy maker and likes to gra</w:t>
-      </w:r>
-      <w:r>
-        <w:t>b a drink with friends at the s</w:t>
-      </w:r>
-      <w:r>
-        <w:t>a</w:t>
-      </w:r>
-      <w:r>
-        <w:t>m</w:t>
-      </w:r>
-      <w:r>
-        <w:t>e Irish pub in the city.</w:t>
-      </w:r>
-    </w:p>
-    <w:p>
-      <w:r>
-        <w:t xml:space="preserve">On Sundays, he plays softball in an over forty men's softball league with his friends and some of his coworkers. He always wears his lucky gloves that won After every game he and his teammates get some food to eat at McDonalds before they all go back home to their families. On Saturdays, he likes to play golf or just try to relax at home and watch some TV shows, which can be hard when you have a </w:t>
-      </w:r>
-      <w:r>
-        <w:t>two-year-old</w:t>
-      </w:r>
-      <w:r>
-        <w:t xml:space="preserve"> constantly making noise and causing trouble in the house. </w:t>
-      </w:r>
-    </w:p>
-    <w:p>
-      <w:r>
-        <w:t>His wife is a stay at home mom, but he still makes good money to provide for his family. Lately, he has been feeling stressed because of all the overtime he has had to do at work. He wants to go on vacation to relax for a week with his family and he knows exactly where he wants to go. One of his friends told him about this great resort in Jamaica where you can relax by the pool and enjoy the nice hot weather. There is a program every night on the main stage that is family friendly like live band performances or magic shows. There are also places close to the resort where you can book tours to explore the rest of the country.  With all the details of his vacation planned out he just needs to find a quick way to book everything that he needs.</w:t>
-      </w:r>
-      <w:r>
-        <w:br w:type="page"/>
-      </w:r>
-    </w:p>
-    <w:p>
-      <w:r>
-        <w:rPr>
-          <w:b/>
-          <w:u w:val="single"/>
-        </w:rPr>
         <w:lastRenderedPageBreak/>
         <w:t>Lazy User Persona</w:t>
       </w:r>
@@ -798,19 +797,22 @@
         <w:t>Leo Thompson</w:t>
       </w:r>
     </w:p>
-    <w:p>
-      <w:r>
-        <w:t>Eighteen-year-old Leo Thompson is one of two children in a family of four people. He lives at home with his father, Spencer, his mother, April, and his sixteen-year-old younger brother, Mikey. He is currently in grade 12 at Scarborough Secondary School and is going to be graduating. He is very smart and does well in school, but is shy and only has a couple of friends, Donny and Raph. At the end of the school year he and his friends are going to graduate. He has been best friends with Donny and Raph since they were kids, and they all lived close to each other.</w:t>
-      </w:r>
-    </w:p>
-    <w:p>
-      <w:r>
-        <w:t>His parents enrolled him and his brother in martial arts classes because they thought that they needed to be more active and make some new friends. During these classes every Wednesday, they learn how to defend themselves, and practice fighting with their classmates and each other. He is good with computers and is usually on it playing games or talking online with his friends. On the weekends, he likes to hang out with his best friends Donny and Raph. They usually hang out at one of their houses and play video games because they usually cannot decide what else they want to do.</w:t>
-      </w:r>
-    </w:p>
-    <w:p>
-      <w:r>
-        <w:t>As a graduation present he and his friends got to go somewhere for a week as a vacation, which their parents would pay for. Their parents wanted them to go out and see how the world is other places besides Scarborough. Donny and Raph both made Leo decide where they should go. Since he is pretty good with technology he went to find an app to help him make a decision. There was no specific countries or cities that he wanted to go to so he needed an app that could give him some suggestions and reviews from other people about what they thought of the places they went to.</w:t>
+    <w:p/>
+    <w:p>
+      <w:r>
+        <w:t>Eighteen-year-old Leo Thompson is one of two children in a family of four people. He ives at home with his father, Spencer, his mother, April, and his sixteen-year-old younger brother, Mikey. This year he is in grade 12 and goes to Scarborough Secondary School. His grades are not the best because sometimes he is too lazy to go to school and doesn't spend the time and effort to study or complete his work. Also, he is shy and only has a couple of friends, Donny and Raph. At the end of the school year he is lucky to be graduating with his friends because he barely passed all his classes.</w:t>
+      </w:r>
+    </w:p>
+    <w:p/>
+    <w:p>
+      <w:r>
+        <w:t>His parents enrolled him and his brother in martial arts classes because they thought that they needed to be more active and make some new friends, especially Leo. He sleeps most of the time, but is good with computers and is usually on it playing games or talking online with his friends. He likes to play simple one click games that don't involve to much thinking or effort to play. On the weekends, he sometimes to hang out with his best friends Donny and Raph. They usually just hang out at one of their houses and play video games because they usually don’t have the energy to do anything else.</w:t>
+      </w:r>
+    </w:p>
+    <w:p/>
+    <w:p>
+      <w:r>
+        <w:t>As a graduation present, his parents are going to take him along with his brother, on a family vacation to anywhere he wants, but the catch is that he actually has do some work and plan it himself. They want him to go out, see how the world outside of Canada and spend time doing something that isn't video games. He knows that he wants to go to New Hampshire to see the American Classic Arcade Museum so he asks his friends for some help to plan out the vacation, but they were no help. He is pretty good with technology so he wants to find an app that will help him plan out the whole trip without putting in too much thought and effort.</w:t>
       </w:r>
     </w:p>
     <w:sectPr>
@@ -825,8 +827,8 @@
 </file>
 
 <file path=word/numbering.xml><?xml version="1.0" encoding="utf-8"?>
-<w:numbering xmlns:wpc="http://schemas.microsoft.com/office/word/2010/wordprocessingCanvas" xmlns:cx="http://schemas.microsoft.com/office/drawing/2014/chartex" xmlns:cx1="http://schemas.microsoft.com/office/drawing/2015/9/8/chartex" xmlns:cx2="http://schemas.microsoft.com/office/drawing/2015/10/21/chartex" xmlns:cx3="http://schemas.microsoft.com/office/drawing/2016/5/9/chartex" xmlns:cx4="http://schemas.microsoft.com/office/drawing/2016/5/10/chartex" xmlns:cx5="http://schemas.microsoft.com/office/drawing/2016/5/11/chartex" xmlns:mc="http://schemas.openxmlformats.org/markup-compatibility/2006" xmlns:o="urn:schemas-microsoft-com:office:office" xmlns:r="http://schemas.openxmlformats.org/officeDocument/2006/relationships" xmlns:m="http://schemas.openxmlformats.org/officeDocument/2006/math" xmlns:v="urn:schemas-microsoft-com:vml" xmlns:wp14="http://schemas.microsoft.com/office/word/2010/wordprocessingDrawing" xmlns:wp="http://schemas.openxmlformats.org/drawingml/2006/wordprocessingDrawing" xmlns:w10="urn:schemas-microsoft-com:office:word" xmlns:w="http://schemas.openxmlformats.org/wordprocessingml/2006/main" xmlns:w14="http://schemas.microsoft.com/office/word/2010/wordml" xmlns:w15="http://schemas.microsoft.com/office/word/2012/wordml" xmlns:w16se="http://schemas.microsoft.com/office/word/2015/wordml/symex" xmlns:wpg="http://schemas.microsoft.com/office/word/2010/wordprocessingGroup" xmlns:wpi="http://schemas.microsoft.com/office/word/2010/wordprocessingInk" xmlns:wne="http://schemas.microsoft.com/office/word/2006/wordml" xmlns:wps="http://schemas.microsoft.com/office/word/2010/wordprocessingShape" mc:Ignorable="w14 w15 w16se wp14">
-  <w:abstractNum w:abstractNumId="0" w15:restartNumberingAfterBreak="0">
+<w:numbering xmlns:wpc="http://schemas.microsoft.com/office/word/2010/wordprocessingCanvas" xmlns:mo="http://schemas.microsoft.com/office/mac/office/2008/main" xmlns:mc="http://schemas.openxmlformats.org/markup-compatibility/2006" xmlns:mv="urn:schemas-microsoft-com:mac:vml" xmlns:o="urn:schemas-microsoft-com:office:office" xmlns:r="http://schemas.openxmlformats.org/officeDocument/2006/relationships" xmlns:m="http://schemas.openxmlformats.org/officeDocument/2006/math" xmlns:v="urn:schemas-microsoft-com:vml" xmlns:wp14="http://schemas.microsoft.com/office/word/2010/wordprocessingDrawing" xmlns:wp="http://schemas.openxmlformats.org/drawingml/2006/wordprocessingDrawing" xmlns:w10="urn:schemas-microsoft-com:office:word" xmlns:w="http://schemas.openxmlformats.org/wordprocessingml/2006/main" xmlns:w14="http://schemas.microsoft.com/office/word/2010/wordml" xmlns:wpg="http://schemas.microsoft.com/office/word/2010/wordprocessingGroup" xmlns:wpi="http://schemas.microsoft.com/office/word/2010/wordprocessingInk" xmlns:wne="http://schemas.microsoft.com/office/word/2006/wordml" xmlns:wps="http://schemas.microsoft.com/office/word/2010/wordprocessingShape" mc:Ignorable="w14 wp14">
+  <w:abstractNum w:abstractNumId="0">
     <w:nsid w:val="1BA65EE7"/>
     <w:multiLevelType w:val="multilevel"/>
     <w:tmpl w:val="21CCE270"/>
@@ -939,7 +941,7 @@
       </w:rPr>
     </w:lvl>
   </w:abstractNum>
-  <w:abstractNum w:abstractNumId="1" w15:restartNumberingAfterBreak="0">
+  <w:abstractNum w:abstractNumId="1">
     <w:nsid w:val="4BFF42A9"/>
     <w:multiLevelType w:val="multilevel"/>
     <w:tmpl w:val="10E6A526"/>
@@ -1061,7 +1063,7 @@
       </w:pPr>
     </w:lvl>
   </w:abstractNum>
-  <w:abstractNum w:abstractNumId="2" w15:restartNumberingAfterBreak="0">
+  <w:abstractNum w:abstractNumId="2">
     <w:nsid w:val="78855E35"/>
     <w:multiLevelType w:val="multilevel"/>
     <w:tmpl w:val="CFD6EA04"/>
@@ -1160,7 +1162,7 @@
 </file>
 
 <file path=word/styles.xml><?xml version="1.0" encoding="utf-8"?>
-<w:styles xmlns:mc="http://schemas.openxmlformats.org/markup-compatibility/2006" xmlns:r="http://schemas.openxmlformats.org/officeDocument/2006/relationships" xmlns:w="http://schemas.openxmlformats.org/wordprocessingml/2006/main" xmlns:w14="http://schemas.microsoft.com/office/word/2010/wordml" xmlns:w15="http://schemas.microsoft.com/office/word/2012/wordml" xmlns:w16se="http://schemas.microsoft.com/office/word/2015/wordml/symex" mc:Ignorable="w14 w15 w16se">
+<w:styles xmlns:mc="http://schemas.openxmlformats.org/markup-compatibility/2006" xmlns:r="http://schemas.openxmlformats.org/officeDocument/2006/relationships" xmlns:w="http://schemas.openxmlformats.org/wordprocessingml/2006/main" xmlns:w14="http://schemas.microsoft.com/office/word/2010/wordml" mc:Ignorable="w14">
   <w:docDefaults>
     <w:rPrDefault>
       <w:rPr>
@@ -1172,379 +1174,491 @@
     </w:rPrDefault>
     <w:pPrDefault/>
   </w:docDefaults>
-  <w:latentStyles w:defLockedState="0" w:defUIPriority="99" w:defSemiHidden="0" w:defUnhideWhenUsed="0" w:defQFormat="0" w:count="374">
-    <w:lsdException w:name="Normal" w:uiPriority="0" w:qFormat="1"/>
-    <w:lsdException w:name="heading 1" w:uiPriority="9" w:qFormat="1"/>
-    <w:lsdException w:name="heading 2" w:semiHidden="1" w:uiPriority="9" w:unhideWhenUsed="1" w:qFormat="1"/>
-    <w:lsdException w:name="heading 3" w:semiHidden="1" w:uiPriority="9" w:unhideWhenUsed="1" w:qFormat="1"/>
-    <w:lsdException w:name="heading 4" w:semiHidden="1" w:uiPriority="9" w:unhideWhenUsed="1" w:qFormat="1"/>
-    <w:lsdException w:name="heading 5" w:semiHidden="1" w:uiPriority="9" w:unhideWhenUsed="1" w:qFormat="1"/>
-    <w:lsdException w:name="heading 6" w:semiHidden="1" w:uiPriority="9" w:unhideWhenUsed="1" w:qFormat="1"/>
-    <w:lsdException w:name="heading 7" w:semiHidden="1" w:uiPriority="9" w:unhideWhenUsed="1" w:qFormat="1"/>
-    <w:lsdException w:name="heading 8" w:semiHidden="1" w:uiPriority="9" w:unhideWhenUsed="1" w:qFormat="1"/>
-    <w:lsdException w:name="heading 9" w:semiHidden="1" w:uiPriority="9" w:unhideWhenUsed="1" w:qFormat="1"/>
-    <w:lsdException w:name="index 1" w:semiHidden="1" w:unhideWhenUsed="1"/>
-    <w:lsdException w:name="index 2" w:semiHidden="1" w:unhideWhenUsed="1"/>
-    <w:lsdException w:name="index 3" w:semiHidden="1" w:unhideWhenUsed="1"/>
-    <w:lsdException w:name="index 4" w:semiHidden="1" w:unhideWhenUsed="1"/>
-    <w:lsdException w:name="index 5" w:semiHidden="1" w:unhideWhenUsed="1"/>
-    <w:lsdException w:name="index 6" w:semiHidden="1" w:unhideWhenUsed="1"/>
-    <w:lsdException w:name="index 7" w:semiHidden="1" w:unhideWhenUsed="1"/>
-    <w:lsdException w:name="index 8" w:semiHidden="1" w:unhideWhenUsed="1"/>
-    <w:lsdException w:name="index 9" w:semiHidden="1" w:unhideWhenUsed="1"/>
-    <w:lsdException w:name="toc 1" w:semiHidden="1" w:uiPriority="39" w:unhideWhenUsed="1"/>
-    <w:lsdException w:name="toc 2" w:semiHidden="1" w:uiPriority="39" w:unhideWhenUsed="1"/>
-    <w:lsdException w:name="toc 3" w:semiHidden="1" w:uiPriority="39" w:unhideWhenUsed="1"/>
-    <w:lsdException w:name="toc 4" w:semiHidden="1" w:uiPriority="39" w:unhideWhenUsed="1"/>
-    <w:lsdException w:name="toc 5" w:semiHidden="1" w:uiPriority="39" w:unhideWhenUsed="1"/>
-    <w:lsdException w:name="toc 6" w:semiHidden="1" w:uiPriority="39" w:unhideWhenUsed="1"/>
-    <w:lsdException w:name="toc 7" w:semiHidden="1" w:uiPriority="39" w:unhideWhenUsed="1"/>
-    <w:lsdException w:name="toc 8" w:semiHidden="1" w:uiPriority="39" w:unhideWhenUsed="1"/>
-    <w:lsdException w:name="toc 9" w:semiHidden="1" w:uiPriority="39" w:unhideWhenUsed="1"/>
-    <w:lsdException w:name="Normal Indent" w:semiHidden="1" w:unhideWhenUsed="1"/>
-    <w:lsdException w:name="footnote text" w:semiHidden="1" w:unhideWhenUsed="1"/>
-    <w:lsdException w:name="annotation text" w:semiHidden="1" w:unhideWhenUsed="1"/>
-    <w:lsdException w:name="header" w:semiHidden="1" w:unhideWhenUsed="1"/>
-    <w:lsdException w:name="footer" w:semiHidden="1" w:unhideWhenUsed="1"/>
-    <w:lsdException w:name="index heading" w:semiHidden="1" w:unhideWhenUsed="1"/>
-    <w:lsdException w:name="caption" w:semiHidden="1" w:uiPriority="35" w:unhideWhenUsed="1" w:qFormat="1"/>
-    <w:lsdException w:name="table of figures" w:semiHidden="1" w:unhideWhenUsed="1"/>
-    <w:lsdException w:name="envelope address" w:semiHidden="1" w:unhideWhenUsed="1"/>
-    <w:lsdException w:name="envelope return" w:semiHidden="1" w:unhideWhenUsed="1"/>
-    <w:lsdException w:name="footnote reference" w:semiHidden="1" w:unhideWhenUsed="1"/>
-    <w:lsdException w:name="annotation reference" w:semiHidden="1" w:unhideWhenUsed="1"/>
-    <w:lsdException w:name="line number" w:semiHidden="1" w:unhideWhenUsed="1"/>
-    <w:lsdException w:name="page number" w:semiHidden="1" w:unhideWhenUsed="1"/>
-    <w:lsdException w:name="endnote reference" w:semiHidden="1" w:unhideWhenUsed="1"/>
-    <w:lsdException w:name="endnote text" w:semiHidden="1" w:unhideWhenUsed="1"/>
-    <w:lsdException w:name="table of authorities" w:semiHidden="1" w:unhideWhenUsed="1"/>
-    <w:lsdException w:name="macro" w:semiHidden="1" w:unhideWhenUsed="1"/>
-    <w:lsdException w:name="toa heading" w:semiHidden="1" w:unhideWhenUsed="1"/>
-    <w:lsdException w:name="List" w:semiHidden="1" w:unhideWhenUsed="1"/>
-    <w:lsdException w:name="List Bullet" w:semiHidden="1" w:unhideWhenUsed="1"/>
-    <w:lsdException w:name="List Number" w:semiHidden="1" w:unhideWhenUsed="1"/>
-    <w:lsdException w:name="List 2" w:semiHidden="1" w:unhideWhenUsed="1"/>
-    <w:lsdException w:name="List 3" w:semiHidden="1" w:unhideWhenUsed="1"/>
-    <w:lsdException w:name="List 4" w:semiHidden="1" w:unhideWhenUsed="1"/>
-    <w:lsdException w:name="List 5" w:semiHidden="1" w:unhideWhenUsed="1"/>
-    <w:lsdException w:name="List Bullet 2" w:semiHidden="1" w:unhideWhenUsed="1"/>
-    <w:lsdException w:name="List Bullet 3" w:semiHidden="1" w:unhideWhenUsed="1"/>
-    <w:lsdException w:name="List Bullet 4" w:semiHidden="1" w:unhideWhenUsed="1"/>
-    <w:lsdException w:name="List Bullet 5" w:semiHidden="1" w:unhideWhenUsed="1"/>
-    <w:lsdException w:name="List Number 2" w:semiHidden="1" w:unhideWhenUsed="1"/>
-    <w:lsdException w:name="List Number 3" w:semiHidden="1" w:unhideWhenUsed="1"/>
-    <w:lsdException w:name="List Number 4" w:semiHidden="1" w:unhideWhenUsed="1"/>
-    <w:lsdException w:name="List Number 5" w:semiHidden="1" w:unhideWhenUsed="1"/>
-    <w:lsdException w:name="Title" w:uiPriority="10" w:qFormat="1"/>
-    <w:lsdException w:name="Closing" w:semiHidden="1" w:unhideWhenUsed="1"/>
-    <w:lsdException w:name="Signature" w:semiHidden="1" w:unhideWhenUsed="1"/>
-    <w:lsdException w:name="Default Paragraph Font" w:semiHidden="1" w:uiPriority="1" w:unhideWhenUsed="1"/>
-    <w:lsdException w:name="Body Text" w:semiHidden="1" w:unhideWhenUsed="1"/>
-    <w:lsdException w:name="Body Text Indent" w:semiHidden="1" w:unhideWhenUsed="1"/>
-    <w:lsdException w:name="List Continue" w:semiHidden="1" w:unhideWhenUsed="1"/>
-    <w:lsdException w:name="List Continue 2" w:semiHidden="1" w:unhideWhenUsed="1"/>
-    <w:lsdException w:name="List Continue 3" w:semiHidden="1" w:unhideWhenUsed="1"/>
-    <w:lsdException w:name="List Continue 4" w:semiHidden="1" w:unhideWhenUsed="1"/>
-    <w:lsdException w:name="List Continue 5" w:semiHidden="1" w:unhideWhenUsed="1"/>
-    <w:lsdException w:name="Message Header" w:semiHidden="1" w:unhideWhenUsed="1"/>
-    <w:lsdException w:name="Subtitle" w:uiPriority="11" w:qFormat="1"/>
-    <w:lsdException w:name="Salutation" w:semiHidden="1" w:unhideWhenUsed="1"/>
-    <w:lsdException w:name="Date" w:semiHidden="1" w:unhideWhenUsed="1"/>
-    <w:lsdException w:name="Body Text First Indent" w:semiHidden="1" w:unhideWhenUsed="1"/>
-    <w:lsdException w:name="Body Text First Indent 2" w:semiHidden="1" w:unhideWhenUsed="1"/>
-    <w:lsdException w:name="Note Heading" w:semiHidden="1" w:unhideWhenUsed="1"/>
-    <w:lsdException w:name="Body Text 2" w:semiHidden="1" w:unhideWhenUsed="1"/>
-    <w:lsdException w:name="Body Text 3" w:semiHidden="1" w:unhideWhenUsed="1"/>
-    <w:lsdException w:name="Body Text Indent 2" w:semiHidden="1" w:unhideWhenUsed="1"/>
-    <w:lsdException w:name="Body Text Indent 3" w:semiHidden="1" w:unhideWhenUsed="1"/>
-    <w:lsdException w:name="Block Text" w:semiHidden="1" w:unhideWhenUsed="1"/>
-    <w:lsdException w:name="Hyperlink" w:semiHidden="1" w:unhideWhenUsed="1"/>
-    <w:lsdException w:name="FollowedHyperlink" w:semiHidden="1" w:unhideWhenUsed="1"/>
-    <w:lsdException w:name="Strong" w:uiPriority="22" w:qFormat="1"/>
-    <w:lsdException w:name="Emphasis" w:uiPriority="20" w:qFormat="1"/>
-    <w:lsdException w:name="Document Map" w:semiHidden="1" w:unhideWhenUsed="1"/>
-    <w:lsdException w:name="Plain Text" w:semiHidden="1" w:unhideWhenUsed="1"/>
-    <w:lsdException w:name="E-mail Signature" w:semiHidden="1" w:unhideWhenUsed="1"/>
-    <w:lsdException w:name="HTML Top of Form" w:semiHidden="1" w:unhideWhenUsed="1"/>
-    <w:lsdException w:name="HTML Bottom of Form" w:semiHidden="1" w:unhideWhenUsed="1"/>
-    <w:lsdException w:name="Normal (Web)" w:semiHidden="1" w:unhideWhenUsed="1"/>
-    <w:lsdException w:name="HTML Acronym" w:semiHidden="1" w:unhideWhenUsed="1"/>
-    <w:lsdException w:name="HTML Address" w:semiHidden="1" w:unhideWhenUsed="1"/>
-    <w:lsdException w:name="HTML Cite" w:semiHidden="1" w:unhideWhenUsed="1"/>
-    <w:lsdException w:name="HTML Code" w:semiHidden="1" w:unhideWhenUsed="1"/>
-    <w:lsdException w:name="HTML Definition" w:semiHidden="1" w:unhideWhenUsed="1"/>
-    <w:lsdException w:name="HTML Keyboard" w:semiHidden="1" w:unhideWhenUsed="1"/>
-    <w:lsdException w:name="HTML Preformatted" w:semiHidden="1" w:unhideWhenUsed="1"/>
-    <w:lsdException w:name="HTML Sample" w:semiHidden="1" w:unhideWhenUsed="1"/>
-    <w:lsdException w:name="HTML Typewriter" w:semiHidden="1" w:unhideWhenUsed="1"/>
-    <w:lsdException w:name="HTML Variable" w:semiHidden="1" w:unhideWhenUsed="1"/>
-    <w:lsdException w:name="Normal Table" w:semiHidden="1" w:unhideWhenUsed="1"/>
-    <w:lsdException w:name="annotation subject" w:semiHidden="1" w:unhideWhenUsed="1"/>
-    <w:lsdException w:name="No List" w:semiHidden="1" w:unhideWhenUsed="1"/>
-    <w:lsdException w:name="Outline List 1" w:semiHidden="1" w:unhideWhenUsed="1"/>
-    <w:lsdException w:name="Outline List 2" w:semiHidden="1" w:unhideWhenUsed="1"/>
-    <w:lsdException w:name="Outline List 3" w:semiHidden="1" w:unhideWhenUsed="1"/>
-    <w:lsdException w:name="Table Simple 1" w:semiHidden="1" w:unhideWhenUsed="1"/>
-    <w:lsdException w:name="Table Simple 2" w:semiHidden="1" w:unhideWhenUsed="1"/>
-    <w:lsdException w:name="Table Simple 3" w:semiHidden="1" w:unhideWhenUsed="1"/>
-    <w:lsdException w:name="Table Classic 1" w:semiHidden="1" w:unhideWhenUsed="1"/>
-    <w:lsdException w:name="Table Classic 2" w:semiHidden="1" w:unhideWhenUsed="1"/>
-    <w:lsdException w:name="Table Classic 3" w:semiHidden="1" w:unhideWhenUsed="1"/>
-    <w:lsdException w:name="Table Classic 4" w:semiHidden="1" w:unhideWhenUsed="1"/>
-    <w:lsdException w:name="Table Colorful 1" w:semiHidden="1" w:unhideWhenUsed="1"/>
-    <w:lsdException w:name="Table Colorful 2" w:semiHidden="1" w:unhideWhenUsed="1"/>
-    <w:lsdException w:name="Table Colorful 3" w:semiHidden="1" w:unhideWhenUsed="1"/>
-    <w:lsdException w:name="Table Columns 1" w:semiHidden="1" w:unhideWhenUsed="1"/>
-    <w:lsdException w:name="Table Columns 2" w:semiHidden="1" w:unhideWhenUsed="1"/>
-    <w:lsdException w:name="Table Columns 3" w:semiHidden="1" w:unhideWhenUsed="1"/>
-    <w:lsdException w:name="Table Columns 4" w:semiHidden="1" w:unhideWhenUsed="1"/>
-    <w:lsdException w:name="Table Columns 5" w:semiHidden="1" w:unhideWhenUsed="1"/>
-    <w:lsdException w:name="Table Grid 1" w:semiHidden="1" w:unhideWhenUsed="1"/>
-    <w:lsdException w:name="Table Grid 2" w:semiHidden="1" w:unhideWhenUsed="1"/>
-    <w:lsdException w:name="Table Grid 3" w:semiHidden="1" w:unhideWhenUsed="1"/>
-    <w:lsdException w:name="Table Grid 4" w:semiHidden="1" w:unhideWhenUsed="1"/>
-    <w:lsdException w:name="Table Grid 5" w:semiHidden="1" w:unhideWhenUsed="1"/>
-    <w:lsdException w:name="Table Grid 6" w:semiHidden="1" w:unhideWhenUsed="1"/>
-    <w:lsdException w:name="Table Grid 7" w:semiHidden="1" w:unhideWhenUsed="1"/>
-    <w:lsdException w:name="Table Grid 8" w:semiHidden="1" w:unhideWhenUsed="1"/>
-    <w:lsdException w:name="Table List 1" w:semiHidden="1" w:unhideWhenUsed="1"/>
-    <w:lsdException w:name="Table List 2" w:semiHidden="1" w:unhideWhenUsed="1"/>
-    <w:lsdException w:name="Table List 3" w:semiHidden="1" w:unhideWhenUsed="1"/>
-    <w:lsdException w:name="Table List 4" w:semiHidden="1" w:unhideWhenUsed="1"/>
-    <w:lsdException w:name="Table List 5" w:semiHidden="1" w:unhideWhenUsed="1"/>
-    <w:lsdException w:name="Table List 6" w:semiHidden="1" w:unhideWhenUsed="1"/>
-    <w:lsdException w:name="Table List 7" w:semiHidden="1" w:unhideWhenUsed="1"/>
-    <w:lsdException w:name="Table List 8" w:semiHidden="1" w:unhideWhenUsed="1"/>
-    <w:lsdException w:name="Table 3D effects 1" w:semiHidden="1" w:unhideWhenUsed="1"/>
-    <w:lsdException w:name="Table 3D effects 2" w:semiHidden="1" w:unhideWhenUsed="1"/>
-    <w:lsdException w:name="Table 3D effects 3" w:semiHidden="1" w:unhideWhenUsed="1"/>
-    <w:lsdException w:name="Table Contemporary" w:semiHidden="1" w:unhideWhenUsed="1"/>
-    <w:lsdException w:name="Table Elegant" w:semiHidden="1" w:unhideWhenUsed="1"/>
-    <w:lsdException w:name="Table Professional" w:semiHidden="1" w:unhideWhenUsed="1"/>
-    <w:lsdException w:name="Table Subtle 1" w:semiHidden="1" w:unhideWhenUsed="1"/>
-    <w:lsdException w:name="Table Subtle 2" w:semiHidden="1" w:unhideWhenUsed="1"/>
-    <w:lsdException w:name="Table Web 1" w:semiHidden="1" w:unhideWhenUsed="1"/>
-    <w:lsdException w:name="Table Web 2" w:semiHidden="1" w:unhideWhenUsed="1"/>
-    <w:lsdException w:name="Table Web 3" w:semiHidden="1" w:unhideWhenUsed="1"/>
-    <w:lsdException w:name="Balloon Text" w:semiHidden="1" w:unhideWhenUsed="1"/>
-    <w:lsdException w:name="Table Grid" w:uiPriority="39"/>
-    <w:lsdException w:name="Table Theme" w:semiHidden="1" w:unhideWhenUsed="1"/>
-    <w:lsdException w:name="Placeholder Text" w:semiHidden="1"/>
-    <w:lsdException w:name="No Spacing" w:uiPriority="1" w:qFormat="1"/>
-    <w:lsdException w:name="Light Shading" w:uiPriority="60"/>
-    <w:lsdException w:name="Light List" w:uiPriority="61"/>
-    <w:lsdException w:name="Light Grid" w:uiPriority="62"/>
-    <w:lsdException w:name="Medium Shading 1" w:uiPriority="63"/>
-    <w:lsdException w:name="Medium Shading 2" w:uiPriority="64"/>
-    <w:lsdException w:name="Medium List 1" w:uiPriority="65"/>
-    <w:lsdException w:name="Medium List 2" w:uiPriority="66"/>
-    <w:lsdException w:name="Medium Grid 1" w:uiPriority="67"/>
-    <w:lsdException w:name="Medium Grid 2" w:uiPriority="68"/>
-    <w:lsdException w:name="Medium Grid 3" w:uiPriority="69"/>
-    <w:lsdException w:name="Dark List" w:uiPriority="70"/>
-    <w:lsdException w:name="Colorful Shading" w:uiPriority="71"/>
-    <w:lsdException w:name="Colorful List" w:uiPriority="72"/>
-    <w:lsdException w:name="Colorful Grid" w:uiPriority="73"/>
-    <w:lsdException w:name="Light Shading Accent 1" w:uiPriority="60"/>
-    <w:lsdException w:name="Light List Accent 1" w:uiPriority="61"/>
-    <w:lsdException w:name="Light Grid Accent 1" w:uiPriority="62"/>
-    <w:lsdException w:name="Medium Shading 1 Accent 1" w:uiPriority="63"/>
-    <w:lsdException w:name="Medium Shading 2 Accent 1" w:uiPriority="64"/>
-    <w:lsdException w:name="Medium List 1 Accent 1" w:uiPriority="65"/>
-    <w:lsdException w:name="Revision" w:semiHidden="1"/>
-    <w:lsdException w:name="List Paragraph" w:uiPriority="34" w:qFormat="1"/>
-    <w:lsdException w:name="Quote" w:uiPriority="29" w:qFormat="1"/>
-    <w:lsdException w:name="Intense Quote" w:uiPriority="30" w:qFormat="1"/>
-    <w:lsdException w:name="Medium List 2 Accent 1" w:uiPriority="66"/>
-    <w:lsdException w:name="Medium Grid 1 Accent 1" w:uiPriority="67"/>
-    <w:lsdException w:name="Medium Grid 2 Accent 1" w:uiPriority="68"/>
-    <w:lsdException w:name="Medium Grid 3 Accent 1" w:uiPriority="69"/>
-    <w:lsdException w:name="Dark List Accent 1" w:uiPriority="70"/>
-    <w:lsdException w:name="Colorful Shading Accent 1" w:uiPriority="71"/>
-    <w:lsdException w:name="Colorful List Accent 1" w:uiPriority="72"/>
-    <w:lsdException w:name="Colorful Grid Accent 1" w:uiPriority="73"/>
-    <w:lsdException w:name="Light Shading Accent 2" w:uiPriority="60"/>
-    <w:lsdException w:name="Light List Accent 2" w:uiPriority="61"/>
-    <w:lsdException w:name="Light Grid Accent 2" w:uiPriority="62"/>
-    <w:lsdException w:name="Medium Shading 1 Accent 2" w:uiPriority="63"/>
-    <w:lsdException w:name="Medium Shading 2 Accent 2" w:uiPriority="64"/>
-    <w:lsdException w:name="Medium List 1 Accent 2" w:uiPriority="65"/>
-    <w:lsdException w:name="Medium List 2 Accent 2" w:uiPriority="66"/>
-    <w:lsdException w:name="Medium Grid 1 Accent 2" w:uiPriority="67"/>
-    <w:lsdException w:name="Medium Grid 2 Accent 2" w:uiPriority="68"/>
-    <w:lsdException w:name="Medium Grid 3 Accent 2" w:uiPriority="69"/>
-    <w:lsdException w:name="Dark List Accent 2" w:uiPriority="70"/>
-    <w:lsdException w:name="Colorful Shading Accent 2" w:uiPriority="71"/>
-    <w:lsdException w:name="Colorful List Accent 2" w:uiPriority="72"/>
-    <w:lsdException w:name="Colorful Grid Accent 2" w:uiPriority="73"/>
-    <w:lsdException w:name="Light Shading Accent 3" w:uiPriority="60"/>
-    <w:lsdException w:name="Light List Accent 3" w:uiPriority="61"/>
-    <w:lsdException w:name="Light Grid Accent 3" w:uiPriority="62"/>
-    <w:lsdException w:name="Medium Shading 1 Accent 3" w:uiPriority="63"/>
-    <w:lsdException w:name="Medium Shading 2 Accent 3" w:uiPriority="64"/>
-    <w:lsdException w:name="Medium List 1 Accent 3" w:uiPriority="65"/>
-    <w:lsdException w:name="Medium List 2 Accent 3" w:uiPriority="66"/>
-    <w:lsdException w:name="Medium Grid 1 Accent 3" w:uiPriority="67"/>
-    <w:lsdException w:name="Medium Grid 2 Accent 3" w:uiPriority="68"/>
-    <w:lsdException w:name="Medium Grid 3 Accent 3" w:uiPriority="69"/>
-    <w:lsdException w:name="Dark List Accent 3" w:uiPriority="70"/>
-    <w:lsdException w:name="Colorful Shading Accent 3" w:uiPriority="71"/>
-    <w:lsdException w:name="Colorful List Accent 3" w:uiPriority="72"/>
-    <w:lsdException w:name="Colorful Grid Accent 3" w:uiPriority="73"/>
-    <w:lsdException w:name="Light Shading Accent 4" w:uiPriority="60"/>
-    <w:lsdException w:name="Light List Accent 4" w:uiPriority="61"/>
-    <w:lsdException w:name="Light Grid Accent 4" w:uiPriority="62"/>
-    <w:lsdException w:name="Medium Shading 1 Accent 4" w:uiPriority="63"/>
-    <w:lsdException w:name="Medium Shading 2 Accent 4" w:uiPriority="64"/>
-    <w:lsdException w:name="Medium List 1 Accent 4" w:uiPriority="65"/>
-    <w:lsdException w:name="Medium List 2 Accent 4" w:uiPriority="66"/>
-    <w:lsdException w:name="Medium Grid 1 Accent 4" w:uiPriority="67"/>
-    <w:lsdException w:name="Medium Grid 2 Accent 4" w:uiPriority="68"/>
-    <w:lsdException w:name="Medium Grid 3 Accent 4" w:uiPriority="69"/>
-    <w:lsdException w:name="Dark List Accent 4" w:uiPriority="70"/>
-    <w:lsdException w:name="Colorful Shading Accent 4" w:uiPriority="71"/>
-    <w:lsdException w:name="Colorful List Accent 4" w:uiPriority="72"/>
-    <w:lsdException w:name="Colorful Grid Accent 4" w:uiPriority="73"/>
-    <w:lsdException w:name="Light Shading Accent 5" w:uiPriority="60"/>
-    <w:lsdException w:name="Light List Accent 5" w:uiPriority="61"/>
-    <w:lsdException w:name="Light Grid Accent 5" w:uiPriority="62"/>
-    <w:lsdException w:name="Medium Shading 1 Accent 5" w:uiPriority="63"/>
-    <w:lsdException w:name="Medium Shading 2 Accent 5" w:uiPriority="64"/>
-    <w:lsdException w:name="Medium List 1 Accent 5" w:uiPriority="65"/>
-    <w:lsdException w:name="Medium List 2 Accent 5" w:uiPriority="66"/>
-    <w:lsdException w:name="Medium Grid 1 Accent 5" w:uiPriority="67"/>
-    <w:lsdException w:name="Medium Grid 2 Accent 5" w:uiPriority="68"/>
-    <w:lsdException w:name="Medium Grid 3 Accent 5" w:uiPriority="69"/>
-    <w:lsdException w:name="Dark List Accent 5" w:uiPriority="70"/>
-    <w:lsdException w:name="Colorful Shading Accent 5" w:uiPriority="71"/>
-    <w:lsdException w:name="Colorful List Accent 5" w:uiPriority="72"/>
-    <w:lsdException w:name="Colorful Grid Accent 5" w:uiPriority="73"/>
-    <w:lsdException w:name="Light Shading Accent 6" w:uiPriority="60"/>
-    <w:lsdException w:name="Light List Accent 6" w:uiPriority="61"/>
-    <w:lsdException w:name="Light Grid Accent 6" w:uiPriority="62"/>
-    <w:lsdException w:name="Medium Shading 1 Accent 6" w:uiPriority="63"/>
-    <w:lsdException w:name="Medium Shading 2 Accent 6" w:uiPriority="64"/>
-    <w:lsdException w:name="Medium List 1 Accent 6" w:uiPriority="65"/>
-    <w:lsdException w:name="Medium List 2 Accent 6" w:uiPriority="66"/>
-    <w:lsdException w:name="Medium Grid 1 Accent 6" w:uiPriority="67"/>
-    <w:lsdException w:name="Medium Grid 2 Accent 6" w:uiPriority="68"/>
-    <w:lsdException w:name="Medium Grid 3 Accent 6" w:uiPriority="69"/>
-    <w:lsdException w:name="Dark List Accent 6" w:uiPriority="70"/>
-    <w:lsdException w:name="Colorful Shading Accent 6" w:uiPriority="71"/>
-    <w:lsdException w:name="Colorful List Accent 6" w:uiPriority="72"/>
-    <w:lsdException w:name="Colorful Grid Accent 6" w:uiPriority="73"/>
-    <w:lsdException w:name="Subtle Emphasis" w:uiPriority="19" w:qFormat="1"/>
-    <w:lsdException w:name="Intense Emphasis" w:uiPriority="21" w:qFormat="1"/>
-    <w:lsdException w:name="Subtle Reference" w:uiPriority="31" w:qFormat="1"/>
-    <w:lsdException w:name="Intense Reference" w:uiPriority="32" w:qFormat="1"/>
-    <w:lsdException w:name="Book Title" w:uiPriority="33" w:qFormat="1"/>
-    <w:lsdException w:name="Bibliography" w:semiHidden="1" w:uiPriority="37" w:unhideWhenUsed="1"/>
-    <w:lsdException w:name="TOC Heading" w:semiHidden="1" w:uiPriority="39" w:unhideWhenUsed="1" w:qFormat="1"/>
-    <w:lsdException w:name="Plain Table 1" w:uiPriority="41"/>
-    <w:lsdException w:name="Plain Table 2" w:uiPriority="42"/>
-    <w:lsdException w:name="Plain Table 3" w:uiPriority="43"/>
-    <w:lsdException w:name="Plain Table 4" w:uiPriority="44"/>
-    <w:lsdException w:name="Plain Table 5" w:uiPriority="45"/>
-    <w:lsdException w:name="Grid Table Light" w:uiPriority="40"/>
-    <w:lsdException w:name="Grid Table 1 Light" w:uiPriority="46"/>
-    <w:lsdException w:name="Grid Table 2" w:uiPriority="47"/>
-    <w:lsdException w:name="Grid Table 3" w:uiPriority="48"/>
-    <w:lsdException w:name="Grid Table 4" w:uiPriority="49"/>
-    <w:lsdException w:name="Grid Table 5 Dark" w:uiPriority="50"/>
-    <w:lsdException w:name="Grid Table 6 Colorful" w:uiPriority="51"/>
-    <w:lsdException w:name="Grid Table 7 Colorful" w:uiPriority="52"/>
-    <w:lsdException w:name="Grid Table 1 Light Accent 1" w:uiPriority="46"/>
-    <w:lsdException w:name="Grid Table 2 Accent 1" w:uiPriority="47"/>
-    <w:lsdException w:name="Grid Table 3 Accent 1" w:uiPriority="48"/>
-    <w:lsdException w:name="Grid Table 4 Accent 1" w:uiPriority="49"/>
-    <w:lsdException w:name="Grid Table 5 Dark Accent 1" w:uiPriority="50"/>
-    <w:lsdException w:name="Grid Table 6 Colorful Accent 1" w:uiPriority="51"/>
-    <w:lsdException w:name="Grid Table 7 Colorful Accent 1" w:uiPriority="52"/>
-    <w:lsdException w:name="Grid Table 1 Light Accent 2" w:uiPriority="46"/>
-    <w:lsdException w:name="Grid Table 2 Accent 2" w:uiPriority="47"/>
-    <w:lsdException w:name="Grid Table 3 Accent 2" w:uiPriority="48"/>
-    <w:lsdException w:name="Grid Table 4 Accent 2" w:uiPriority="49"/>
-    <w:lsdException w:name="Grid Table 5 Dark Accent 2" w:uiPriority="50"/>
-    <w:lsdException w:name="Grid Table 6 Colorful Accent 2" w:uiPriority="51"/>
-    <w:lsdException w:name="Grid Table 7 Colorful Accent 2" w:uiPriority="52"/>
-    <w:lsdException w:name="Grid Table 1 Light Accent 3" w:uiPriority="46"/>
-    <w:lsdException w:name="Grid Table 2 Accent 3" w:uiPriority="47"/>
-    <w:lsdException w:name="Grid Table 3 Accent 3" w:uiPriority="48"/>
-    <w:lsdException w:name="Grid Table 4 Accent 3" w:uiPriority="49"/>
-    <w:lsdException w:name="Grid Table 5 Dark Accent 3" w:uiPriority="50"/>
-    <w:lsdException w:name="Grid Table 6 Colorful Accent 3" w:uiPriority="51"/>
-    <w:lsdException w:name="Grid Table 7 Colorful Accent 3" w:uiPriority="52"/>
-    <w:lsdException w:name="Grid Table 1 Light Accent 4" w:uiPriority="46"/>
-    <w:lsdException w:name="Grid Table 2 Accent 4" w:uiPriority="47"/>
-    <w:lsdException w:name="Grid Table 3 Accent 4" w:uiPriority="48"/>
-    <w:lsdException w:name="Grid Table 4 Accent 4" w:uiPriority="49"/>
-    <w:lsdException w:name="Grid Table 5 Dark Accent 4" w:uiPriority="50"/>
-    <w:lsdException w:name="Grid Table 6 Colorful Accent 4" w:uiPriority="51"/>
-    <w:lsdException w:name="Grid Table 7 Colorful Accent 4" w:uiPriority="52"/>
-    <w:lsdException w:name="Grid Table 1 Light Accent 5" w:uiPriority="46"/>
-    <w:lsdException w:name="Grid Table 2 Accent 5" w:uiPriority="47"/>
-    <w:lsdException w:name="Grid Table 3 Accent 5" w:uiPriority="48"/>
-    <w:lsdException w:name="Grid Table 4 Accent 5" w:uiPriority="49"/>
-    <w:lsdException w:name="Grid Table 5 Dark Accent 5" w:uiPriority="50"/>
-    <w:lsdException w:name="Grid Table 6 Colorful Accent 5" w:uiPriority="51"/>
-    <w:lsdException w:name="Grid Table 7 Colorful Accent 5" w:uiPriority="52"/>
-    <w:lsdException w:name="Grid Table 1 Light Accent 6" w:uiPriority="46"/>
-    <w:lsdException w:name="Grid Table 2 Accent 6" w:uiPriority="47"/>
-    <w:lsdException w:name="Grid Table 3 Accent 6" w:uiPriority="48"/>
-    <w:lsdException w:name="Grid Table 4 Accent 6" w:uiPriority="49"/>
-    <w:lsdException w:name="Grid Table 5 Dark Accent 6" w:uiPriority="50"/>
-    <w:lsdException w:name="Grid Table 6 Colorful Accent 6" w:uiPriority="51"/>
-    <w:lsdException w:name="Grid Table 7 Colorful Accent 6" w:uiPriority="52"/>
-    <w:lsdException w:name="List Table 1 Light" w:uiPriority="46"/>
-    <w:lsdException w:name="List Table 2" w:uiPriority="47"/>
-    <w:lsdException w:name="List Table 3" w:uiPriority="48"/>
-    <w:lsdException w:name="List Table 4" w:uiPriority="49"/>
-    <w:lsdException w:name="List Table 5 Dark" w:uiPriority="50"/>
-    <w:lsdException w:name="List Table 6 Colorful" w:uiPriority="51"/>
-    <w:lsdException w:name="List Table 7 Colorful" w:uiPriority="52"/>
-    <w:lsdException w:name="List Table 1 Light Accent 1" w:uiPriority="46"/>
-    <w:lsdException w:name="List Table 2 Accent 1" w:uiPriority="47"/>
-    <w:lsdException w:name="List Table 3 Accent 1" w:uiPriority="48"/>
-    <w:lsdException w:name="List Table 4 Accent 1" w:uiPriority="49"/>
-    <w:lsdException w:name="List Table 5 Dark Accent 1" w:uiPriority="50"/>
-    <w:lsdException w:name="List Table 6 Colorful Accent 1" w:uiPriority="51"/>
-    <w:lsdException w:name="List Table 7 Colorful Accent 1" w:uiPriority="52"/>
-    <w:lsdException w:name="List Table 1 Light Accent 2" w:uiPriority="46"/>
-    <w:lsdException w:name="List Table 2 Accent 2" w:uiPriority="47"/>
-    <w:lsdException w:name="List Table 3 Accent 2" w:uiPriority="48"/>
-    <w:lsdException w:name="List Table 4 Accent 2" w:uiPriority="49"/>
-    <w:lsdException w:name="List Table 5 Dark Accent 2" w:uiPriority="50"/>
-    <w:lsdException w:name="List Table 6 Colorful Accent 2" w:uiPriority="51"/>
-    <w:lsdException w:name="List Table 7 Colorful Accent 2" w:uiPriority="52"/>
-    <w:lsdException w:name="List Table 1 Light Accent 3" w:uiPriority="46"/>
-    <w:lsdException w:name="List Table 2 Accent 3" w:uiPriority="47"/>
-    <w:lsdException w:name="List Table 3 Accent 3" w:uiPriority="48"/>
-    <w:lsdException w:name="List Table 4 Accent 3" w:uiPriority="49"/>
-    <w:lsdException w:name="List Table 5 Dark Accent 3" w:uiPriority="50"/>
-    <w:lsdException w:name="List Table 6 Colorful Accent 3" w:uiPriority="51"/>
-    <w:lsdException w:name="List Table 7 Colorful Accent 3" w:uiPriority="52"/>
-    <w:lsdException w:name="List Table 1 Light Accent 4" w:uiPriority="46"/>
-    <w:lsdException w:name="List Table 2 Accent 4" w:uiPriority="47"/>
-    <w:lsdException w:name="List Table 3 Accent 4" w:uiPriority="48"/>
-    <w:lsdException w:name="List Table 4 Accent 4" w:uiPriority="49"/>
-    <w:lsdException w:name="List Table 5 Dark Accent 4" w:uiPriority="50"/>
-    <w:lsdException w:name="List Table 6 Colorful Accent 4" w:uiPriority="51"/>
-    <w:lsdException w:name="List Table 7 Colorful Accent 4" w:uiPriority="52"/>
-    <w:lsdException w:name="List Table 1 Light Accent 5" w:uiPriority="46"/>
-    <w:lsdException w:name="List Table 2 Accent 5" w:uiPriority="47"/>
-    <w:lsdException w:name="List Table 3 Accent 5" w:uiPriority="48"/>
-    <w:lsdException w:name="List Table 4 Accent 5" w:uiPriority="49"/>
-    <w:lsdException w:name="List Table 5 Dark Accent 5" w:uiPriority="50"/>
-    <w:lsdException w:name="List Table 6 Colorful Accent 5" w:uiPriority="51"/>
-    <w:lsdException w:name="List Table 7 Colorful Accent 5" w:uiPriority="52"/>
-    <w:lsdException w:name="List Table 1 Light Accent 6" w:uiPriority="46"/>
-    <w:lsdException w:name="List Table 2 Accent 6" w:uiPriority="47"/>
-    <w:lsdException w:name="List Table 3 Accent 6" w:uiPriority="48"/>
-    <w:lsdException w:name="List Table 4 Accent 6" w:uiPriority="49"/>
-    <w:lsdException w:name="List Table 5 Dark Accent 6" w:uiPriority="50"/>
-    <w:lsdException w:name="List Table 6 Colorful Accent 6" w:uiPriority="51"/>
-    <w:lsdException w:name="List Table 7 Colorful Accent 6" w:uiPriority="52"/>
-    <w:lsdException w:name="Mention" w:semiHidden="1" w:unhideWhenUsed="1"/>
+  <w:latentStyles w:defLockedState="0" w:defUIPriority="99" w:defSemiHidden="1" w:defUnhideWhenUsed="1" w:defQFormat="0" w:count="276">
+    <w:lsdException w:name="Normal" w:semiHidden="0" w:uiPriority="0" w:unhideWhenUsed="0" w:qFormat="1"/>
+    <w:lsdException w:name="heading 1" w:semiHidden="0" w:uiPriority="9" w:unhideWhenUsed="0" w:qFormat="1"/>
+    <w:lsdException w:name="heading 2" w:uiPriority="9" w:qFormat="1"/>
+    <w:lsdException w:name="heading 3" w:uiPriority="9" w:qFormat="1"/>
+    <w:lsdException w:name="heading 4" w:uiPriority="9" w:qFormat="1"/>
+    <w:lsdException w:name="heading 5" w:uiPriority="9" w:qFormat="1"/>
+    <w:lsdException w:name="heading 6" w:uiPriority="9" w:qFormat="1"/>
+    <w:lsdException w:name="heading 7" w:uiPriority="9" w:qFormat="1"/>
+    <w:lsdException w:name="heading 8" w:uiPriority="9" w:qFormat="1"/>
+    <w:lsdException w:name="heading 9" w:uiPriority="9" w:qFormat="1"/>
+    <w:lsdException w:name="toc 1" w:uiPriority="39"/>
+    <w:lsdException w:name="toc 2" w:uiPriority="39"/>
+    <w:lsdException w:name="toc 3" w:uiPriority="39"/>
+    <w:lsdException w:name="toc 4" w:uiPriority="39"/>
+    <w:lsdException w:name="toc 5" w:uiPriority="39"/>
+    <w:lsdException w:name="toc 6" w:uiPriority="39"/>
+    <w:lsdException w:name="toc 7" w:uiPriority="39"/>
+    <w:lsdException w:name="toc 8" w:uiPriority="39"/>
+    <w:lsdException w:name="toc 9" w:uiPriority="39"/>
+    <w:lsdException w:name="caption" w:uiPriority="35" w:qFormat="1"/>
+    <w:lsdException w:name="Title" w:semiHidden="0" w:uiPriority="10" w:unhideWhenUsed="0" w:qFormat="1"/>
+    <w:lsdException w:name="Default Paragraph Font" w:uiPriority="1"/>
+    <w:lsdException w:name="Subtitle" w:semiHidden="0" w:uiPriority="11" w:unhideWhenUsed="0" w:qFormat="1"/>
+    <w:lsdException w:name="Strong" w:semiHidden="0" w:uiPriority="22" w:unhideWhenUsed="0" w:qFormat="1"/>
+    <w:lsdException w:name="Emphasis" w:semiHidden="0" w:uiPriority="20" w:unhideWhenUsed="0" w:qFormat="1"/>
+    <w:lsdException w:name="Table Grid" w:semiHidden="0" w:uiPriority="39" w:unhideWhenUsed="0"/>
+    <w:lsdException w:name="Note Level 1" w:semiHidden="0" w:unhideWhenUsed="0"/>
+    <w:lsdException w:name="Note Level 2" w:semiHidden="0" w:unhideWhenUsed="0"/>
+    <w:lsdException w:name="Note Level 3" w:semiHidden="0" w:unhideWhenUsed="0"/>
+    <w:lsdException w:name="Note Level 4" w:semiHidden="0" w:unhideWhenUsed="0"/>
+    <w:lsdException w:name="Note Level 5" w:semiHidden="0" w:unhideWhenUsed="0"/>
+    <w:lsdException w:name="Note Level 6" w:semiHidden="0" w:unhideWhenUsed="0"/>
+    <w:lsdException w:name="Note Level 7" w:semiHidden="0" w:unhideWhenUsed="0"/>
+    <w:lsdException w:name="Note Level 8" w:semiHidden="0" w:unhideWhenUsed="0"/>
+    <w:lsdException w:name="Note Level 9" w:semiHidden="0" w:unhideWhenUsed="0"/>
+    <w:lsdException w:name="Placeholder Text" w:unhideWhenUsed="0"/>
+    <w:lsdException w:name="No Spacing" w:semiHidden="0" w:uiPriority="1" w:unhideWhenUsed="0" w:qFormat="1"/>
+    <w:lsdException w:name="Light Shading" w:semiHidden="0" w:uiPriority="60" w:unhideWhenUsed="0"/>
+    <w:lsdException w:name="Light List" w:semiHidden="0" w:uiPriority="61" w:unhideWhenUsed="0"/>
+    <w:lsdException w:name="Light Grid" w:semiHidden="0" w:uiPriority="62" w:unhideWhenUsed="0"/>
+    <w:lsdException w:name="Medium Shading 1" w:semiHidden="0" w:uiPriority="63" w:unhideWhenUsed="0"/>
+    <w:lsdException w:name="Medium Shading 2" w:semiHidden="0" w:uiPriority="64" w:unhideWhenUsed="0"/>
+    <w:lsdException w:name="Medium List 1" w:semiHidden="0" w:uiPriority="65" w:unhideWhenUsed="0"/>
+    <w:lsdException w:name="Medium List 2" w:semiHidden="0" w:uiPriority="66" w:unhideWhenUsed="0"/>
+    <w:lsdException w:name="Medium Grid 1" w:semiHidden="0" w:uiPriority="67" w:unhideWhenUsed="0"/>
+    <w:lsdException w:name="Medium Grid 2" w:semiHidden="0" w:uiPriority="68" w:unhideWhenUsed="0"/>
+    <w:lsdException w:name="Medium Grid 3" w:semiHidden="0" w:uiPriority="69" w:unhideWhenUsed="0"/>
+    <w:lsdException w:name="Dark List" w:semiHidden="0" w:uiPriority="70" w:unhideWhenUsed="0"/>
+    <w:lsdException w:name="Colorful Shading" w:semiHidden="0" w:uiPriority="71" w:unhideWhenUsed="0"/>
+    <w:lsdException w:name="Colorful List" w:semiHidden="0" w:uiPriority="72" w:unhideWhenUsed="0"/>
+    <w:lsdException w:name="Colorful Grid" w:semiHidden="0" w:uiPriority="73" w:unhideWhenUsed="0"/>
+    <w:lsdException w:name="Light Shading Accent 1" w:semiHidden="0" w:uiPriority="60" w:unhideWhenUsed="0"/>
+    <w:lsdException w:name="Light List Accent 1" w:semiHidden="0" w:uiPriority="61" w:unhideWhenUsed="0"/>
+    <w:lsdException w:name="Light Grid Accent 1" w:semiHidden="0" w:uiPriority="62" w:unhideWhenUsed="0"/>
+    <w:lsdException w:name="Medium Shading 1 Accent 1" w:semiHidden="0" w:uiPriority="63" w:unhideWhenUsed="0"/>
+    <w:lsdException w:name="Medium Shading 2 Accent 1" w:semiHidden="0" w:uiPriority="64" w:unhideWhenUsed="0"/>
+    <w:lsdException w:name="Medium List 1 Accent 1" w:semiHidden="0" w:uiPriority="65" w:unhideWhenUsed="0"/>
+    <w:lsdException w:name="Revision" w:unhideWhenUsed="0"/>
+    <w:lsdException w:name="List Paragraph" w:semiHidden="0" w:uiPriority="34" w:unhideWhenUsed="0" w:qFormat="1"/>
+    <w:lsdException w:name="Quote" w:semiHidden="0" w:uiPriority="29" w:unhideWhenUsed="0" w:qFormat="1"/>
+    <w:lsdException w:name="Intense Quote" w:semiHidden="0" w:uiPriority="30" w:unhideWhenUsed="0" w:qFormat="1"/>
+    <w:lsdException w:name="Medium List 2 Accent 1" w:semiHidden="0" w:uiPriority="66" w:unhideWhenUsed="0"/>
+    <w:lsdException w:name="Medium Grid 1 Accent 1" w:semiHidden="0" w:uiPriority="67" w:unhideWhenUsed="0"/>
+    <w:lsdException w:name="Medium Grid 2 Accent 1" w:semiHidden="0" w:uiPriority="68" w:unhideWhenUsed="0"/>
+    <w:lsdException w:name="Medium Grid 3 Accent 1" w:semiHidden="0" w:uiPriority="69" w:unhideWhenUsed="0"/>
+    <w:lsdException w:name="Dark List Accent 1" w:semiHidden="0" w:uiPriority="70" w:unhideWhenUsed="0"/>
+    <w:lsdException w:name="Colorful Shading Accent 1" w:semiHidden="0" w:uiPriority="71" w:unhideWhenUsed="0"/>
+    <w:lsdException w:name="Colorful List Accent 1" w:semiHidden="0" w:uiPriority="72" w:unhideWhenUsed="0"/>
+    <w:lsdException w:name="Colorful Grid Accent 1" w:semiHidden="0" w:uiPriority="73" w:unhideWhenUsed="0"/>
+    <w:lsdException w:name="Light Shading Accent 2" w:semiHidden="0" w:uiPriority="60" w:unhideWhenUsed="0"/>
+    <w:lsdException w:name="Light List Accent 2" w:semiHidden="0" w:uiPriority="61" w:unhideWhenUsed="0"/>
+    <w:lsdException w:name="Light Grid Accent 2" w:semiHidden="0" w:uiPriority="62" w:unhideWhenUsed="0"/>
+    <w:lsdException w:name="Medium Shading 1 Accent 2" w:semiHidden="0" w:uiPriority="63" w:unhideWhenUsed="0"/>
+    <w:lsdException w:name="Medium Shading 2 Accent 2" w:semiHidden="0" w:uiPriority="64" w:unhideWhenUsed="0"/>
+    <w:lsdException w:name="Medium List 1 Accent 2" w:semiHidden="0" w:uiPriority="65" w:unhideWhenUsed="0"/>
+    <w:lsdException w:name="Medium List 2 Accent 2" w:semiHidden="0" w:uiPriority="66" w:unhideWhenUsed="0"/>
+    <w:lsdException w:name="Medium Grid 1 Accent 2" w:semiHidden="0" w:uiPriority="67" w:unhideWhenUsed="0"/>
+    <w:lsdException w:name="Medium Grid 2 Accent 2" w:semiHidden="0" w:uiPriority="68" w:unhideWhenUsed="0"/>
+    <w:lsdException w:name="Medium Grid 3 Accent 2" w:semiHidden="0" w:uiPriority="69" w:unhideWhenUsed="0"/>
+    <w:lsdException w:name="Dark List Accent 2" w:semiHidden="0" w:uiPriority="70" w:unhideWhenUsed="0"/>
+    <w:lsdException w:name="Colorful Shading Accent 2" w:semiHidden="0" w:uiPriority="71" w:unhideWhenUsed="0"/>
+    <w:lsdException w:name="Colorful List Accent 2" w:semiHidden="0" w:uiPriority="72" w:unhideWhenUsed="0"/>
+    <w:lsdException w:name="Colorful Grid Accent 2" w:semiHidden="0" w:uiPriority="73" w:unhideWhenUsed="0"/>
+    <w:lsdException w:name="Light Shading Accent 3" w:semiHidden="0" w:uiPriority="60" w:unhideWhenUsed="0"/>
+    <w:lsdException w:name="Light List Accent 3" w:semiHidden="0" w:uiPriority="61" w:unhideWhenUsed="0"/>
+    <w:lsdException w:name="Light Grid Accent 3" w:semiHidden="0" w:uiPriority="62" w:unhideWhenUsed="0"/>
+    <w:lsdException w:name="Medium Shading 1 Accent 3" w:semiHidden="0" w:uiPriority="63" w:unhideWhenUsed="0"/>
+    <w:lsdException w:name="Medium Shading 2 Accent 3" w:semiHidden="0" w:uiPriority="64" w:unhideWhenUsed="0"/>
+    <w:lsdException w:name="Medium List 1 Accent 3" w:semiHidden="0" w:uiPriority="65" w:unhideWhenUsed="0"/>
+    <w:lsdException w:name="Medium List 2 Accent 3" w:semiHidden="0" w:uiPriority="66" w:unhideWhenUsed="0"/>
+    <w:lsdException w:name="Medium Grid 1 Accent 3" w:semiHidden="0" w:uiPriority="67" w:unhideWhenUsed="0"/>
+    <w:lsdException w:name="Medium Grid 2 Accent 3" w:semiHidden="0" w:uiPriority="68" w:unhideWhenUsed="0"/>
+    <w:lsdException w:name="Medium Grid 3 Accent 3" w:semiHidden="0" w:uiPriority="69" w:unhideWhenUsed="0"/>
+    <w:lsdException w:name="Dark List Accent 3" w:semiHidden="0" w:uiPriority="70" w:unhideWhenUsed="0"/>
+    <w:lsdException w:name="Colorful Shading Accent 3" w:semiHidden="0" w:uiPriority="71" w:unhideWhenUsed="0"/>
+    <w:lsdException w:name="Colorful List Accent 3" w:semiHidden="0" w:uiPriority="72" w:unhideWhenUsed="0"/>
+    <w:lsdException w:name="Colorful Grid Accent 3" w:semiHidden="0" w:uiPriority="73" w:unhideWhenUsed="0"/>
+    <w:lsdException w:name="Light Shading Accent 4" w:semiHidden="0" w:uiPriority="60" w:unhideWhenUsed="0"/>
+    <w:lsdException w:name="Light List Accent 4" w:semiHidden="0" w:uiPriority="61" w:unhideWhenUsed="0"/>
+    <w:lsdException w:name="Light Grid Accent 4" w:semiHidden="0" w:uiPriority="62" w:unhideWhenUsed="0"/>
+    <w:lsdException w:name="Medium Shading 1 Accent 4" w:semiHidden="0" w:uiPriority="63" w:unhideWhenUsed="0"/>
+    <w:lsdException w:name="Medium Shading 2 Accent 4" w:semiHidden="0" w:uiPriority="64" w:unhideWhenUsed="0"/>
+    <w:lsdException w:name="Medium List 1 Accent 4" w:semiHidden="0" w:uiPriority="65" w:unhideWhenUsed="0"/>
+    <w:lsdException w:name="Medium List 2 Accent 4" w:semiHidden="0" w:uiPriority="66" w:unhideWhenUsed="0"/>
+    <w:lsdException w:name="Medium Grid 1 Accent 4" w:semiHidden="0" w:uiPriority="67" w:unhideWhenUsed="0"/>
+    <w:lsdException w:name="Medium Grid 2 Accent 4" w:semiHidden="0" w:uiPriority="68" w:unhideWhenUsed="0"/>
+    <w:lsdException w:name="Medium Grid 3 Accent 4" w:semiHidden="0" w:uiPriority="69" w:unhideWhenUsed="0"/>
+    <w:lsdException w:name="Dark List Accent 4" w:semiHidden="0" w:uiPriority="70" w:unhideWhenUsed="0"/>
+    <w:lsdException w:name="Colorful Shading Accent 4" w:semiHidden="0" w:uiPriority="71" w:unhideWhenUsed="0"/>
+    <w:lsdException w:name="Colorful List Accent 4" w:semiHidden="0" w:uiPriority="72" w:unhideWhenUsed="0"/>
+    <w:lsdException w:name="Colorful Grid Accent 4" w:semiHidden="0" w:uiPriority="73" w:unhideWhenUsed="0"/>
+    <w:lsdException w:name="Light Shading Accent 5" w:semiHidden="0" w:uiPriority="60" w:unhideWhenUsed="0"/>
+    <w:lsdException w:name="Light List Accent 5" w:semiHidden="0" w:uiPriority="61" w:unhideWhenUsed="0"/>
+    <w:lsdException w:name="Light Grid Accent 5" w:semiHidden="0" w:uiPriority="62" w:unhideWhenUsed="0"/>
+    <w:lsdException w:name="Medium Shading 1 Accent 5" w:semiHidden="0" w:uiPriority="63" w:unhideWhenUsed="0"/>
+    <w:lsdException w:name="Medium Shading 2 Accent 5" w:semiHidden="0" w:uiPriority="64" w:unhideWhenUsed="0"/>
+    <w:lsdException w:name="Medium List 1 Accent 5" w:semiHidden="0" w:uiPriority="65" w:unhideWhenUsed="0"/>
+    <w:lsdException w:name="Medium List 2 Accent 5" w:semiHidden="0" w:uiPriority="66" w:unhideWhenUsed="0"/>
+    <w:lsdException w:name="Medium Grid 1 Accent 5" w:semiHidden="0" w:uiPriority="67" w:unhideWhenUsed="0"/>
+    <w:lsdException w:name="Medium Grid 2 Accent 5" w:semiHidden="0" w:uiPriority="68" w:unhideWhenUsed="0"/>
+    <w:lsdException w:name="Medium Grid 3 Accent 5" w:semiHidden="0" w:uiPriority="69" w:unhideWhenUsed="0"/>
+    <w:lsdException w:name="Dark List Accent 5" w:semiHidden="0" w:uiPriority="70" w:unhideWhenUsed="0"/>
+    <w:lsdException w:name="Colorful Shading Accent 5" w:semiHidden="0" w:uiPriority="71" w:unhideWhenUsed="0"/>
+    <w:lsdException w:name="Colorful List Accent 5" w:semiHidden="0" w:uiPriority="72" w:unhideWhenUsed="0"/>
+    <w:lsdException w:name="Colorful Grid Accent 5" w:semiHidden="0" w:uiPriority="73" w:unhideWhenUsed="0"/>
+    <w:lsdException w:name="Light Shading Accent 6" w:semiHidden="0" w:uiPriority="60" w:unhideWhenUsed="0"/>
+    <w:lsdException w:name="Light List Accent 6" w:semiHidden="0" w:uiPriority="61" w:unhideWhenUsed="0"/>
+    <w:lsdException w:name="Light Grid Accent 6" w:semiHidden="0" w:uiPriority="62" w:unhideWhenUsed="0"/>
+    <w:lsdException w:name="Medium Shading 1 Accent 6" w:semiHidden="0" w:uiPriority="63" w:unhideWhenUsed="0"/>
+    <w:lsdException w:name="Medium Shading 2 Accent 6" w:semiHidden="0" w:uiPriority="64" w:unhideWhenUsed="0"/>
+    <w:lsdException w:name="Medium List 1 Accent 6" w:semiHidden="0" w:uiPriority="65" w:unhideWhenUsed="0"/>
+    <w:lsdException w:name="Medium List 2 Accent 6" w:semiHidden="0" w:uiPriority="66" w:unhideWhenUsed="0"/>
+    <w:lsdException w:name="Medium Grid 1 Accent 6" w:semiHidden="0" w:uiPriority="67" w:unhideWhenUsed="0"/>
+    <w:lsdException w:name="Medium Grid 2 Accent 6" w:semiHidden="0" w:uiPriority="68" w:unhideWhenUsed="0"/>
+    <w:lsdException w:name="Medium Grid 3 Accent 6" w:semiHidden="0" w:uiPriority="69" w:unhideWhenUsed="0"/>
+    <w:lsdException w:name="Dark List Accent 6" w:semiHidden="0" w:uiPriority="70" w:unhideWhenUsed="0"/>
+    <w:lsdException w:name="Colorful Shading Accent 6" w:semiHidden="0" w:uiPriority="71" w:unhideWhenUsed="0"/>
+    <w:lsdException w:name="Colorful List Accent 6" w:semiHidden="0" w:uiPriority="72" w:unhideWhenUsed="0"/>
+    <w:lsdException w:name="Colorful Grid Accent 6" w:semiHidden="0" w:uiPriority="73" w:unhideWhenUsed="0"/>
+    <w:lsdException w:name="Subtle Emphasis" w:semiHidden="0" w:uiPriority="19" w:unhideWhenUsed="0" w:qFormat="1"/>
+    <w:lsdException w:name="Intense Emphasis" w:semiHidden="0" w:uiPriority="21" w:unhideWhenUsed="0" w:qFormat="1"/>
+    <w:lsdException w:name="Subtle Reference" w:semiHidden="0" w:uiPriority="31" w:unhideWhenUsed="0" w:qFormat="1"/>
+    <w:lsdException w:name="Intense Reference" w:semiHidden="0" w:uiPriority="32" w:unhideWhenUsed="0" w:qFormat="1"/>
+    <w:lsdException w:name="Book Title" w:semiHidden="0" w:uiPriority="33" w:unhideWhenUsed="0" w:qFormat="1"/>
+    <w:lsdException w:name="Bibliography" w:uiPriority="37"/>
+    <w:lsdException w:name="TOC Heading" w:uiPriority="39" w:qFormat="1"/>
+  </w:latentStyles>
+  <w:style w:type="paragraph" w:default="1" w:styleId="Normal">
+    <w:name w:val="Normal"/>
+    <w:qFormat/>
+    <w:pPr>
+      <w:spacing w:after="160" w:line="259" w:lineRule="auto"/>
+    </w:pPr>
+  </w:style>
+  <w:style w:type="character" w:default="1" w:styleId="DefaultParagraphFont">
+    <w:name w:val="Default Paragraph Font"/>
+    <w:uiPriority w:val="1"/>
+    <w:semiHidden/>
+    <w:unhideWhenUsed/>
+  </w:style>
+  <w:style w:type="table" w:default="1" w:styleId="TableNormal">
+    <w:name w:val="Normal Table"/>
+    <w:uiPriority w:val="99"/>
+    <w:semiHidden/>
+    <w:unhideWhenUsed/>
+    <w:tblPr>
+      <w:tblInd w:w="0" w:type="dxa"/>
+      <w:tblCellMar>
+        <w:top w:w="0" w:type="dxa"/>
+        <w:left w:w="108" w:type="dxa"/>
+        <w:bottom w:w="0" w:type="dxa"/>
+        <w:right w:w="108" w:type="dxa"/>
+      </w:tblCellMar>
+    </w:tblPr>
+  </w:style>
+  <w:style w:type="numbering" w:default="1" w:styleId="NoList">
+    <w:name w:val="No List"/>
+    <w:uiPriority w:val="99"/>
+    <w:semiHidden/>
+    <w:unhideWhenUsed/>
+  </w:style>
+  <w:style w:type="character" w:customStyle="1" w:styleId="HTMLPreformattedChar">
+    <w:name w:val="HTML Preformatted Char"/>
+    <w:basedOn w:val="DefaultParagraphFont"/>
+    <w:link w:val="HTMLPreformatted"/>
+    <w:uiPriority w:val="99"/>
+    <w:semiHidden/>
+    <w:qFormat/>
+    <w:rsid w:val="00BC42A5"/>
+    <w:rPr>
+      <w:rFonts w:ascii="Courier New" w:eastAsia="Times New Roman" w:hAnsi="Courier New" w:cs="Courier New"/>
+      <w:sz w:val="20"/>
+      <w:szCs w:val="20"/>
+      <w:lang w:eastAsia="en-CA"/>
+    </w:rPr>
+  </w:style>
+  <w:style w:type="character" w:customStyle="1" w:styleId="ListLabel1">
+    <w:name w:val="ListLabel 1"/>
+    <w:qFormat/>
+    <w:rPr>
+      <w:rFonts w:cs="Courier New"/>
+    </w:rPr>
+  </w:style>
+  <w:style w:type="character" w:customStyle="1" w:styleId="ListLabel2">
+    <w:name w:val="ListLabel 2"/>
+    <w:qFormat/>
+    <w:rPr>
+      <w:rFonts w:cs="Courier New"/>
+    </w:rPr>
+  </w:style>
+  <w:style w:type="character" w:customStyle="1" w:styleId="ListLabel3">
+    <w:name w:val="ListLabel 3"/>
+    <w:qFormat/>
+    <w:rPr>
+      <w:rFonts w:cs="Courier New"/>
+    </w:rPr>
+  </w:style>
+  <w:style w:type="paragraph" w:customStyle="1" w:styleId="Heading">
+    <w:name w:val="Heading"/>
+    <w:basedOn w:val="Normal"/>
+    <w:next w:val="BodyText"/>
+    <w:qFormat/>
+    <w:pPr>
+      <w:keepNext/>
+      <w:spacing w:before="240" w:after="120"/>
+    </w:pPr>
+    <w:rPr>
+      <w:rFonts w:ascii="Liberation Sans" w:eastAsia="Noto Sans CJK SC Regular" w:hAnsi="Liberation Sans" w:cs="FreeSans"/>
+      <w:sz w:val="28"/>
+      <w:szCs w:val="28"/>
+    </w:rPr>
+  </w:style>
+  <w:style w:type="paragraph" w:styleId="BodyText">
+    <w:name w:val="Body Text"/>
+    <w:basedOn w:val="Normal"/>
+    <w:pPr>
+      <w:spacing w:after="140" w:line="288" w:lineRule="auto"/>
+    </w:pPr>
+  </w:style>
+  <w:style w:type="paragraph" w:styleId="List">
+    <w:name w:val="List"/>
+    <w:basedOn w:val="BodyText"/>
+    <w:rPr>
+      <w:rFonts w:cs="FreeSans"/>
+    </w:rPr>
+  </w:style>
+  <w:style w:type="paragraph" w:styleId="Caption">
+    <w:name w:val="caption"/>
+    <w:basedOn w:val="Normal"/>
+    <w:qFormat/>
+    <w:pPr>
+      <w:suppressLineNumbers/>
+      <w:spacing w:before="120" w:after="120"/>
+    </w:pPr>
+    <w:rPr>
+      <w:rFonts w:cs="FreeSans"/>
+      <w:i/>
+      <w:iCs/>
+      <w:sz w:val="24"/>
+      <w:szCs w:val="24"/>
+    </w:rPr>
+  </w:style>
+  <w:style w:type="paragraph" w:customStyle="1" w:styleId="Index">
+    <w:name w:val="Index"/>
+    <w:basedOn w:val="Normal"/>
+    <w:qFormat/>
+    <w:pPr>
+      <w:suppressLineNumbers/>
+    </w:pPr>
+    <w:rPr>
+      <w:rFonts w:cs="FreeSans"/>
+    </w:rPr>
+  </w:style>
+  <w:style w:type="paragraph" w:styleId="HTMLPreformatted">
+    <w:name w:val="HTML Preformatted"/>
+    <w:basedOn w:val="Normal"/>
+    <w:link w:val="HTMLPreformattedChar"/>
+    <w:uiPriority w:val="99"/>
+    <w:semiHidden/>
+    <w:unhideWhenUsed/>
+    <w:qFormat/>
+    <w:rsid w:val="00BC42A5"/>
+    <w:pPr>
+      <w:tabs>
+        <w:tab w:val="left" w:pos="916"/>
+        <w:tab w:val="left" w:pos="1832"/>
+        <w:tab w:val="left" w:pos="2748"/>
+        <w:tab w:val="left" w:pos="3664"/>
+        <w:tab w:val="left" w:pos="4580"/>
+        <w:tab w:val="left" w:pos="5496"/>
+        <w:tab w:val="left" w:pos="6412"/>
+        <w:tab w:val="left" w:pos="7328"/>
+        <w:tab w:val="left" w:pos="8244"/>
+        <w:tab w:val="left" w:pos="9160"/>
+        <w:tab w:val="left" w:pos="10076"/>
+        <w:tab w:val="left" w:pos="10992"/>
+        <w:tab w:val="left" w:pos="11908"/>
+        <w:tab w:val="left" w:pos="12824"/>
+        <w:tab w:val="left" w:pos="13740"/>
+        <w:tab w:val="left" w:pos="14656"/>
+      </w:tabs>
+      <w:spacing w:after="0" w:line="240" w:lineRule="auto"/>
+    </w:pPr>
+    <w:rPr>
+      <w:rFonts w:ascii="Courier New" w:eastAsia="Times New Roman" w:hAnsi="Courier New" w:cs="Courier New"/>
+      <w:sz w:val="20"/>
+      <w:szCs w:val="20"/>
+      <w:lang w:eastAsia="en-CA"/>
+    </w:rPr>
+  </w:style>
+  <w:style w:type="paragraph" w:styleId="ListParagraph">
+    <w:name w:val="List Paragraph"/>
+    <w:basedOn w:val="Normal"/>
+    <w:uiPriority w:val="34"/>
+    <w:qFormat/>
+    <w:rsid w:val="00BC42A5"/>
+    <w:pPr>
+      <w:ind w:left="720"/>
+      <w:contextualSpacing/>
+    </w:pPr>
+  </w:style>
+</w:styles>
+</file>
+
+<file path=word/stylesWithEffects.xml><?xml version="1.0" encoding="utf-8"?>
+<w:styles xmlns:wpc="http://schemas.microsoft.com/office/word/2010/wordprocessingCanvas" xmlns:mo="http://schemas.microsoft.com/office/mac/office/2008/main" xmlns:mc="http://schemas.openxmlformats.org/markup-compatibility/2006" xmlns:mv="urn:schemas-microsoft-com:mac:vml" xmlns:o="urn:schemas-microsoft-com:office:office" xmlns:r="http://schemas.openxmlformats.org/officeDocument/2006/relationships" xmlns:m="http://schemas.openxmlformats.org/officeDocument/2006/math" xmlns:v="urn:schemas-microsoft-com:vml" xmlns:wp14="http://schemas.microsoft.com/office/word/2010/wordprocessingDrawing" xmlns:wp="http://schemas.openxmlformats.org/drawingml/2006/wordprocessingDrawing" xmlns:w10="urn:schemas-microsoft-com:office:word" xmlns:w="http://schemas.openxmlformats.org/wordprocessingml/2006/main" xmlns:w14="http://schemas.microsoft.com/office/word/2010/wordml" xmlns:wpg="http://schemas.microsoft.com/office/word/2010/wordprocessingGroup" xmlns:wpi="http://schemas.microsoft.com/office/word/2010/wordprocessingInk" xmlns:wne="http://schemas.microsoft.com/office/word/2006/wordml" xmlns:wps="http://schemas.microsoft.com/office/word/2010/wordprocessingShape" mc:Ignorable="w14 wp14">
+  <w:docDefaults>
+    <w:rPrDefault>
+      <w:rPr>
+        <w:rFonts w:asciiTheme="minorHAnsi" w:eastAsiaTheme="minorHAnsi" w:hAnsiTheme="minorHAnsi" w:cstheme="minorBidi"/>
+        <w:sz w:val="22"/>
+        <w:szCs w:val="22"/>
+        <w:lang w:val="en-CA" w:eastAsia="en-US" w:bidi="ar-SA"/>
+      </w:rPr>
+    </w:rPrDefault>
+    <w:pPrDefault/>
+  </w:docDefaults>
+  <w:latentStyles w:defLockedState="0" w:defUIPriority="99" w:defSemiHidden="1" w:defUnhideWhenUsed="1" w:defQFormat="0" w:count="276">
+    <w:lsdException w:name="Normal" w:semiHidden="0" w:uiPriority="0" w:unhideWhenUsed="0" w:qFormat="1"/>
+    <w:lsdException w:name="heading 1" w:semiHidden="0" w:uiPriority="9" w:unhideWhenUsed="0" w:qFormat="1"/>
+    <w:lsdException w:name="heading 2" w:uiPriority="9" w:qFormat="1"/>
+    <w:lsdException w:name="heading 3" w:uiPriority="9" w:qFormat="1"/>
+    <w:lsdException w:name="heading 4" w:uiPriority="9" w:qFormat="1"/>
+    <w:lsdException w:name="heading 5" w:uiPriority="9" w:qFormat="1"/>
+    <w:lsdException w:name="heading 6" w:uiPriority="9" w:qFormat="1"/>
+    <w:lsdException w:name="heading 7" w:uiPriority="9" w:qFormat="1"/>
+    <w:lsdException w:name="heading 8" w:uiPriority="9" w:qFormat="1"/>
+    <w:lsdException w:name="heading 9" w:uiPriority="9" w:qFormat="1"/>
+    <w:lsdException w:name="toc 1" w:uiPriority="39"/>
+    <w:lsdException w:name="toc 2" w:uiPriority="39"/>
+    <w:lsdException w:name="toc 3" w:uiPriority="39"/>
+    <w:lsdException w:name="toc 4" w:uiPriority="39"/>
+    <w:lsdException w:name="toc 5" w:uiPriority="39"/>
+    <w:lsdException w:name="toc 6" w:uiPriority="39"/>
+    <w:lsdException w:name="toc 7" w:uiPriority="39"/>
+    <w:lsdException w:name="toc 8" w:uiPriority="39"/>
+    <w:lsdException w:name="toc 9" w:uiPriority="39"/>
+    <w:lsdException w:name="caption" w:uiPriority="35" w:qFormat="1"/>
+    <w:lsdException w:name="Title" w:semiHidden="0" w:uiPriority="10" w:unhideWhenUsed="0" w:qFormat="1"/>
+    <w:lsdException w:name="Default Paragraph Font" w:uiPriority="1"/>
+    <w:lsdException w:name="Subtitle" w:semiHidden="0" w:uiPriority="11" w:unhideWhenUsed="0" w:qFormat="1"/>
+    <w:lsdException w:name="Strong" w:semiHidden="0" w:uiPriority="22" w:unhideWhenUsed="0" w:qFormat="1"/>
+    <w:lsdException w:name="Emphasis" w:semiHidden="0" w:uiPriority="20" w:unhideWhenUsed="0" w:qFormat="1"/>
+    <w:lsdException w:name="Table Grid" w:semiHidden="0" w:uiPriority="39" w:unhideWhenUsed="0"/>
+    <w:lsdException w:name="Note Level 1" w:semiHidden="0" w:unhideWhenUsed="0"/>
+    <w:lsdException w:name="Note Level 2" w:semiHidden="0" w:unhideWhenUsed="0"/>
+    <w:lsdException w:name="Note Level 3" w:semiHidden="0" w:unhideWhenUsed="0"/>
+    <w:lsdException w:name="Note Level 4" w:semiHidden="0" w:unhideWhenUsed="0"/>
+    <w:lsdException w:name="Note Level 5" w:semiHidden="0" w:unhideWhenUsed="0"/>
+    <w:lsdException w:name="Note Level 6" w:semiHidden="0" w:unhideWhenUsed="0"/>
+    <w:lsdException w:name="Note Level 7" w:semiHidden="0" w:unhideWhenUsed="0"/>
+    <w:lsdException w:name="Note Level 8" w:semiHidden="0" w:unhideWhenUsed="0"/>
+    <w:lsdException w:name="Note Level 9" w:semiHidden="0" w:unhideWhenUsed="0"/>
+    <w:lsdException w:name="Placeholder Text" w:unhideWhenUsed="0"/>
+    <w:lsdException w:name="No Spacing" w:semiHidden="0" w:uiPriority="1" w:unhideWhenUsed="0" w:qFormat="1"/>
+    <w:lsdException w:name="Light Shading" w:semiHidden="0" w:uiPriority="60" w:unhideWhenUsed="0"/>
+    <w:lsdException w:name="Light List" w:semiHidden="0" w:uiPriority="61" w:unhideWhenUsed="0"/>
+    <w:lsdException w:name="Light Grid" w:semiHidden="0" w:uiPriority="62" w:unhideWhenUsed="0"/>
+    <w:lsdException w:name="Medium Shading 1" w:semiHidden="0" w:uiPriority="63" w:unhideWhenUsed="0"/>
+    <w:lsdException w:name="Medium Shading 2" w:semiHidden="0" w:uiPriority="64" w:unhideWhenUsed="0"/>
+    <w:lsdException w:name="Medium List 1" w:semiHidden="0" w:uiPriority="65" w:unhideWhenUsed="0"/>
+    <w:lsdException w:name="Medium List 2" w:semiHidden="0" w:uiPriority="66" w:unhideWhenUsed="0"/>
+    <w:lsdException w:name="Medium Grid 1" w:semiHidden="0" w:uiPriority="67" w:unhideWhenUsed="0"/>
+    <w:lsdException w:name="Medium Grid 2" w:semiHidden="0" w:uiPriority="68" w:unhideWhenUsed="0"/>
+    <w:lsdException w:name="Medium Grid 3" w:semiHidden="0" w:uiPriority="69" w:unhideWhenUsed="0"/>
+    <w:lsdException w:name="Dark List" w:semiHidden="0" w:uiPriority="70" w:unhideWhenUsed="0"/>
+    <w:lsdException w:name="Colorful Shading" w:semiHidden="0" w:uiPriority="71" w:unhideWhenUsed="0"/>
+    <w:lsdException w:name="Colorful List" w:semiHidden="0" w:uiPriority="72" w:unhideWhenUsed="0"/>
+    <w:lsdException w:name="Colorful Grid" w:semiHidden="0" w:uiPriority="73" w:unhideWhenUsed="0"/>
+    <w:lsdException w:name="Light Shading Accent 1" w:semiHidden="0" w:uiPriority="60" w:unhideWhenUsed="0"/>
+    <w:lsdException w:name="Light List Accent 1" w:semiHidden="0" w:uiPriority="61" w:unhideWhenUsed="0"/>
+    <w:lsdException w:name="Light Grid Accent 1" w:semiHidden="0" w:uiPriority="62" w:unhideWhenUsed="0"/>
+    <w:lsdException w:name="Medium Shading 1 Accent 1" w:semiHidden="0" w:uiPriority="63" w:unhideWhenUsed="0"/>
+    <w:lsdException w:name="Medium Shading 2 Accent 1" w:semiHidden="0" w:uiPriority="64" w:unhideWhenUsed="0"/>
+    <w:lsdException w:name="Medium List 1 Accent 1" w:semiHidden="0" w:uiPriority="65" w:unhideWhenUsed="0"/>
+    <w:lsdException w:name="Revision" w:unhideWhenUsed="0"/>
+    <w:lsdException w:name="List Paragraph" w:semiHidden="0" w:uiPriority="34" w:unhideWhenUsed="0" w:qFormat="1"/>
+    <w:lsdException w:name="Quote" w:semiHidden="0" w:uiPriority="29" w:unhideWhenUsed="0" w:qFormat="1"/>
+    <w:lsdException w:name="Intense Quote" w:semiHidden="0" w:uiPriority="30" w:unhideWhenUsed="0" w:qFormat="1"/>
+    <w:lsdException w:name="Medium List 2 Accent 1" w:semiHidden="0" w:uiPriority="66" w:unhideWhenUsed="0"/>
+    <w:lsdException w:name="Medium Grid 1 Accent 1" w:semiHidden="0" w:uiPriority="67" w:unhideWhenUsed="0"/>
+    <w:lsdException w:name="Medium Grid 2 Accent 1" w:semiHidden="0" w:uiPriority="68" w:unhideWhenUsed="0"/>
+    <w:lsdException w:name="Medium Grid 3 Accent 1" w:semiHidden="0" w:uiPriority="69" w:unhideWhenUsed="0"/>
+    <w:lsdException w:name="Dark List Accent 1" w:semiHidden="0" w:uiPriority="70" w:unhideWhenUsed="0"/>
+    <w:lsdException w:name="Colorful Shading Accent 1" w:semiHidden="0" w:uiPriority="71" w:unhideWhenUsed="0"/>
+    <w:lsdException w:name="Colorful List Accent 1" w:semiHidden="0" w:uiPriority="72" w:unhideWhenUsed="0"/>
+    <w:lsdException w:name="Colorful Grid Accent 1" w:semiHidden="0" w:uiPriority="73" w:unhideWhenUsed="0"/>
+    <w:lsdException w:name="Light Shading Accent 2" w:semiHidden="0" w:uiPriority="60" w:unhideWhenUsed="0"/>
+    <w:lsdException w:name="Light List Accent 2" w:semiHidden="0" w:uiPriority="61" w:unhideWhenUsed="0"/>
+    <w:lsdException w:name="Light Grid Accent 2" w:semiHidden="0" w:uiPriority="62" w:unhideWhenUsed="0"/>
+    <w:lsdException w:name="Medium Shading 1 Accent 2" w:semiHidden="0" w:uiPriority="63" w:unhideWhenUsed="0"/>
+    <w:lsdException w:name="Medium Shading 2 Accent 2" w:semiHidden="0" w:uiPriority="64" w:unhideWhenUsed="0"/>
+    <w:lsdException w:name="Medium List 1 Accent 2" w:semiHidden="0" w:uiPriority="65" w:unhideWhenUsed="0"/>
+    <w:lsdException w:name="Medium List 2 Accent 2" w:semiHidden="0" w:uiPriority="66" w:unhideWhenUsed="0"/>
+    <w:lsdException w:name="Medium Grid 1 Accent 2" w:semiHidden="0" w:uiPriority="67" w:unhideWhenUsed="0"/>
+    <w:lsdException w:name="Medium Grid 2 Accent 2" w:semiHidden="0" w:uiPriority="68" w:unhideWhenUsed="0"/>
+    <w:lsdException w:name="Medium Grid 3 Accent 2" w:semiHidden="0" w:uiPriority="69" w:unhideWhenUsed="0"/>
+    <w:lsdException w:name="Dark List Accent 2" w:semiHidden="0" w:uiPriority="70" w:unhideWhenUsed="0"/>
+    <w:lsdException w:name="Colorful Shading Accent 2" w:semiHidden="0" w:uiPriority="71" w:unhideWhenUsed="0"/>
+    <w:lsdException w:name="Colorful List Accent 2" w:semiHidden="0" w:uiPriority="72" w:unhideWhenUsed="0"/>
+    <w:lsdException w:name="Colorful Grid Accent 2" w:semiHidden="0" w:uiPriority="73" w:unhideWhenUsed="0"/>
+    <w:lsdException w:name="Light Shading Accent 3" w:semiHidden="0" w:uiPriority="60" w:unhideWhenUsed="0"/>
+    <w:lsdException w:name="Light List Accent 3" w:semiHidden="0" w:uiPriority="61" w:unhideWhenUsed="0"/>
+    <w:lsdException w:name="Light Grid Accent 3" w:semiHidden="0" w:uiPriority="62" w:unhideWhenUsed="0"/>
+    <w:lsdException w:name="Medium Shading 1 Accent 3" w:semiHidden="0" w:uiPriority="63" w:unhideWhenUsed="0"/>
+    <w:lsdException w:name="Medium Shading 2 Accent 3" w:semiHidden="0" w:uiPriority="64" w:unhideWhenUsed="0"/>
+    <w:lsdException w:name="Medium List 1 Accent 3" w:semiHidden="0" w:uiPriority="65" w:unhideWhenUsed="0"/>
+    <w:lsdException w:name="Medium List 2 Accent 3" w:semiHidden="0" w:uiPriority="66" w:unhideWhenUsed="0"/>
+    <w:lsdException w:name="Medium Grid 1 Accent 3" w:semiHidden="0" w:uiPriority="67" w:unhideWhenUsed="0"/>
+    <w:lsdException w:name="Medium Grid 2 Accent 3" w:semiHidden="0" w:uiPriority="68" w:unhideWhenUsed="0"/>
+    <w:lsdException w:name="Medium Grid 3 Accent 3" w:semiHidden="0" w:uiPriority="69" w:unhideWhenUsed="0"/>
+    <w:lsdException w:name="Dark List Accent 3" w:semiHidden="0" w:uiPriority="70" w:unhideWhenUsed="0"/>
+    <w:lsdException w:name="Colorful Shading Accent 3" w:semiHidden="0" w:uiPriority="71" w:unhideWhenUsed="0"/>
+    <w:lsdException w:name="Colorful List Accent 3" w:semiHidden="0" w:uiPriority="72" w:unhideWhenUsed="0"/>
+    <w:lsdException w:name="Colorful Grid Accent 3" w:semiHidden="0" w:uiPriority="73" w:unhideWhenUsed="0"/>
+    <w:lsdException w:name="Light Shading Accent 4" w:semiHidden="0" w:uiPriority="60" w:unhideWhenUsed="0"/>
+    <w:lsdException w:name="Light List Accent 4" w:semiHidden="0" w:uiPriority="61" w:unhideWhenUsed="0"/>
+    <w:lsdException w:name="Light Grid Accent 4" w:semiHidden="0" w:uiPriority="62" w:unhideWhenUsed="0"/>
+    <w:lsdException w:name="Medium Shading 1 Accent 4" w:semiHidden="0" w:uiPriority="63" w:unhideWhenUsed="0"/>
+    <w:lsdException w:name="Medium Shading 2 Accent 4" w:semiHidden="0" w:uiPriority="64" w:unhideWhenUsed="0"/>
+    <w:lsdException w:name="Medium List 1 Accent 4" w:semiHidden="0" w:uiPriority="65" w:unhideWhenUsed="0"/>
+    <w:lsdException w:name="Medium List 2 Accent 4" w:semiHidden="0" w:uiPriority="66" w:unhideWhenUsed="0"/>
+    <w:lsdException w:name="Medium Grid 1 Accent 4" w:semiHidden="0" w:uiPriority="67" w:unhideWhenUsed="0"/>
+    <w:lsdException w:name="Medium Grid 2 Accent 4" w:semiHidden="0" w:uiPriority="68" w:unhideWhenUsed="0"/>
+    <w:lsdException w:name="Medium Grid 3 Accent 4" w:semiHidden="0" w:uiPriority="69" w:unhideWhenUsed="0"/>
+    <w:lsdException w:name="Dark List Accent 4" w:semiHidden="0" w:uiPriority="70" w:unhideWhenUsed="0"/>
+    <w:lsdException w:name="Colorful Shading Accent 4" w:semiHidden="0" w:uiPriority="71" w:unhideWhenUsed="0"/>
+    <w:lsdException w:name="Colorful List Accent 4" w:semiHidden="0" w:uiPriority="72" w:unhideWhenUsed="0"/>
+    <w:lsdException w:name="Colorful Grid Accent 4" w:semiHidden="0" w:uiPriority="73" w:unhideWhenUsed="0"/>
+    <w:lsdException w:name="Light Shading Accent 5" w:semiHidden="0" w:uiPriority="60" w:unhideWhenUsed="0"/>
+    <w:lsdException w:name="Light List Accent 5" w:semiHidden="0" w:uiPriority="61" w:unhideWhenUsed="0"/>
+    <w:lsdException w:name="Light Grid Accent 5" w:semiHidden="0" w:uiPriority="62" w:unhideWhenUsed="0"/>
+    <w:lsdException w:name="Medium Shading 1 Accent 5" w:semiHidden="0" w:uiPriority="63" w:unhideWhenUsed="0"/>
+    <w:lsdException w:name="Medium Shading 2 Accent 5" w:semiHidden="0" w:uiPriority="64" w:unhideWhenUsed="0"/>
+    <w:lsdException w:name="Medium List 1 Accent 5" w:semiHidden="0" w:uiPriority="65" w:unhideWhenUsed="0"/>
+    <w:lsdException w:name="Medium List 2 Accent 5" w:semiHidden="0" w:uiPriority="66" w:unhideWhenUsed="0"/>
+    <w:lsdException w:name="Medium Grid 1 Accent 5" w:semiHidden="0" w:uiPriority="67" w:unhideWhenUsed="0"/>
+    <w:lsdException w:name="Medium Grid 2 Accent 5" w:semiHidden="0" w:uiPriority="68" w:unhideWhenUsed="0"/>
+    <w:lsdException w:name="Medium Grid 3 Accent 5" w:semiHidden="0" w:uiPriority="69" w:unhideWhenUsed="0"/>
+    <w:lsdException w:name="Dark List Accent 5" w:semiHidden="0" w:uiPriority="70" w:unhideWhenUsed="0"/>
+    <w:lsdException w:name="Colorful Shading Accent 5" w:semiHidden="0" w:uiPriority="71" w:unhideWhenUsed="0"/>
+    <w:lsdException w:name="Colorful List Accent 5" w:semiHidden="0" w:uiPriority="72" w:unhideWhenUsed="0"/>
+    <w:lsdException w:name="Colorful Grid Accent 5" w:semiHidden="0" w:uiPriority="73" w:unhideWhenUsed="0"/>
+    <w:lsdException w:name="Light Shading Accent 6" w:semiHidden="0" w:uiPriority="60" w:unhideWhenUsed="0"/>
+    <w:lsdException w:name="Light List Accent 6" w:semiHidden="0" w:uiPriority="61" w:unhideWhenUsed="0"/>
+    <w:lsdException w:name="Light Grid Accent 6" w:semiHidden="0" w:uiPriority="62" w:unhideWhenUsed="0"/>
+    <w:lsdException w:name="Medium Shading 1 Accent 6" w:semiHidden="0" w:uiPriority="63" w:unhideWhenUsed="0"/>
+    <w:lsdException w:name="Medium Shading 2 Accent 6" w:semiHidden="0" w:uiPriority="64" w:unhideWhenUsed="0"/>
+    <w:lsdException w:name="Medium List 1 Accent 6" w:semiHidden="0" w:uiPriority="65" w:unhideWhenUsed="0"/>
+    <w:lsdException w:name="Medium List 2 Accent 6" w:semiHidden="0" w:uiPriority="66" w:unhideWhenUsed="0"/>
+    <w:lsdException w:name="Medium Grid 1 Accent 6" w:semiHidden="0" w:uiPriority="67" w:unhideWhenUsed="0"/>
+    <w:lsdException w:name="Medium Grid 2 Accent 6" w:semiHidden="0" w:uiPriority="68" w:unhideWhenUsed="0"/>
+    <w:lsdException w:name="Medium Grid 3 Accent 6" w:semiHidden="0" w:uiPriority="69" w:unhideWhenUsed="0"/>
+    <w:lsdException w:name="Dark List Accent 6" w:semiHidden="0" w:uiPriority="70" w:unhideWhenUsed="0"/>
+    <w:lsdException w:name="Colorful Shading Accent 6" w:semiHidden="0" w:uiPriority="71" w:unhideWhenUsed="0"/>
+    <w:lsdException w:name="Colorful List Accent 6" w:semiHidden="0" w:uiPriority="72" w:unhideWhenUsed="0"/>
+    <w:lsdException w:name="Colorful Grid Accent 6" w:semiHidden="0" w:uiPriority="73" w:unhideWhenUsed="0"/>
+    <w:lsdException w:name="Subtle Emphasis" w:semiHidden="0" w:uiPriority="19" w:unhideWhenUsed="0" w:qFormat="1"/>
+    <w:lsdException w:name="Intense Emphasis" w:semiHidden="0" w:uiPriority="21" w:unhideWhenUsed="0" w:qFormat="1"/>
+    <w:lsdException w:name="Subtle Reference" w:semiHidden="0" w:uiPriority="31" w:unhideWhenUsed="0" w:qFormat="1"/>
+    <w:lsdException w:name="Intense Reference" w:semiHidden="0" w:uiPriority="32" w:unhideWhenUsed="0" w:qFormat="1"/>
+    <w:lsdException w:name="Book Title" w:semiHidden="0" w:uiPriority="33" w:unhideWhenUsed="0" w:qFormat="1"/>
+    <w:lsdException w:name="Bibliography" w:uiPriority="37"/>
+    <w:lsdException w:name="TOC Heading" w:uiPriority="39" w:qFormat="1"/>
   </w:latentStyles>
   <w:style w:type="paragraph" w:default="1" w:styleId="Normal">
     <w:name w:val="Normal"/>
@@ -1766,7 +1880,7 @@
     </a:clrScheme>
     <a:fontScheme name="Office">
       <a:majorFont>
-        <a:latin typeface="Calibri Light" panose="020F0302020204030204"/>
+        <a:latin typeface="Calibri Light"/>
         <a:ea typeface=""/>
         <a:cs typeface=""/>
         <a:font script="Jpan" typeface="游ゴシック Light"/>
@@ -1801,7 +1915,7 @@
         <a:font script="Geor" typeface="Sylfaen"/>
       </a:majorFont>
       <a:minorFont>
-        <a:latin typeface="Calibri" panose="020F0502020204030204"/>
+        <a:latin typeface="Calibri"/>
         <a:ea typeface=""/>
         <a:cs typeface=""/>
         <a:font script="Jpan" typeface="游明朝"/>
@@ -1978,7 +2092,7 @@
   <a:extraClrSchemeLst/>
   <a:extLst>
     <a:ext uri="{05A4C25C-085E-4340-85A3-A5531E510DB2}">
-      <thm15:themeFamily xmlns:thm15="http://schemas.microsoft.com/office/thememl/2012/main" name="Office Theme" id="{62F939B6-93AF-4DB8-9C6B-D6C7DFDC589F}" vid="{4A3C46E8-61CC-4603-A589-7422A47A8E4A}"/>
+      <thm15:themeFamily xmlns="" xmlns:thm15="http://schemas.microsoft.com/office/thememl/2012/main" name="Office Theme" id="{62F939B6-93AF-4DB8-9C6B-D6C7DFDC589F}" vid="{4A3C46E8-61CC-4603-A589-7422A47A8E4A}"/>
     </a:ext>
   </a:extLst>
 </a:theme>

</xml_diff>

<commit_message>
fixed typos in Personas.docx
</commit_message>
<xml_diff>
--- a/doc/sprint0/Personas.docx
+++ b/doc/sprint0/Personas.docx
@@ -1,6 +1,6 @@
 
 <file path=word/document.xml><?xml version="1.0" encoding="utf-8"?>
-<w:document xmlns:wpc="http://schemas.microsoft.com/office/word/2010/wordprocessingCanvas" xmlns:cx="http://schemas.microsoft.com/office/drawing/2014/chartex" xmlns:cx1="http://schemas.microsoft.com/office/drawing/2015/9/8/chartex" xmlns:cx2="http://schemas.microsoft.com/office/drawing/2015/10/21/chartex" xmlns:cx3="http://schemas.microsoft.com/office/drawing/2016/5/9/chartex" xmlns:cx4="http://schemas.microsoft.com/office/drawing/2016/5/10/chartex" xmlns:cx5="http://schemas.microsoft.com/office/drawing/2016/5/11/chartex" xmlns:mc="http://schemas.openxmlformats.org/markup-compatibility/2006" xmlns:o="urn:schemas-microsoft-com:office:office" xmlns:r="http://schemas.openxmlformats.org/officeDocument/2006/relationships" xmlns:m="http://schemas.openxmlformats.org/officeDocument/2006/math" xmlns:v="urn:schemas-microsoft-com:vml" xmlns:wp14="http://schemas.microsoft.com/office/word/2010/wordprocessingDrawing" xmlns:wp="http://schemas.openxmlformats.org/drawingml/2006/wordprocessingDrawing" xmlns:w10="urn:schemas-microsoft-com:office:word" xmlns:w="http://schemas.openxmlformats.org/wordprocessingml/2006/main" xmlns:w14="http://schemas.microsoft.com/office/word/2010/wordml" xmlns:w15="http://schemas.microsoft.com/office/word/2012/wordml" xmlns:w16se="http://schemas.microsoft.com/office/word/2015/wordml/symex" xmlns:wpg="http://schemas.microsoft.com/office/word/2010/wordprocessingGroup" xmlns:wpi="http://schemas.microsoft.com/office/word/2010/wordprocessingInk" xmlns:wne="http://schemas.microsoft.com/office/word/2006/wordml" xmlns:wps="http://schemas.microsoft.com/office/word/2010/wordprocessingShape" mc:Ignorable="w14 w15 w16se wp14">
+<w:document xmlns:wpc="http://schemas.microsoft.com/office/word/2010/wordprocessingCanvas" xmlns:mo="http://schemas.microsoft.com/office/mac/office/2008/main" xmlns:mc="http://schemas.openxmlformats.org/markup-compatibility/2006" xmlns:mv="urn:schemas-microsoft-com:mac:vml" xmlns:o="urn:schemas-microsoft-com:office:office" xmlns:r="http://schemas.openxmlformats.org/officeDocument/2006/relationships" xmlns:m="http://schemas.openxmlformats.org/officeDocument/2006/math" xmlns:v="urn:schemas-microsoft-com:vml" xmlns:wp14="http://schemas.microsoft.com/office/word/2010/wordprocessingDrawing" xmlns:wp="http://schemas.openxmlformats.org/drawingml/2006/wordprocessingDrawing" xmlns:w10="urn:schemas-microsoft-com:office:word" xmlns:w="http://schemas.openxmlformats.org/wordprocessingml/2006/main" xmlns:w14="http://schemas.microsoft.com/office/word/2010/wordml" xmlns:wpg="http://schemas.microsoft.com/office/word/2010/wordprocessingGroup" xmlns:wpi="http://schemas.microsoft.com/office/word/2010/wordprocessingInk" xmlns:wne="http://schemas.microsoft.com/office/word/2006/wordml" xmlns:wps="http://schemas.microsoft.com/office/word/2010/wordprocessingShape" mc:Ignorable="w14 wp14">
   <w:body>
     <w:p>
       <w:pPr>
@@ -267,8 +267,6 @@
         </w:rPr>
         <w:tab/>
       </w:r>
-      <w:bookmarkStart w:id="0" w:name="_GoBack"/>
-      <w:bookmarkEnd w:id="0"/>
     </w:p>
     <w:p>
       <w:pPr>
@@ -695,20 +693,12 @@
         </w:rPr>
         <w:t xml:space="preserve">Lazy User &amp; Picky User </w:t>
       </w:r>
-      <w:proofErr w:type="gramStart"/>
       <w:r>
         <w:rPr>
           <w:b/>
         </w:rPr>
         <w:softHyphen/>
-        <w:t>(</w:t>
-      </w:r>
-      <w:proofErr w:type="gramEnd"/>
-      <w:r>
-        <w:rPr>
-          <w:b/>
-        </w:rPr>
-        <w:t xml:space="preserve">Page 3 &amp; 4) </w:t>
+        <w:t xml:space="preserve">(Page 3 &amp; 4) </w:t>
       </w:r>
       <w:r>
         <w:t>– Assigned to Ryan</w:t>
@@ -902,43 +892,24 @@
     <w:p/>
     <w:p>
       <w:r>
-        <w:t xml:space="preserve">Forty-five-year-old Peter Garret is the father of three children. He lives at home with his wife, Lory, his father, Mickey, and his three children, Christian who is eighteen-years-old, </w:t>
-      </w:r>
-      <w:proofErr w:type="gramStart"/>
-      <w:r>
-        <w:t>May</w:t>
-      </w:r>
-      <w:proofErr w:type="gramEnd"/>
-      <w:r>
-        <w:t xml:space="preserve"> who is sixteen-years-old and Steven who is two-years-old. They also have a dog named Brandon who they adopted from an animal shelter five years ago. As a good father, he always makes sure that his children go to sleep by a certain time and don’t stay out later than their curfew or else they will be in trouble. In the morning, he always wakes up at 6:00AM to get the paper and get ready for work at the Hasbro toy company where he works as a toy maker. He always leaves work at exactly 5:05PM and sometimes after work he likes to grab a drink with friends at one specific Irish pub in the city.</w:t>
+        <w:t>Forty-five-year-old Peter Garret is the father of three children. He lives at home with his wife, Lory, his father, Mickey, and his three children, Christian who is eighteen-years-old, May who is sixteen-years-old and Steven who is two-years-old. They also have a dog named Brandon who they adopted from an animal shelter five years ago. As a good father, he always makes sure that his children go to sleep by a certain time and don’t stay out later than their curfew or else they will be in trouble. In the morning, he always wakes up at 6:00AM to get the paper and get ready for work at the Hasbro toy company where he works as a toy maker. He always leaves work at exactly 5:05PM and sometimes after work he likes to grab a drink with friends at one specific Irish pub in the city.</w:t>
       </w:r>
     </w:p>
     <w:p/>
     <w:p>
       <w:r>
-        <w:t xml:space="preserve">On Sundays, he plays softball in an over forty men’s softball league with his friends and some of his coworkers. He never plays a game without his lucky glove that he wore when he made the winning catch a few years ago to win the championship series. After every </w:t>
-      </w:r>
-      <w:proofErr w:type="gramStart"/>
-      <w:r>
-        <w:t>game</w:t>
-      </w:r>
-      <w:proofErr w:type="gramEnd"/>
-      <w:r>
-        <w:t xml:space="preserve"> he and his team get some food to eat at McDonalds on their way home before they all go back home to his family. On Saturdays, he likes to play golf at his favourite golf course or just try to relax at home and watch some TV shows, which can be hard when you have a </w:t>
-      </w:r>
-      <w:proofErr w:type="gramStart"/>
-      <w:r>
-        <w:t>two year old</w:t>
-      </w:r>
-      <w:proofErr w:type="gramEnd"/>
-      <w:r>
-        <w:t xml:space="preserve"> constantly making noise and causing trouble in the house. </w:t>
+        <w:t xml:space="preserve">On Sundays, he plays softball in an over forty men’s softball league with his friends and some of his coworkers. He never plays a game without his lucky glove that he wore when he made the winning catch a few years ago to win the championship series. After every game he and his team get some food to eat at McDonalds on their way home before they all go back home to his family. On Saturdays, he likes to play golf at his favourite golf course or just try to relax at home and watch some TV shows, which can be hard when you have a two year old constantly making noise and causing trouble in the house. </w:t>
       </w:r>
     </w:p>
     <w:p/>
     <w:p>
       <w:r>
-        <w:t xml:space="preserve">His wife is a stay at home mom, but he still makes good money to provide for his family. Lately, he has been feeling stressed because of all the overtime he has had to do at work. Next week is also his nineteen-year wedding anniversary with his wife so this would be a good time to for </w:t>
+        <w:t xml:space="preserve">His wife is a stay at home mom, but he still makes good money to provide for his family. Lately, he has been feeling stressed because of all the overtime he has had to do at work. Next week is also his nineteen-year wedding anniversary with his wife so this would be a good time </w:t>
+      </w:r>
+      <w:bookmarkStart w:id="0" w:name="_GoBack"/>
+      <w:bookmarkEnd w:id="0"/>
+      <w:r>
+        <w:t xml:space="preserve">for </w:t>
       </w:r>
       <w:r>
         <w:t xml:space="preserve">his father to watch the kids while </w:t>
@@ -947,26 +918,10 @@
         <w:t>the two of them t</w:t>
       </w:r>
       <w:r>
-        <w:t xml:space="preserve">o go on a </w:t>
-      </w:r>
-      <w:proofErr w:type="gramStart"/>
-      <w:r>
-        <w:t>couples</w:t>
-      </w:r>
-      <w:proofErr w:type="gramEnd"/>
-      <w:r>
-        <w:t xml:space="preserve"> vacation</w:t>
-      </w:r>
-      <w:r>
-        <w:t xml:space="preserve">. He knows exactly what he wants to do because his friend told him about his amazing and romantic vacation that he went on with his wife. With all the details of his vacation </w:t>
-      </w:r>
-      <w:proofErr w:type="gramStart"/>
-      <w:r>
-        <w:t>planned out</w:t>
-      </w:r>
-      <w:proofErr w:type="gramEnd"/>
-      <w:r>
-        <w:t xml:space="preserve"> he just needs to find a quick way to book everything that he needs. He is decent with technology through learning all the machines he uses at work and all the electronic devices he bought for his kids.</w:t>
+        <w:t>o go on a couples vacation</w:t>
+      </w:r>
+      <w:r>
+        <w:t>. He knows exactly what he wants to do because his friend told him about his amazing and romantic vacation that he went on with his wife. With all the details of his vacation planned out he just needs to find a quick way to book everything that he needs. He is decent with technology through learning all the machines he uses at work and all the electronic devices he bought for his kids.</w:t>
       </w:r>
     </w:p>
     <w:p>
@@ -997,13 +952,25 @@
       <w:r>
         <w:t xml:space="preserve">Eighteen-year-old Leo Thompson is one of two children in a family of four people. He </w:t>
       </w:r>
+      <w:r>
+        <w:t>l</w:t>
+      </w:r>
+      <w:r>
+        <w:t xml:space="preserve">ives at home with his father, Spencer, his mother, April, and his sixteen-year-old younger brother, Mikey. This year he is in grade 12 and goes to Scarborough Secondary School. His grades are not the best because sometimes he is too lazy to go to school and doesn't spend the time and effort to study or complete his work. Also, he is shy and only has a couple of friends, Donny and </w:t>
+      </w:r>
       <w:proofErr w:type="spellStart"/>
       <w:r>
-        <w:t>ives</w:t>
+        <w:t>Raph</w:t>
       </w:r>
       <w:proofErr w:type="spellEnd"/>
       <w:r>
-        <w:t xml:space="preserve"> at home with his father, Spencer, his mother, April, and his sixteen-year-old younger brother, Mikey. This year he is in grade 12 and goes to Scarborough Secondary School. His grades are not the best because sometimes he is too lazy to go to school and doesn't spend the time and effort to study or complete his work. Also, he is shy and only has a couple of friends, Donny and </w:t>
+        <w:t>. At the end of the school year he is lucky to be graduating with his friends because he barely passed all his classes.</w:t>
+      </w:r>
+    </w:p>
+    <w:p/>
+    <w:p>
+      <w:r>
+        <w:t xml:space="preserve">His parents enrolled him and his brother in martial arts classes because they thought that they needed to be more active and make some new friends, especially Leo. He sleeps most of the time, but is good with computers and is usually on it playing games or talking online with his friends. He likes to play simple one click games that don't involve to much thinking or effort to play. On the weekends, he sometimes to hang out with his best friends Donny and </w:t>
       </w:r>
       <w:proofErr w:type="spellStart"/>
       <w:r>
@@ -1011,51 +978,13 @@
       </w:r>
       <w:proofErr w:type="spellEnd"/>
       <w:r>
-        <w:t>. At the end of the school year he is lucky to be graduating with his friends because he barely passed all his classes.</w:t>
+        <w:t>. They usually just hang out at one of their houses and play video games because they usually don’t have the energy to do anything else.</w:t>
       </w:r>
     </w:p>
     <w:p/>
     <w:p>
       <w:r>
-        <w:t xml:space="preserve">His parents enrolled him and his brother in martial arts classes because they thought that they needed to be more active and make some new friends, especially Leo. He sleeps most of the time, but is good with computers and is usually on it playing games or talking online with his friends. He likes to play simple one click games that don't involve to much thinking or effort to play. On the weekends, he sometimes to hang out with his best friends Donny and </w:t>
-      </w:r>
-      <w:proofErr w:type="spellStart"/>
-      <w:r>
-        <w:t>Raph</w:t>
-      </w:r>
-      <w:proofErr w:type="spellEnd"/>
-      <w:r>
-        <w:t>. They usually just hang out at one of their houses and play video games because they usually don’t have the energy to do anything else.</w:t>
-      </w:r>
-    </w:p>
-    <w:p/>
-    <w:p>
-      <w:r>
-        <w:t xml:space="preserve">As a graduation present, his parents are going to take him along with his brother, on a family vacation to anywhere he wants, but the catch is that he </w:t>
-      </w:r>
-      <w:proofErr w:type="gramStart"/>
-      <w:r>
-        <w:t>actually has</w:t>
-      </w:r>
-      <w:proofErr w:type="gramEnd"/>
-      <w:r>
-        <w:t xml:space="preserve"> do some work and plan it himself. They want him to go out, see how the world outside of Canada and spend time doing something that isn't video games. He knows that he wants to go to New Hampshire to see the American Classic Arcade Museum so he asks his friends for some help to </w:t>
-      </w:r>
-      <w:proofErr w:type="gramStart"/>
-      <w:r>
-        <w:t>plan out</w:t>
-      </w:r>
-      <w:proofErr w:type="gramEnd"/>
-      <w:r>
-        <w:t xml:space="preserve"> the vacation, but they were no help. He is </w:t>
-      </w:r>
-      <w:proofErr w:type="gramStart"/>
-      <w:r>
-        <w:t>pretty good</w:t>
-      </w:r>
-      <w:proofErr w:type="gramEnd"/>
-      <w:r>
-        <w:t xml:space="preserve"> with technology so he wants to find an app that will help him plan out the whole trip without putting in too much thought and effort.</w:t>
+        <w:t>As a graduation present, his parents are going to take him along with his brother, on a family vacation to anywhere he wants, but the catch is that he actually has do some work and plan it himself. They want him to go out, see how the world outside of Canada and spend time doing something that isn't video games. He knows that he wants to go to New Hampshire to see the American Classic Arcade Museum so he asks his friends for some help to plan out the vacation, but they were no help. He is pretty good with technology so he wants to find an app that will help him plan out the whole trip without putting in too much thought and effort.</w:t>
       </w:r>
     </w:p>
     <w:sectPr>
@@ -1070,8 +999,8 @@
 </file>
 
 <file path=word/numbering.xml><?xml version="1.0" encoding="utf-8"?>
-<w:numbering xmlns:wpc="http://schemas.microsoft.com/office/word/2010/wordprocessingCanvas" xmlns:cx="http://schemas.microsoft.com/office/drawing/2014/chartex" xmlns:cx1="http://schemas.microsoft.com/office/drawing/2015/9/8/chartex" xmlns:cx2="http://schemas.microsoft.com/office/drawing/2015/10/21/chartex" xmlns:cx3="http://schemas.microsoft.com/office/drawing/2016/5/9/chartex" xmlns:cx4="http://schemas.microsoft.com/office/drawing/2016/5/10/chartex" xmlns:cx5="http://schemas.microsoft.com/office/drawing/2016/5/11/chartex" xmlns:mc="http://schemas.openxmlformats.org/markup-compatibility/2006" xmlns:o="urn:schemas-microsoft-com:office:office" xmlns:r="http://schemas.openxmlformats.org/officeDocument/2006/relationships" xmlns:m="http://schemas.openxmlformats.org/officeDocument/2006/math" xmlns:v="urn:schemas-microsoft-com:vml" xmlns:wp14="http://schemas.microsoft.com/office/word/2010/wordprocessingDrawing" xmlns:wp="http://schemas.openxmlformats.org/drawingml/2006/wordprocessingDrawing" xmlns:w10="urn:schemas-microsoft-com:office:word" xmlns:w="http://schemas.openxmlformats.org/wordprocessingml/2006/main" xmlns:w14="http://schemas.microsoft.com/office/word/2010/wordml" xmlns:w15="http://schemas.microsoft.com/office/word/2012/wordml" xmlns:w16se="http://schemas.microsoft.com/office/word/2015/wordml/symex" xmlns:wpg="http://schemas.microsoft.com/office/word/2010/wordprocessingGroup" xmlns:wpi="http://schemas.microsoft.com/office/word/2010/wordprocessingInk" xmlns:wne="http://schemas.microsoft.com/office/word/2006/wordml" xmlns:wps="http://schemas.microsoft.com/office/word/2010/wordprocessingShape" mc:Ignorable="w14 w15 w16se wp14">
-  <w:abstractNum w:abstractNumId="0" w15:restartNumberingAfterBreak="0">
+<w:numbering xmlns:wpc="http://schemas.microsoft.com/office/word/2010/wordprocessingCanvas" xmlns:mo="http://schemas.microsoft.com/office/mac/office/2008/main" xmlns:mc="http://schemas.openxmlformats.org/markup-compatibility/2006" xmlns:mv="urn:schemas-microsoft-com:mac:vml" xmlns:o="urn:schemas-microsoft-com:office:office" xmlns:r="http://schemas.openxmlformats.org/officeDocument/2006/relationships" xmlns:m="http://schemas.openxmlformats.org/officeDocument/2006/math" xmlns:v="urn:schemas-microsoft-com:vml" xmlns:wp14="http://schemas.microsoft.com/office/word/2010/wordprocessingDrawing" xmlns:wp="http://schemas.openxmlformats.org/drawingml/2006/wordprocessingDrawing" xmlns:w10="urn:schemas-microsoft-com:office:word" xmlns:w="http://schemas.openxmlformats.org/wordprocessingml/2006/main" xmlns:w14="http://schemas.microsoft.com/office/word/2010/wordml" xmlns:wpg="http://schemas.microsoft.com/office/word/2010/wordprocessingGroup" xmlns:wpi="http://schemas.microsoft.com/office/word/2010/wordprocessingInk" xmlns:wne="http://schemas.microsoft.com/office/word/2006/wordml" xmlns:wps="http://schemas.microsoft.com/office/word/2010/wordprocessingShape" mc:Ignorable="w14 wp14">
+  <w:abstractNum w:abstractNumId="0">
     <w:nsid w:val="1BA65EE7"/>
     <w:multiLevelType w:val="multilevel"/>
     <w:tmpl w:val="21CCE270"/>
@@ -1184,7 +1113,7 @@
       </w:rPr>
     </w:lvl>
   </w:abstractNum>
-  <w:abstractNum w:abstractNumId="1" w15:restartNumberingAfterBreak="0">
+  <w:abstractNum w:abstractNumId="1">
     <w:nsid w:val="4BFF42A9"/>
     <w:multiLevelType w:val="multilevel"/>
     <w:tmpl w:val="10E6A526"/>
@@ -1306,7 +1235,7 @@
       </w:pPr>
     </w:lvl>
   </w:abstractNum>
-  <w:abstractNum w:abstractNumId="2" w15:restartNumberingAfterBreak="0">
+  <w:abstractNum w:abstractNumId="2">
     <w:nsid w:val="78855E35"/>
     <w:multiLevelType w:val="multilevel"/>
     <w:tmpl w:val="CFD6EA04"/>
@@ -1405,7 +1334,7 @@
 </file>
 
 <file path=word/styles.xml><?xml version="1.0" encoding="utf-8"?>
-<w:styles xmlns:mc="http://schemas.openxmlformats.org/markup-compatibility/2006" xmlns:r="http://schemas.openxmlformats.org/officeDocument/2006/relationships" xmlns:w="http://schemas.openxmlformats.org/wordprocessingml/2006/main" xmlns:w14="http://schemas.microsoft.com/office/word/2010/wordml" xmlns:w15="http://schemas.microsoft.com/office/word/2012/wordml" xmlns:w16se="http://schemas.microsoft.com/office/word/2015/wordml/symex" mc:Ignorable="w14 w15 w16se">
+<w:styles xmlns:mc="http://schemas.openxmlformats.org/markup-compatibility/2006" xmlns:r="http://schemas.openxmlformats.org/officeDocument/2006/relationships" xmlns:w="http://schemas.openxmlformats.org/wordprocessingml/2006/main" xmlns:w14="http://schemas.microsoft.com/office/word/2010/wordml" mc:Ignorable="w14">
   <w:docDefaults>
     <w:rPrDefault>
       <w:rPr>
@@ -1417,375 +1346,491 @@
     </w:rPrDefault>
     <w:pPrDefault/>
   </w:docDefaults>
-  <w:latentStyles w:defLockedState="0" w:defUIPriority="99" w:defSemiHidden="0" w:defUnhideWhenUsed="0" w:defQFormat="0" w:count="374">
-    <w:lsdException w:name="Normal" w:uiPriority="0" w:qFormat="1"/>
-    <w:lsdException w:name="heading 1" w:uiPriority="9" w:qFormat="1"/>
-    <w:lsdException w:name="heading 2" w:semiHidden="1" w:uiPriority="9" w:unhideWhenUsed="1" w:qFormat="1"/>
-    <w:lsdException w:name="heading 3" w:semiHidden="1" w:uiPriority="9" w:unhideWhenUsed="1" w:qFormat="1"/>
-    <w:lsdException w:name="heading 4" w:semiHidden="1" w:uiPriority="9" w:unhideWhenUsed="1" w:qFormat="1"/>
-    <w:lsdException w:name="heading 5" w:semiHidden="1" w:uiPriority="9" w:unhideWhenUsed="1" w:qFormat="1"/>
-    <w:lsdException w:name="heading 6" w:semiHidden="1" w:uiPriority="9" w:unhideWhenUsed="1" w:qFormat="1"/>
-    <w:lsdException w:name="heading 7" w:semiHidden="1" w:uiPriority="9" w:unhideWhenUsed="1" w:qFormat="1"/>
-    <w:lsdException w:name="heading 8" w:semiHidden="1" w:uiPriority="9" w:unhideWhenUsed="1" w:qFormat="1"/>
-    <w:lsdException w:name="heading 9" w:semiHidden="1" w:uiPriority="9" w:unhideWhenUsed="1" w:qFormat="1"/>
-    <w:lsdException w:name="index 1" w:semiHidden="1" w:unhideWhenUsed="1"/>
-    <w:lsdException w:name="index 2" w:semiHidden="1" w:unhideWhenUsed="1"/>
-    <w:lsdException w:name="index 3" w:semiHidden="1" w:unhideWhenUsed="1"/>
-    <w:lsdException w:name="index 4" w:semiHidden="1" w:unhideWhenUsed="1"/>
-    <w:lsdException w:name="index 5" w:semiHidden="1" w:unhideWhenUsed="1"/>
-    <w:lsdException w:name="index 6" w:semiHidden="1" w:unhideWhenUsed="1"/>
-    <w:lsdException w:name="index 7" w:semiHidden="1" w:unhideWhenUsed="1"/>
-    <w:lsdException w:name="index 8" w:semiHidden="1" w:unhideWhenUsed="1"/>
-    <w:lsdException w:name="index 9" w:semiHidden="1" w:unhideWhenUsed="1"/>
-    <w:lsdException w:name="toc 1" w:semiHidden="1" w:uiPriority="39" w:unhideWhenUsed="1"/>
-    <w:lsdException w:name="toc 2" w:semiHidden="1" w:uiPriority="39" w:unhideWhenUsed="1"/>
-    <w:lsdException w:name="toc 3" w:semiHidden="1" w:uiPriority="39" w:unhideWhenUsed="1"/>
-    <w:lsdException w:name="toc 4" w:semiHidden="1" w:uiPriority="39" w:unhideWhenUsed="1"/>
-    <w:lsdException w:name="toc 5" w:semiHidden="1" w:uiPriority="39" w:unhideWhenUsed="1"/>
-    <w:lsdException w:name="toc 6" w:semiHidden="1" w:uiPriority="39" w:unhideWhenUsed="1"/>
-    <w:lsdException w:name="toc 7" w:semiHidden="1" w:uiPriority="39" w:unhideWhenUsed="1"/>
-    <w:lsdException w:name="toc 8" w:semiHidden="1" w:uiPriority="39" w:unhideWhenUsed="1"/>
-    <w:lsdException w:name="toc 9" w:semiHidden="1" w:uiPriority="39" w:unhideWhenUsed="1"/>
-    <w:lsdException w:name="Normal Indent" w:semiHidden="1" w:unhideWhenUsed="1"/>
-    <w:lsdException w:name="footnote text" w:semiHidden="1" w:unhideWhenUsed="1"/>
-    <w:lsdException w:name="annotation text" w:semiHidden="1" w:unhideWhenUsed="1"/>
-    <w:lsdException w:name="header" w:semiHidden="1" w:unhideWhenUsed="1"/>
-    <w:lsdException w:name="footer" w:semiHidden="1" w:unhideWhenUsed="1"/>
-    <w:lsdException w:name="index heading" w:semiHidden="1" w:unhideWhenUsed="1"/>
-    <w:lsdException w:name="caption" w:semiHidden="1" w:uiPriority="35" w:unhideWhenUsed="1" w:qFormat="1"/>
-    <w:lsdException w:name="table of figures" w:semiHidden="1" w:unhideWhenUsed="1"/>
-    <w:lsdException w:name="envelope address" w:semiHidden="1" w:unhideWhenUsed="1"/>
-    <w:lsdException w:name="envelope return" w:semiHidden="1" w:unhideWhenUsed="1"/>
-    <w:lsdException w:name="footnote reference" w:semiHidden="1" w:unhideWhenUsed="1"/>
-    <w:lsdException w:name="annotation reference" w:semiHidden="1" w:unhideWhenUsed="1"/>
-    <w:lsdException w:name="line number" w:semiHidden="1" w:unhideWhenUsed="1"/>
-    <w:lsdException w:name="page number" w:semiHidden="1" w:unhideWhenUsed="1"/>
-    <w:lsdException w:name="endnote reference" w:semiHidden="1" w:unhideWhenUsed="1"/>
-    <w:lsdException w:name="endnote text" w:semiHidden="1" w:unhideWhenUsed="1"/>
-    <w:lsdException w:name="table of authorities" w:semiHidden="1" w:unhideWhenUsed="1"/>
-    <w:lsdException w:name="macro" w:semiHidden="1" w:unhideWhenUsed="1"/>
-    <w:lsdException w:name="toa heading" w:semiHidden="1" w:unhideWhenUsed="1"/>
-    <w:lsdException w:name="List" w:semiHidden="1" w:unhideWhenUsed="1"/>
-    <w:lsdException w:name="List Bullet" w:semiHidden="1" w:unhideWhenUsed="1"/>
-    <w:lsdException w:name="List Number" w:semiHidden="1" w:unhideWhenUsed="1"/>
-    <w:lsdException w:name="List 2" w:semiHidden="1" w:unhideWhenUsed="1"/>
-    <w:lsdException w:name="List 3" w:semiHidden="1" w:unhideWhenUsed="1"/>
-    <w:lsdException w:name="List 4" w:semiHidden="1" w:unhideWhenUsed="1"/>
-    <w:lsdException w:name="List 5" w:semiHidden="1" w:unhideWhenUsed="1"/>
-    <w:lsdException w:name="List Bullet 2" w:semiHidden="1" w:unhideWhenUsed="1"/>
-    <w:lsdException w:name="List Bullet 3" w:semiHidden="1" w:unhideWhenUsed="1"/>
-    <w:lsdException w:name="List Bullet 4" w:semiHidden="1" w:unhideWhenUsed="1"/>
-    <w:lsdException w:name="List Bullet 5" w:semiHidden="1" w:unhideWhenUsed="1"/>
-    <w:lsdException w:name="List Number 2" w:semiHidden="1" w:unhideWhenUsed="1"/>
-    <w:lsdException w:name="List Number 3" w:semiHidden="1" w:unhideWhenUsed="1"/>
-    <w:lsdException w:name="List Number 4" w:semiHidden="1" w:unhideWhenUsed="1"/>
-    <w:lsdException w:name="List Number 5" w:semiHidden="1" w:unhideWhenUsed="1"/>
-    <w:lsdException w:name="Title" w:uiPriority="10" w:qFormat="1"/>
-    <w:lsdException w:name="Closing" w:semiHidden="1" w:unhideWhenUsed="1"/>
-    <w:lsdException w:name="Signature" w:semiHidden="1" w:unhideWhenUsed="1"/>
-    <w:lsdException w:name="Default Paragraph Font" w:semiHidden="1" w:uiPriority="1" w:unhideWhenUsed="1"/>
-    <w:lsdException w:name="Body Text" w:semiHidden="1" w:unhideWhenUsed="1"/>
-    <w:lsdException w:name="Body Text Indent" w:semiHidden="1" w:unhideWhenUsed="1"/>
-    <w:lsdException w:name="List Continue" w:semiHidden="1" w:unhideWhenUsed="1"/>
-    <w:lsdException w:name="List Continue 2" w:semiHidden="1" w:unhideWhenUsed="1"/>
-    <w:lsdException w:name="List Continue 3" w:semiHidden="1" w:unhideWhenUsed="1"/>
-    <w:lsdException w:name="List Continue 4" w:semiHidden="1" w:unhideWhenUsed="1"/>
-    <w:lsdException w:name="List Continue 5" w:semiHidden="1" w:unhideWhenUsed="1"/>
-    <w:lsdException w:name="Message Header" w:semiHidden="1" w:unhideWhenUsed="1"/>
-    <w:lsdException w:name="Subtitle" w:uiPriority="11" w:qFormat="1"/>
-    <w:lsdException w:name="Salutation" w:semiHidden="1" w:unhideWhenUsed="1"/>
-    <w:lsdException w:name="Date" w:semiHidden="1" w:unhideWhenUsed="1"/>
-    <w:lsdException w:name="Body Text First Indent" w:semiHidden="1" w:unhideWhenUsed="1"/>
-    <w:lsdException w:name="Body Text First Indent 2" w:semiHidden="1" w:unhideWhenUsed="1"/>
-    <w:lsdException w:name="Note Heading" w:semiHidden="1" w:unhideWhenUsed="1"/>
-    <w:lsdException w:name="Body Text 2" w:semiHidden="1" w:unhideWhenUsed="1"/>
-    <w:lsdException w:name="Body Text 3" w:semiHidden="1" w:unhideWhenUsed="1"/>
-    <w:lsdException w:name="Body Text Indent 2" w:semiHidden="1" w:unhideWhenUsed="1"/>
-    <w:lsdException w:name="Body Text Indent 3" w:semiHidden="1" w:unhideWhenUsed="1"/>
-    <w:lsdException w:name="Block Text" w:semiHidden="1" w:unhideWhenUsed="1"/>
-    <w:lsdException w:name="Hyperlink" w:semiHidden="1" w:unhideWhenUsed="1"/>
-    <w:lsdException w:name="FollowedHyperlink" w:semiHidden="1" w:unhideWhenUsed="1"/>
-    <w:lsdException w:name="Strong" w:uiPriority="22" w:qFormat="1"/>
-    <w:lsdException w:name="Emphasis" w:uiPriority="20" w:qFormat="1"/>
-    <w:lsdException w:name="Document Map" w:semiHidden="1" w:unhideWhenUsed="1"/>
-    <w:lsdException w:name="Plain Text" w:semiHidden="1" w:unhideWhenUsed="1"/>
-    <w:lsdException w:name="E-mail Signature" w:semiHidden="1" w:unhideWhenUsed="1"/>
-    <w:lsdException w:name="HTML Top of Form" w:semiHidden="1" w:unhideWhenUsed="1"/>
-    <w:lsdException w:name="HTML Bottom of Form" w:semiHidden="1" w:unhideWhenUsed="1"/>
-    <w:lsdException w:name="Normal (Web)" w:semiHidden="1" w:unhideWhenUsed="1"/>
-    <w:lsdException w:name="HTML Acronym" w:semiHidden="1" w:unhideWhenUsed="1"/>
-    <w:lsdException w:name="HTML Address" w:semiHidden="1" w:unhideWhenUsed="1"/>
-    <w:lsdException w:name="HTML Cite" w:semiHidden="1" w:unhideWhenUsed="1"/>
-    <w:lsdException w:name="HTML Code" w:semiHidden="1" w:unhideWhenUsed="1"/>
-    <w:lsdException w:name="HTML Definition" w:semiHidden="1" w:unhideWhenUsed="1"/>
-    <w:lsdException w:name="HTML Keyboard" w:semiHidden="1" w:unhideWhenUsed="1"/>
-    <w:lsdException w:name="HTML Preformatted" w:semiHidden="1" w:unhideWhenUsed="1"/>
-    <w:lsdException w:name="HTML Sample" w:semiHidden="1" w:unhideWhenUsed="1"/>
-    <w:lsdException w:name="HTML Typewriter" w:semiHidden="1" w:unhideWhenUsed="1"/>
-    <w:lsdException w:name="HTML Variable" w:semiHidden="1" w:unhideWhenUsed="1"/>
-    <w:lsdException w:name="Normal Table" w:semiHidden="1" w:unhideWhenUsed="1"/>
-    <w:lsdException w:name="annotation subject" w:semiHidden="1" w:unhideWhenUsed="1"/>
-    <w:lsdException w:name="No List" w:semiHidden="1" w:unhideWhenUsed="1"/>
-    <w:lsdException w:name="Outline List 1" w:semiHidden="1" w:unhideWhenUsed="1"/>
-    <w:lsdException w:name="Outline List 2" w:semiHidden="1" w:unhideWhenUsed="1"/>
-    <w:lsdException w:name="Outline List 3" w:semiHidden="1" w:unhideWhenUsed="1"/>
-    <w:lsdException w:name="Table Simple 1" w:semiHidden="1" w:unhideWhenUsed="1"/>
-    <w:lsdException w:name="Table Simple 2" w:semiHidden="1" w:unhideWhenUsed="1"/>
-    <w:lsdException w:name="Table Simple 3" w:semiHidden="1" w:unhideWhenUsed="1"/>
-    <w:lsdException w:name="Table Classic 1" w:semiHidden="1" w:unhideWhenUsed="1"/>
-    <w:lsdException w:name="Table Classic 2" w:semiHidden="1" w:unhideWhenUsed="1"/>
-    <w:lsdException w:name="Table Classic 3" w:semiHidden="1" w:unhideWhenUsed="1"/>
-    <w:lsdException w:name="Table Classic 4" w:semiHidden="1" w:unhideWhenUsed="1"/>
-    <w:lsdException w:name="Table Colorful 1" w:semiHidden="1" w:unhideWhenUsed="1"/>
-    <w:lsdException w:name="Table Colorful 2" w:semiHidden="1" w:unhideWhenUsed="1"/>
-    <w:lsdException w:name="Table Colorful 3" w:semiHidden="1" w:unhideWhenUsed="1"/>
-    <w:lsdException w:name="Table Columns 1" w:semiHidden="1" w:unhideWhenUsed="1"/>
-    <w:lsdException w:name="Table Columns 2" w:semiHidden="1" w:unhideWhenUsed="1"/>
-    <w:lsdException w:name="Table Columns 3" w:semiHidden="1" w:unhideWhenUsed="1"/>
-    <w:lsdException w:name="Table Columns 4" w:semiHidden="1" w:unhideWhenUsed="1"/>
-    <w:lsdException w:name="Table Columns 5" w:semiHidden="1" w:unhideWhenUsed="1"/>
-    <w:lsdException w:name="Table Grid 1" w:semiHidden="1" w:unhideWhenUsed="1"/>
-    <w:lsdException w:name="Table Grid 2" w:semiHidden="1" w:unhideWhenUsed="1"/>
-    <w:lsdException w:name="Table Grid 3" w:semiHidden="1" w:unhideWhenUsed="1"/>
-    <w:lsdException w:name="Table Grid 4" w:semiHidden="1" w:unhideWhenUsed="1"/>
-    <w:lsdException w:name="Table Grid 5" w:semiHidden="1" w:unhideWhenUsed="1"/>
-    <w:lsdException w:name="Table Grid 6" w:semiHidden="1" w:unhideWhenUsed="1"/>
-    <w:lsdException w:name="Table Grid 7" w:semiHidden="1" w:unhideWhenUsed="1"/>
-    <w:lsdException w:name="Table Grid 8" w:semiHidden="1" w:unhideWhenUsed="1"/>
-    <w:lsdException w:name="Table List 1" w:semiHidden="1" w:unhideWhenUsed="1"/>
-    <w:lsdException w:name="Table List 2" w:semiHidden="1" w:unhideWhenUsed="1"/>
-    <w:lsdException w:name="Table List 3" w:semiHidden="1" w:unhideWhenUsed="1"/>
-    <w:lsdException w:name="Table List 4" w:semiHidden="1" w:unhideWhenUsed="1"/>
-    <w:lsdException w:name="Table List 5" w:semiHidden="1" w:unhideWhenUsed="1"/>
-    <w:lsdException w:name="Table List 6" w:semiHidden="1" w:unhideWhenUsed="1"/>
-    <w:lsdException w:name="Table List 7" w:semiHidden="1" w:unhideWhenUsed="1"/>
-    <w:lsdException w:name="Table List 8" w:semiHidden="1" w:unhideWhenUsed="1"/>
-    <w:lsdException w:name="Table 3D effects 1" w:semiHidden="1" w:unhideWhenUsed="1"/>
-    <w:lsdException w:name="Table 3D effects 2" w:semiHidden="1" w:unhideWhenUsed="1"/>
-    <w:lsdException w:name="Table 3D effects 3" w:semiHidden="1" w:unhideWhenUsed="1"/>
-    <w:lsdException w:name="Table Contemporary" w:semiHidden="1" w:unhideWhenUsed="1"/>
-    <w:lsdException w:name="Table Elegant" w:semiHidden="1" w:unhideWhenUsed="1"/>
-    <w:lsdException w:name="Table Professional" w:semiHidden="1" w:unhideWhenUsed="1"/>
-    <w:lsdException w:name="Table Subtle 1" w:semiHidden="1" w:unhideWhenUsed="1"/>
-    <w:lsdException w:name="Table Subtle 2" w:semiHidden="1" w:unhideWhenUsed="1"/>
-    <w:lsdException w:name="Table Web 1" w:semiHidden="1" w:unhideWhenUsed="1"/>
-    <w:lsdException w:name="Table Web 2" w:semiHidden="1" w:unhideWhenUsed="1"/>
-    <w:lsdException w:name="Table Web 3" w:semiHidden="1" w:unhideWhenUsed="1"/>
-    <w:lsdException w:name="Balloon Text" w:semiHidden="1" w:unhideWhenUsed="1"/>
-    <w:lsdException w:name="Table Grid" w:uiPriority="39"/>
-    <w:lsdException w:name="Table Theme" w:semiHidden="1" w:unhideWhenUsed="1"/>
-    <w:lsdException w:name="Placeholder Text" w:semiHidden="1"/>
-    <w:lsdException w:name="No Spacing" w:uiPriority="1" w:qFormat="1"/>
-    <w:lsdException w:name="Light Shading" w:uiPriority="60"/>
-    <w:lsdException w:name="Light List" w:uiPriority="61"/>
-    <w:lsdException w:name="Light Grid" w:uiPriority="62"/>
-    <w:lsdException w:name="Medium Shading 1" w:uiPriority="63"/>
-    <w:lsdException w:name="Medium Shading 2" w:uiPriority="64"/>
-    <w:lsdException w:name="Medium List 1" w:uiPriority="65"/>
-    <w:lsdException w:name="Medium List 2" w:uiPriority="66"/>
-    <w:lsdException w:name="Medium Grid 1" w:uiPriority="67"/>
-    <w:lsdException w:name="Medium Grid 2" w:uiPriority="68"/>
-    <w:lsdException w:name="Medium Grid 3" w:uiPriority="69"/>
-    <w:lsdException w:name="Dark List" w:uiPriority="70"/>
-    <w:lsdException w:name="Colorful Shading" w:uiPriority="71"/>
-    <w:lsdException w:name="Colorful List" w:uiPriority="72"/>
-    <w:lsdException w:name="Colorful Grid" w:uiPriority="73"/>
-    <w:lsdException w:name="Light Shading Accent 1" w:uiPriority="60"/>
-    <w:lsdException w:name="Light List Accent 1" w:uiPriority="61"/>
-    <w:lsdException w:name="Light Grid Accent 1" w:uiPriority="62"/>
-    <w:lsdException w:name="Medium Shading 1 Accent 1" w:uiPriority="63"/>
-    <w:lsdException w:name="Medium Shading 2 Accent 1" w:uiPriority="64"/>
-    <w:lsdException w:name="Medium List 1 Accent 1" w:uiPriority="65"/>
-    <w:lsdException w:name="Revision" w:semiHidden="1"/>
-    <w:lsdException w:name="List Paragraph" w:uiPriority="34" w:qFormat="1"/>
-    <w:lsdException w:name="Quote" w:uiPriority="29" w:qFormat="1"/>
-    <w:lsdException w:name="Intense Quote" w:uiPriority="30" w:qFormat="1"/>
-    <w:lsdException w:name="Medium List 2 Accent 1" w:uiPriority="66"/>
-    <w:lsdException w:name="Medium Grid 1 Accent 1" w:uiPriority="67"/>
-    <w:lsdException w:name="Medium Grid 2 Accent 1" w:uiPriority="68"/>
-    <w:lsdException w:name="Medium Grid 3 Accent 1" w:uiPriority="69"/>
-    <w:lsdException w:name="Dark List Accent 1" w:uiPriority="70"/>
-    <w:lsdException w:name="Colorful Shading Accent 1" w:uiPriority="71"/>
-    <w:lsdException w:name="Colorful List Accent 1" w:uiPriority="72"/>
-    <w:lsdException w:name="Colorful Grid Accent 1" w:uiPriority="73"/>
-    <w:lsdException w:name="Light Shading Accent 2" w:uiPriority="60"/>
-    <w:lsdException w:name="Light List Accent 2" w:uiPriority="61"/>
-    <w:lsdException w:name="Light Grid Accent 2" w:uiPriority="62"/>
-    <w:lsdException w:name="Medium Shading 1 Accent 2" w:uiPriority="63"/>
-    <w:lsdException w:name="Medium Shading 2 Accent 2" w:uiPriority="64"/>
-    <w:lsdException w:name="Medium List 1 Accent 2" w:uiPriority="65"/>
-    <w:lsdException w:name="Medium List 2 Accent 2" w:uiPriority="66"/>
-    <w:lsdException w:name="Medium Grid 1 Accent 2" w:uiPriority="67"/>
-    <w:lsdException w:name="Medium Grid 2 Accent 2" w:uiPriority="68"/>
-    <w:lsdException w:name="Medium Grid 3 Accent 2" w:uiPriority="69"/>
-    <w:lsdException w:name="Dark List Accent 2" w:uiPriority="70"/>
-    <w:lsdException w:name="Colorful Shading Accent 2" w:uiPriority="71"/>
-    <w:lsdException w:name="Colorful List Accent 2" w:uiPriority="72"/>
-    <w:lsdException w:name="Colorful Grid Accent 2" w:uiPriority="73"/>
-    <w:lsdException w:name="Light Shading Accent 3" w:uiPriority="60"/>
-    <w:lsdException w:name="Light List Accent 3" w:uiPriority="61"/>
-    <w:lsdException w:name="Light Grid Accent 3" w:uiPriority="62"/>
-    <w:lsdException w:name="Medium Shading 1 Accent 3" w:uiPriority="63"/>
-    <w:lsdException w:name="Medium Shading 2 Accent 3" w:uiPriority="64"/>
-    <w:lsdException w:name="Medium List 1 Accent 3" w:uiPriority="65"/>
-    <w:lsdException w:name="Medium List 2 Accent 3" w:uiPriority="66"/>
-    <w:lsdException w:name="Medium Grid 1 Accent 3" w:uiPriority="67"/>
-    <w:lsdException w:name="Medium Grid 2 Accent 3" w:uiPriority="68"/>
-    <w:lsdException w:name="Medium Grid 3 Accent 3" w:uiPriority="69"/>
-    <w:lsdException w:name="Dark List Accent 3" w:uiPriority="70"/>
-    <w:lsdException w:name="Colorful Shading Accent 3" w:uiPriority="71"/>
-    <w:lsdException w:name="Colorful List Accent 3" w:uiPriority="72"/>
-    <w:lsdException w:name="Colorful Grid Accent 3" w:uiPriority="73"/>
-    <w:lsdException w:name="Light Shading Accent 4" w:uiPriority="60"/>
-    <w:lsdException w:name="Light List Accent 4" w:uiPriority="61"/>
-    <w:lsdException w:name="Light Grid Accent 4" w:uiPriority="62"/>
-    <w:lsdException w:name="Medium Shading 1 Accent 4" w:uiPriority="63"/>
-    <w:lsdException w:name="Medium Shading 2 Accent 4" w:uiPriority="64"/>
-    <w:lsdException w:name="Medium List 1 Accent 4" w:uiPriority="65"/>
-    <w:lsdException w:name="Medium List 2 Accent 4" w:uiPriority="66"/>
-    <w:lsdException w:name="Medium Grid 1 Accent 4" w:uiPriority="67"/>
-    <w:lsdException w:name="Medium Grid 2 Accent 4" w:uiPriority="68"/>
-    <w:lsdException w:name="Medium Grid 3 Accent 4" w:uiPriority="69"/>
-    <w:lsdException w:name="Dark List Accent 4" w:uiPriority="70"/>
-    <w:lsdException w:name="Colorful Shading Accent 4" w:uiPriority="71"/>
-    <w:lsdException w:name="Colorful List Accent 4" w:uiPriority="72"/>
-    <w:lsdException w:name="Colorful Grid Accent 4" w:uiPriority="73"/>
-    <w:lsdException w:name="Light Shading Accent 5" w:uiPriority="60"/>
-    <w:lsdException w:name="Light List Accent 5" w:uiPriority="61"/>
-    <w:lsdException w:name="Light Grid Accent 5" w:uiPriority="62"/>
-    <w:lsdException w:name="Medium Shading 1 Accent 5" w:uiPriority="63"/>
-    <w:lsdException w:name="Medium Shading 2 Accent 5" w:uiPriority="64"/>
-    <w:lsdException w:name="Medium List 1 Accent 5" w:uiPriority="65"/>
-    <w:lsdException w:name="Medium List 2 Accent 5" w:uiPriority="66"/>
-    <w:lsdException w:name="Medium Grid 1 Accent 5" w:uiPriority="67"/>
-    <w:lsdException w:name="Medium Grid 2 Accent 5" w:uiPriority="68"/>
-    <w:lsdException w:name="Medium Grid 3 Accent 5" w:uiPriority="69"/>
-    <w:lsdException w:name="Dark List Accent 5" w:uiPriority="70"/>
-    <w:lsdException w:name="Colorful Shading Accent 5" w:uiPriority="71"/>
-    <w:lsdException w:name="Colorful List Accent 5" w:uiPriority="72"/>
-    <w:lsdException w:name="Colorful Grid Accent 5" w:uiPriority="73"/>
-    <w:lsdException w:name="Light Shading Accent 6" w:uiPriority="60"/>
-    <w:lsdException w:name="Light List Accent 6" w:uiPriority="61"/>
-    <w:lsdException w:name="Light Grid Accent 6" w:uiPriority="62"/>
-    <w:lsdException w:name="Medium Shading 1 Accent 6" w:uiPriority="63"/>
-    <w:lsdException w:name="Medium Shading 2 Accent 6" w:uiPriority="64"/>
-    <w:lsdException w:name="Medium List 1 Accent 6" w:uiPriority="65"/>
-    <w:lsdException w:name="Medium List 2 Accent 6" w:uiPriority="66"/>
-    <w:lsdException w:name="Medium Grid 1 Accent 6" w:uiPriority="67"/>
-    <w:lsdException w:name="Medium Grid 2 Accent 6" w:uiPriority="68"/>
-    <w:lsdException w:name="Medium Grid 3 Accent 6" w:uiPriority="69"/>
-    <w:lsdException w:name="Dark List Accent 6" w:uiPriority="70"/>
-    <w:lsdException w:name="Colorful Shading Accent 6" w:uiPriority="71"/>
-    <w:lsdException w:name="Colorful List Accent 6" w:uiPriority="72"/>
-    <w:lsdException w:name="Colorful Grid Accent 6" w:uiPriority="73"/>
-    <w:lsdException w:name="Subtle Emphasis" w:uiPriority="19" w:qFormat="1"/>
-    <w:lsdException w:name="Intense Emphasis" w:uiPriority="21" w:qFormat="1"/>
-    <w:lsdException w:name="Subtle Reference" w:uiPriority="31" w:qFormat="1"/>
-    <w:lsdException w:name="Intense Reference" w:uiPriority="32" w:qFormat="1"/>
-    <w:lsdException w:name="Book Title" w:uiPriority="33" w:qFormat="1"/>
-    <w:lsdException w:name="Bibliography" w:semiHidden="1" w:uiPriority="37" w:unhideWhenUsed="1"/>
-    <w:lsdException w:name="TOC Heading" w:semiHidden="1" w:uiPriority="39" w:unhideWhenUsed="1" w:qFormat="1"/>
-    <w:lsdException w:name="Grid Table 1 Light" w:semiHidden="1" w:unhideWhenUsed="1"/>
-    <w:lsdException w:name="Grid Table 2" w:semiHidden="1" w:unhideWhenUsed="1"/>
-    <w:lsdException w:name="Grid Table 3" w:semiHidden="1" w:unhideWhenUsed="1"/>
-    <w:lsdException w:name="Grid Table 4" w:uiPriority="49"/>
-    <w:lsdException w:name="Grid Table 5 Dark" w:uiPriority="50"/>
-    <w:lsdException w:name="Grid Table 6 Colorful" w:uiPriority="51"/>
-    <w:lsdException w:name="Grid Table 7 Colorful" w:uiPriority="52"/>
-    <w:lsdException w:name="Grid Table 1 Light Accent 1" w:uiPriority="46"/>
-    <w:lsdException w:name="Grid Table 2 Accent 1" w:uiPriority="47"/>
-    <w:lsdException w:name="Grid Table 3 Accent 1" w:uiPriority="48"/>
-    <w:lsdException w:name="Grid Table 4 Accent 1" w:uiPriority="49"/>
-    <w:lsdException w:name="Grid Table 5 Dark Accent 1" w:uiPriority="50"/>
-    <w:lsdException w:name="Grid Table 6 Colorful Accent 1" w:uiPriority="51"/>
-    <w:lsdException w:name="Grid Table 7 Colorful Accent 1" w:uiPriority="52"/>
-    <w:lsdException w:name="Grid Table 1 Light Accent 2" w:uiPriority="46"/>
-    <w:lsdException w:name="Grid Table 2 Accent 2" w:uiPriority="47"/>
-    <w:lsdException w:name="Grid Table 3 Accent 2" w:uiPriority="48"/>
-    <w:lsdException w:name="Grid Table 4 Accent 2" w:uiPriority="49"/>
-    <w:lsdException w:name="Grid Table 5 Dark Accent 2" w:uiPriority="50"/>
-    <w:lsdException w:name="Grid Table 6 Colorful Accent 2" w:uiPriority="51"/>
-    <w:lsdException w:name="Grid Table 7 Colorful Accent 2" w:uiPriority="52"/>
-    <w:lsdException w:name="Grid Table 1 Light Accent 3" w:uiPriority="46"/>
-    <w:lsdException w:name="Grid Table 2 Accent 3" w:uiPriority="47"/>
-    <w:lsdException w:name="Grid Table 3 Accent 3" w:uiPriority="48"/>
-    <w:lsdException w:name="Grid Table 4 Accent 3" w:uiPriority="49"/>
-    <w:lsdException w:name="Grid Table 5 Dark Accent 3" w:uiPriority="50"/>
-    <w:lsdException w:name="Grid Table 6 Colorful Accent 3" w:uiPriority="51"/>
-    <w:lsdException w:name="Grid Table 7 Colorful Accent 3" w:uiPriority="52"/>
-    <w:lsdException w:name="Grid Table 1 Light Accent 4" w:uiPriority="46"/>
-    <w:lsdException w:name="Grid Table 2 Accent 4" w:uiPriority="47"/>
-    <w:lsdException w:name="Grid Table 3 Accent 4" w:uiPriority="48"/>
-    <w:lsdException w:name="Grid Table 4 Accent 4" w:uiPriority="49"/>
-    <w:lsdException w:name="Grid Table 5 Dark Accent 4" w:uiPriority="50"/>
-    <w:lsdException w:name="Grid Table 6 Colorful Accent 4" w:uiPriority="51"/>
-    <w:lsdException w:name="Grid Table 7 Colorful Accent 4" w:uiPriority="52"/>
-    <w:lsdException w:name="Grid Table 1 Light Accent 5" w:uiPriority="46"/>
-    <w:lsdException w:name="Grid Table 2 Accent 5" w:uiPriority="47"/>
-    <w:lsdException w:name="Grid Table 3 Accent 5" w:uiPriority="48"/>
-    <w:lsdException w:name="Grid Table 4 Accent 5" w:uiPriority="49"/>
-    <w:lsdException w:name="Grid Table 5 Dark Accent 5" w:uiPriority="50"/>
-    <w:lsdException w:name="Grid Table 6 Colorful Accent 5" w:uiPriority="51"/>
-    <w:lsdException w:name="Grid Table 7 Colorful Accent 5" w:uiPriority="52"/>
-    <w:lsdException w:name="Grid Table 1 Light Accent 6" w:uiPriority="46"/>
-    <w:lsdException w:name="Grid Table 2 Accent 6" w:uiPriority="47"/>
-    <w:lsdException w:name="Grid Table 3 Accent 6" w:uiPriority="48"/>
-    <w:lsdException w:name="Grid Table 4 Accent 6" w:uiPriority="49"/>
-    <w:lsdException w:name="Grid Table 5 Dark Accent 6" w:uiPriority="50"/>
-    <w:lsdException w:name="Grid Table 6 Colorful Accent 6" w:uiPriority="51"/>
-    <w:lsdException w:name="Grid Table 7 Colorful Accent 6" w:uiPriority="52"/>
-    <w:lsdException w:name="List Table 1 Light" w:uiPriority="46"/>
-    <w:lsdException w:name="List Table 2" w:uiPriority="47"/>
-    <w:lsdException w:name="List Table 3" w:uiPriority="48"/>
-    <w:lsdException w:name="List Table 4" w:uiPriority="49"/>
-    <w:lsdException w:name="List Table 5 Dark" w:uiPriority="50"/>
-    <w:lsdException w:name="List Table 6 Colorful" w:uiPriority="51"/>
-    <w:lsdException w:name="List Table 7 Colorful" w:uiPriority="52"/>
-    <w:lsdException w:name="List Table 1 Light Accent 1" w:uiPriority="46"/>
-    <w:lsdException w:name="List Table 2 Accent 1" w:uiPriority="47"/>
-    <w:lsdException w:name="List Table 3 Accent 1" w:uiPriority="48"/>
-    <w:lsdException w:name="List Table 4 Accent 1" w:uiPriority="49"/>
-    <w:lsdException w:name="List Table 5 Dark Accent 1" w:uiPriority="50"/>
-    <w:lsdException w:name="List Table 6 Colorful Accent 1" w:uiPriority="51"/>
-    <w:lsdException w:name="List Table 7 Colorful Accent 1" w:uiPriority="52"/>
-    <w:lsdException w:name="List Table 1 Light Accent 2" w:uiPriority="46"/>
-    <w:lsdException w:name="List Table 2 Accent 2" w:uiPriority="47"/>
-    <w:lsdException w:name="List Table 3 Accent 2" w:uiPriority="48"/>
-    <w:lsdException w:name="List Table 4 Accent 2" w:uiPriority="49"/>
-    <w:lsdException w:name="List Table 5 Dark Accent 2" w:uiPriority="50"/>
-    <w:lsdException w:name="List Table 6 Colorful Accent 2" w:uiPriority="51"/>
-    <w:lsdException w:name="List Table 7 Colorful Accent 2" w:uiPriority="52"/>
-    <w:lsdException w:name="List Table 1 Light Accent 3" w:uiPriority="46"/>
-    <w:lsdException w:name="List Table 2 Accent 3" w:uiPriority="47"/>
-    <w:lsdException w:name="List Table 3 Accent 3" w:uiPriority="48"/>
-    <w:lsdException w:name="List Table 4 Accent 3" w:uiPriority="49"/>
-    <w:lsdException w:name="List Table 5 Dark Accent 3" w:uiPriority="50"/>
-    <w:lsdException w:name="List Table 6 Colorful Accent 3" w:uiPriority="51"/>
-    <w:lsdException w:name="List Table 7 Colorful Accent 3" w:uiPriority="52"/>
-    <w:lsdException w:name="List Table 1 Light Accent 4" w:uiPriority="46"/>
-    <w:lsdException w:name="List Table 2 Accent 4" w:uiPriority="47"/>
-    <w:lsdException w:name="List Table 3 Accent 4" w:uiPriority="48"/>
-    <w:lsdException w:name="List Table 4 Accent 4" w:uiPriority="49"/>
-    <w:lsdException w:name="List Table 5 Dark Accent 4" w:uiPriority="50"/>
-    <w:lsdException w:name="List Table 6 Colorful Accent 4" w:uiPriority="51"/>
-    <w:lsdException w:name="List Table 7 Colorful Accent 4" w:uiPriority="52"/>
-    <w:lsdException w:name="List Table 1 Light Accent 5" w:uiPriority="46"/>
-    <w:lsdException w:name="List Table 2 Accent 5" w:uiPriority="47"/>
-    <w:lsdException w:name="List Table 3 Accent 5" w:uiPriority="48"/>
-    <w:lsdException w:name="List Table 4 Accent 5" w:uiPriority="49"/>
-    <w:lsdException w:name="List Table 5 Dark Accent 5" w:uiPriority="50"/>
-    <w:lsdException w:name="List Table 6 Colorful Accent 5" w:uiPriority="51"/>
-    <w:lsdException w:name="List Table 7 Colorful Accent 5" w:uiPriority="52"/>
-    <w:lsdException w:name="List Table 1 Light Accent 6" w:uiPriority="46"/>
-    <w:lsdException w:name="List Table 2 Accent 6" w:uiPriority="47"/>
-    <w:lsdException w:name="List Table 3 Accent 6" w:uiPriority="48"/>
-    <w:lsdException w:name="List Table 4 Accent 6" w:uiPriority="49"/>
-    <w:lsdException w:name="List Table 5 Dark Accent 6" w:uiPriority="50"/>
-    <w:lsdException w:name="List Table 6 Colorful Accent 6" w:uiPriority="51"/>
-    <w:lsdException w:name="List Table 7 Colorful Accent 6" w:uiPriority="52"/>
-    <w:lsdException w:name="Mention" w:semiHidden="1" w:unhideWhenUsed="1"/>
-    <w:lsdException w:name="Smart Hyperlink" w:semiHidden="1" w:unhideWhenUsed="1"/>
-    <w:lsdException w:name="Hashtag" w:semiHidden="1" w:unhideWhenUsed="1"/>
+  <w:latentStyles w:defLockedState="0" w:defUIPriority="99" w:defSemiHidden="1" w:defUnhideWhenUsed="1" w:defQFormat="0" w:count="276">
+    <w:lsdException w:name="Normal" w:semiHidden="0" w:uiPriority="0" w:unhideWhenUsed="0" w:qFormat="1"/>
+    <w:lsdException w:name="heading 1" w:semiHidden="0" w:uiPriority="9" w:unhideWhenUsed="0" w:qFormat="1"/>
+    <w:lsdException w:name="heading 2" w:uiPriority="9" w:qFormat="1"/>
+    <w:lsdException w:name="heading 3" w:uiPriority="9" w:qFormat="1"/>
+    <w:lsdException w:name="heading 4" w:uiPriority="9" w:qFormat="1"/>
+    <w:lsdException w:name="heading 5" w:uiPriority="9" w:qFormat="1"/>
+    <w:lsdException w:name="heading 6" w:uiPriority="9" w:qFormat="1"/>
+    <w:lsdException w:name="heading 7" w:uiPriority="9" w:qFormat="1"/>
+    <w:lsdException w:name="heading 8" w:uiPriority="9" w:qFormat="1"/>
+    <w:lsdException w:name="heading 9" w:uiPriority="9" w:qFormat="1"/>
+    <w:lsdException w:name="toc 1" w:uiPriority="39"/>
+    <w:lsdException w:name="toc 2" w:uiPriority="39"/>
+    <w:lsdException w:name="toc 3" w:uiPriority="39"/>
+    <w:lsdException w:name="toc 4" w:uiPriority="39"/>
+    <w:lsdException w:name="toc 5" w:uiPriority="39"/>
+    <w:lsdException w:name="toc 6" w:uiPriority="39"/>
+    <w:lsdException w:name="toc 7" w:uiPriority="39"/>
+    <w:lsdException w:name="toc 8" w:uiPriority="39"/>
+    <w:lsdException w:name="toc 9" w:uiPriority="39"/>
+    <w:lsdException w:name="caption" w:uiPriority="35" w:qFormat="1"/>
+    <w:lsdException w:name="Title" w:semiHidden="0" w:uiPriority="10" w:unhideWhenUsed="0" w:qFormat="1"/>
+    <w:lsdException w:name="Default Paragraph Font" w:uiPriority="1"/>
+    <w:lsdException w:name="Subtitle" w:semiHidden="0" w:uiPriority="11" w:unhideWhenUsed="0" w:qFormat="1"/>
+    <w:lsdException w:name="Strong" w:semiHidden="0" w:uiPriority="22" w:unhideWhenUsed="0" w:qFormat="1"/>
+    <w:lsdException w:name="Emphasis" w:semiHidden="0" w:uiPriority="20" w:unhideWhenUsed="0" w:qFormat="1"/>
+    <w:lsdException w:name="Table Grid" w:semiHidden="0" w:uiPriority="39" w:unhideWhenUsed="0"/>
+    <w:lsdException w:name="Note Level 1" w:semiHidden="0" w:unhideWhenUsed="0"/>
+    <w:lsdException w:name="Note Level 2" w:semiHidden="0" w:unhideWhenUsed="0"/>
+    <w:lsdException w:name="Note Level 3" w:semiHidden="0" w:unhideWhenUsed="0"/>
+    <w:lsdException w:name="Note Level 4" w:semiHidden="0" w:unhideWhenUsed="0"/>
+    <w:lsdException w:name="Note Level 5" w:semiHidden="0" w:unhideWhenUsed="0"/>
+    <w:lsdException w:name="Note Level 6" w:semiHidden="0" w:unhideWhenUsed="0"/>
+    <w:lsdException w:name="Note Level 7" w:semiHidden="0" w:unhideWhenUsed="0"/>
+    <w:lsdException w:name="Note Level 8" w:semiHidden="0" w:unhideWhenUsed="0"/>
+    <w:lsdException w:name="Note Level 9" w:semiHidden="0" w:unhideWhenUsed="0"/>
+    <w:lsdException w:name="Placeholder Text" w:unhideWhenUsed="0"/>
+    <w:lsdException w:name="No Spacing" w:semiHidden="0" w:uiPriority="1" w:unhideWhenUsed="0" w:qFormat="1"/>
+    <w:lsdException w:name="Light Shading" w:semiHidden="0" w:uiPriority="60" w:unhideWhenUsed="0"/>
+    <w:lsdException w:name="Light List" w:semiHidden="0" w:uiPriority="61" w:unhideWhenUsed="0"/>
+    <w:lsdException w:name="Light Grid" w:semiHidden="0" w:uiPriority="62" w:unhideWhenUsed="0"/>
+    <w:lsdException w:name="Medium Shading 1" w:semiHidden="0" w:uiPriority="63" w:unhideWhenUsed="0"/>
+    <w:lsdException w:name="Medium Shading 2" w:semiHidden="0" w:uiPriority="64" w:unhideWhenUsed="0"/>
+    <w:lsdException w:name="Medium List 1" w:semiHidden="0" w:uiPriority="65" w:unhideWhenUsed="0"/>
+    <w:lsdException w:name="Medium List 2" w:semiHidden="0" w:uiPriority="66" w:unhideWhenUsed="0"/>
+    <w:lsdException w:name="Medium Grid 1" w:semiHidden="0" w:uiPriority="67" w:unhideWhenUsed="0"/>
+    <w:lsdException w:name="Medium Grid 2" w:semiHidden="0" w:uiPriority="68" w:unhideWhenUsed="0"/>
+    <w:lsdException w:name="Medium Grid 3" w:semiHidden="0" w:uiPriority="69" w:unhideWhenUsed="0"/>
+    <w:lsdException w:name="Dark List" w:semiHidden="0" w:uiPriority="70" w:unhideWhenUsed="0"/>
+    <w:lsdException w:name="Colorful Shading" w:semiHidden="0" w:uiPriority="71" w:unhideWhenUsed="0"/>
+    <w:lsdException w:name="Colorful List" w:semiHidden="0" w:uiPriority="72" w:unhideWhenUsed="0"/>
+    <w:lsdException w:name="Colorful Grid" w:semiHidden="0" w:uiPriority="73" w:unhideWhenUsed="0"/>
+    <w:lsdException w:name="Light Shading Accent 1" w:semiHidden="0" w:uiPriority="60" w:unhideWhenUsed="0"/>
+    <w:lsdException w:name="Light List Accent 1" w:semiHidden="0" w:uiPriority="61" w:unhideWhenUsed="0"/>
+    <w:lsdException w:name="Light Grid Accent 1" w:semiHidden="0" w:uiPriority="62" w:unhideWhenUsed="0"/>
+    <w:lsdException w:name="Medium Shading 1 Accent 1" w:semiHidden="0" w:uiPriority="63" w:unhideWhenUsed="0"/>
+    <w:lsdException w:name="Medium Shading 2 Accent 1" w:semiHidden="0" w:uiPriority="64" w:unhideWhenUsed="0"/>
+    <w:lsdException w:name="Medium List 1 Accent 1" w:semiHidden="0" w:uiPriority="65" w:unhideWhenUsed="0"/>
+    <w:lsdException w:name="Revision" w:unhideWhenUsed="0"/>
+    <w:lsdException w:name="List Paragraph" w:semiHidden="0" w:uiPriority="34" w:unhideWhenUsed="0" w:qFormat="1"/>
+    <w:lsdException w:name="Quote" w:semiHidden="0" w:uiPriority="29" w:unhideWhenUsed="0" w:qFormat="1"/>
+    <w:lsdException w:name="Intense Quote" w:semiHidden="0" w:uiPriority="30" w:unhideWhenUsed="0" w:qFormat="1"/>
+    <w:lsdException w:name="Medium List 2 Accent 1" w:semiHidden="0" w:uiPriority="66" w:unhideWhenUsed="0"/>
+    <w:lsdException w:name="Medium Grid 1 Accent 1" w:semiHidden="0" w:uiPriority="67" w:unhideWhenUsed="0"/>
+    <w:lsdException w:name="Medium Grid 2 Accent 1" w:semiHidden="0" w:uiPriority="68" w:unhideWhenUsed="0"/>
+    <w:lsdException w:name="Medium Grid 3 Accent 1" w:semiHidden="0" w:uiPriority="69" w:unhideWhenUsed="0"/>
+    <w:lsdException w:name="Dark List Accent 1" w:semiHidden="0" w:uiPriority="70" w:unhideWhenUsed="0"/>
+    <w:lsdException w:name="Colorful Shading Accent 1" w:semiHidden="0" w:uiPriority="71" w:unhideWhenUsed="0"/>
+    <w:lsdException w:name="Colorful List Accent 1" w:semiHidden="0" w:uiPriority="72" w:unhideWhenUsed="0"/>
+    <w:lsdException w:name="Colorful Grid Accent 1" w:semiHidden="0" w:uiPriority="73" w:unhideWhenUsed="0"/>
+    <w:lsdException w:name="Light Shading Accent 2" w:semiHidden="0" w:uiPriority="60" w:unhideWhenUsed="0"/>
+    <w:lsdException w:name="Light List Accent 2" w:semiHidden="0" w:uiPriority="61" w:unhideWhenUsed="0"/>
+    <w:lsdException w:name="Light Grid Accent 2" w:semiHidden="0" w:uiPriority="62" w:unhideWhenUsed="0"/>
+    <w:lsdException w:name="Medium Shading 1 Accent 2" w:semiHidden="0" w:uiPriority="63" w:unhideWhenUsed="0"/>
+    <w:lsdException w:name="Medium Shading 2 Accent 2" w:semiHidden="0" w:uiPriority="64" w:unhideWhenUsed="0"/>
+    <w:lsdException w:name="Medium List 1 Accent 2" w:semiHidden="0" w:uiPriority="65" w:unhideWhenUsed="0"/>
+    <w:lsdException w:name="Medium List 2 Accent 2" w:semiHidden="0" w:uiPriority="66" w:unhideWhenUsed="0"/>
+    <w:lsdException w:name="Medium Grid 1 Accent 2" w:semiHidden="0" w:uiPriority="67" w:unhideWhenUsed="0"/>
+    <w:lsdException w:name="Medium Grid 2 Accent 2" w:semiHidden="0" w:uiPriority="68" w:unhideWhenUsed="0"/>
+    <w:lsdException w:name="Medium Grid 3 Accent 2" w:semiHidden="0" w:uiPriority="69" w:unhideWhenUsed="0"/>
+    <w:lsdException w:name="Dark List Accent 2" w:semiHidden="0" w:uiPriority="70" w:unhideWhenUsed="0"/>
+    <w:lsdException w:name="Colorful Shading Accent 2" w:semiHidden="0" w:uiPriority="71" w:unhideWhenUsed="0"/>
+    <w:lsdException w:name="Colorful List Accent 2" w:semiHidden="0" w:uiPriority="72" w:unhideWhenUsed="0"/>
+    <w:lsdException w:name="Colorful Grid Accent 2" w:semiHidden="0" w:uiPriority="73" w:unhideWhenUsed="0"/>
+    <w:lsdException w:name="Light Shading Accent 3" w:semiHidden="0" w:uiPriority="60" w:unhideWhenUsed="0"/>
+    <w:lsdException w:name="Light List Accent 3" w:semiHidden="0" w:uiPriority="61" w:unhideWhenUsed="0"/>
+    <w:lsdException w:name="Light Grid Accent 3" w:semiHidden="0" w:uiPriority="62" w:unhideWhenUsed="0"/>
+    <w:lsdException w:name="Medium Shading 1 Accent 3" w:semiHidden="0" w:uiPriority="63" w:unhideWhenUsed="0"/>
+    <w:lsdException w:name="Medium Shading 2 Accent 3" w:semiHidden="0" w:uiPriority="64" w:unhideWhenUsed="0"/>
+    <w:lsdException w:name="Medium List 1 Accent 3" w:semiHidden="0" w:uiPriority="65" w:unhideWhenUsed="0"/>
+    <w:lsdException w:name="Medium List 2 Accent 3" w:semiHidden="0" w:uiPriority="66" w:unhideWhenUsed="0"/>
+    <w:lsdException w:name="Medium Grid 1 Accent 3" w:semiHidden="0" w:uiPriority="67" w:unhideWhenUsed="0"/>
+    <w:lsdException w:name="Medium Grid 2 Accent 3" w:semiHidden="0" w:uiPriority="68" w:unhideWhenUsed="0"/>
+    <w:lsdException w:name="Medium Grid 3 Accent 3" w:semiHidden="0" w:uiPriority="69" w:unhideWhenUsed="0"/>
+    <w:lsdException w:name="Dark List Accent 3" w:semiHidden="0" w:uiPriority="70" w:unhideWhenUsed="0"/>
+    <w:lsdException w:name="Colorful Shading Accent 3" w:semiHidden="0" w:uiPriority="71" w:unhideWhenUsed="0"/>
+    <w:lsdException w:name="Colorful List Accent 3" w:semiHidden="0" w:uiPriority="72" w:unhideWhenUsed="0"/>
+    <w:lsdException w:name="Colorful Grid Accent 3" w:semiHidden="0" w:uiPriority="73" w:unhideWhenUsed="0"/>
+    <w:lsdException w:name="Light Shading Accent 4" w:semiHidden="0" w:uiPriority="60" w:unhideWhenUsed="0"/>
+    <w:lsdException w:name="Light List Accent 4" w:semiHidden="0" w:uiPriority="61" w:unhideWhenUsed="0"/>
+    <w:lsdException w:name="Light Grid Accent 4" w:semiHidden="0" w:uiPriority="62" w:unhideWhenUsed="0"/>
+    <w:lsdException w:name="Medium Shading 1 Accent 4" w:semiHidden="0" w:uiPriority="63" w:unhideWhenUsed="0"/>
+    <w:lsdException w:name="Medium Shading 2 Accent 4" w:semiHidden="0" w:uiPriority="64" w:unhideWhenUsed="0"/>
+    <w:lsdException w:name="Medium List 1 Accent 4" w:semiHidden="0" w:uiPriority="65" w:unhideWhenUsed="0"/>
+    <w:lsdException w:name="Medium List 2 Accent 4" w:semiHidden="0" w:uiPriority="66" w:unhideWhenUsed="0"/>
+    <w:lsdException w:name="Medium Grid 1 Accent 4" w:semiHidden="0" w:uiPriority="67" w:unhideWhenUsed="0"/>
+    <w:lsdException w:name="Medium Grid 2 Accent 4" w:semiHidden="0" w:uiPriority="68" w:unhideWhenUsed="0"/>
+    <w:lsdException w:name="Medium Grid 3 Accent 4" w:semiHidden="0" w:uiPriority="69" w:unhideWhenUsed="0"/>
+    <w:lsdException w:name="Dark List Accent 4" w:semiHidden="0" w:uiPriority="70" w:unhideWhenUsed="0"/>
+    <w:lsdException w:name="Colorful Shading Accent 4" w:semiHidden="0" w:uiPriority="71" w:unhideWhenUsed="0"/>
+    <w:lsdException w:name="Colorful List Accent 4" w:semiHidden="0" w:uiPriority="72" w:unhideWhenUsed="0"/>
+    <w:lsdException w:name="Colorful Grid Accent 4" w:semiHidden="0" w:uiPriority="73" w:unhideWhenUsed="0"/>
+    <w:lsdException w:name="Light Shading Accent 5" w:semiHidden="0" w:uiPriority="60" w:unhideWhenUsed="0"/>
+    <w:lsdException w:name="Light List Accent 5" w:semiHidden="0" w:uiPriority="61" w:unhideWhenUsed="0"/>
+    <w:lsdException w:name="Light Grid Accent 5" w:semiHidden="0" w:uiPriority="62" w:unhideWhenUsed="0"/>
+    <w:lsdException w:name="Medium Shading 1 Accent 5" w:semiHidden="0" w:uiPriority="63" w:unhideWhenUsed="0"/>
+    <w:lsdException w:name="Medium Shading 2 Accent 5" w:semiHidden="0" w:uiPriority="64" w:unhideWhenUsed="0"/>
+    <w:lsdException w:name="Medium List 1 Accent 5" w:semiHidden="0" w:uiPriority="65" w:unhideWhenUsed="0"/>
+    <w:lsdException w:name="Medium List 2 Accent 5" w:semiHidden="0" w:uiPriority="66" w:unhideWhenUsed="0"/>
+    <w:lsdException w:name="Medium Grid 1 Accent 5" w:semiHidden="0" w:uiPriority="67" w:unhideWhenUsed="0"/>
+    <w:lsdException w:name="Medium Grid 2 Accent 5" w:semiHidden="0" w:uiPriority="68" w:unhideWhenUsed="0"/>
+    <w:lsdException w:name="Medium Grid 3 Accent 5" w:semiHidden="0" w:uiPriority="69" w:unhideWhenUsed="0"/>
+    <w:lsdException w:name="Dark List Accent 5" w:semiHidden="0" w:uiPriority="70" w:unhideWhenUsed="0"/>
+    <w:lsdException w:name="Colorful Shading Accent 5" w:semiHidden="0" w:uiPriority="71" w:unhideWhenUsed="0"/>
+    <w:lsdException w:name="Colorful List Accent 5" w:semiHidden="0" w:uiPriority="72" w:unhideWhenUsed="0"/>
+    <w:lsdException w:name="Colorful Grid Accent 5" w:semiHidden="0" w:uiPriority="73" w:unhideWhenUsed="0"/>
+    <w:lsdException w:name="Light Shading Accent 6" w:semiHidden="0" w:uiPriority="60" w:unhideWhenUsed="0"/>
+    <w:lsdException w:name="Light List Accent 6" w:semiHidden="0" w:uiPriority="61" w:unhideWhenUsed="0"/>
+    <w:lsdException w:name="Light Grid Accent 6" w:semiHidden="0" w:uiPriority="62" w:unhideWhenUsed="0"/>
+    <w:lsdException w:name="Medium Shading 1 Accent 6" w:semiHidden="0" w:uiPriority="63" w:unhideWhenUsed="0"/>
+    <w:lsdException w:name="Medium Shading 2 Accent 6" w:semiHidden="0" w:uiPriority="64" w:unhideWhenUsed="0"/>
+    <w:lsdException w:name="Medium List 1 Accent 6" w:semiHidden="0" w:uiPriority="65" w:unhideWhenUsed="0"/>
+    <w:lsdException w:name="Medium List 2 Accent 6" w:semiHidden="0" w:uiPriority="66" w:unhideWhenUsed="0"/>
+    <w:lsdException w:name="Medium Grid 1 Accent 6" w:semiHidden="0" w:uiPriority="67" w:unhideWhenUsed="0"/>
+    <w:lsdException w:name="Medium Grid 2 Accent 6" w:semiHidden="0" w:uiPriority="68" w:unhideWhenUsed="0"/>
+    <w:lsdException w:name="Medium Grid 3 Accent 6" w:semiHidden="0" w:uiPriority="69" w:unhideWhenUsed="0"/>
+    <w:lsdException w:name="Dark List Accent 6" w:semiHidden="0" w:uiPriority="70" w:unhideWhenUsed="0"/>
+    <w:lsdException w:name="Colorful Shading Accent 6" w:semiHidden="0" w:uiPriority="71" w:unhideWhenUsed="0"/>
+    <w:lsdException w:name="Colorful List Accent 6" w:semiHidden="0" w:uiPriority="72" w:unhideWhenUsed="0"/>
+    <w:lsdException w:name="Colorful Grid Accent 6" w:semiHidden="0" w:uiPriority="73" w:unhideWhenUsed="0"/>
+    <w:lsdException w:name="Subtle Emphasis" w:semiHidden="0" w:uiPriority="19" w:unhideWhenUsed="0" w:qFormat="1"/>
+    <w:lsdException w:name="Intense Emphasis" w:semiHidden="0" w:uiPriority="21" w:unhideWhenUsed="0" w:qFormat="1"/>
+    <w:lsdException w:name="Subtle Reference" w:semiHidden="0" w:uiPriority="31" w:unhideWhenUsed="0" w:qFormat="1"/>
+    <w:lsdException w:name="Intense Reference" w:semiHidden="0" w:uiPriority="32" w:unhideWhenUsed="0" w:qFormat="1"/>
+    <w:lsdException w:name="Book Title" w:semiHidden="0" w:uiPriority="33" w:unhideWhenUsed="0" w:qFormat="1"/>
+    <w:lsdException w:name="Bibliography" w:uiPriority="37"/>
+    <w:lsdException w:name="TOC Heading" w:uiPriority="39" w:qFormat="1"/>
+  </w:latentStyles>
+  <w:style w:type="paragraph" w:default="1" w:styleId="Normal">
+    <w:name w:val="Normal"/>
+    <w:qFormat/>
+    <w:pPr>
+      <w:spacing w:after="160" w:line="259" w:lineRule="auto"/>
+    </w:pPr>
+  </w:style>
+  <w:style w:type="character" w:default="1" w:styleId="DefaultParagraphFont">
+    <w:name w:val="Default Paragraph Font"/>
+    <w:uiPriority w:val="1"/>
+    <w:semiHidden/>
+    <w:unhideWhenUsed/>
+  </w:style>
+  <w:style w:type="table" w:default="1" w:styleId="TableNormal">
+    <w:name w:val="Normal Table"/>
+    <w:uiPriority w:val="99"/>
+    <w:semiHidden/>
+    <w:unhideWhenUsed/>
+    <w:tblPr>
+      <w:tblInd w:w="0" w:type="dxa"/>
+      <w:tblCellMar>
+        <w:top w:w="0" w:type="dxa"/>
+        <w:left w:w="108" w:type="dxa"/>
+        <w:bottom w:w="0" w:type="dxa"/>
+        <w:right w:w="108" w:type="dxa"/>
+      </w:tblCellMar>
+    </w:tblPr>
+  </w:style>
+  <w:style w:type="numbering" w:default="1" w:styleId="NoList">
+    <w:name w:val="No List"/>
+    <w:uiPriority w:val="99"/>
+    <w:semiHidden/>
+    <w:unhideWhenUsed/>
+  </w:style>
+  <w:style w:type="character" w:customStyle="1" w:styleId="HTMLPreformattedChar">
+    <w:name w:val="HTML Preformatted Char"/>
+    <w:basedOn w:val="DefaultParagraphFont"/>
+    <w:link w:val="HTMLPreformatted"/>
+    <w:uiPriority w:val="99"/>
+    <w:semiHidden/>
+    <w:qFormat/>
+    <w:rsid w:val="00BC42A5"/>
+    <w:rPr>
+      <w:rFonts w:ascii="Courier New" w:eastAsia="Times New Roman" w:hAnsi="Courier New" w:cs="Courier New"/>
+      <w:sz w:val="20"/>
+      <w:szCs w:val="20"/>
+      <w:lang w:eastAsia="en-CA"/>
+    </w:rPr>
+  </w:style>
+  <w:style w:type="character" w:customStyle="1" w:styleId="ListLabel1">
+    <w:name w:val="ListLabel 1"/>
+    <w:qFormat/>
+    <w:rPr>
+      <w:rFonts w:cs="Courier New"/>
+    </w:rPr>
+  </w:style>
+  <w:style w:type="character" w:customStyle="1" w:styleId="ListLabel2">
+    <w:name w:val="ListLabel 2"/>
+    <w:qFormat/>
+    <w:rPr>
+      <w:rFonts w:cs="Courier New"/>
+    </w:rPr>
+  </w:style>
+  <w:style w:type="character" w:customStyle="1" w:styleId="ListLabel3">
+    <w:name w:val="ListLabel 3"/>
+    <w:qFormat/>
+    <w:rPr>
+      <w:rFonts w:cs="Courier New"/>
+    </w:rPr>
+  </w:style>
+  <w:style w:type="paragraph" w:customStyle="1" w:styleId="Heading">
+    <w:name w:val="Heading"/>
+    <w:basedOn w:val="Normal"/>
+    <w:next w:val="BodyText"/>
+    <w:qFormat/>
+    <w:pPr>
+      <w:keepNext/>
+      <w:spacing w:before="240" w:after="120"/>
+    </w:pPr>
+    <w:rPr>
+      <w:rFonts w:ascii="Liberation Sans" w:eastAsia="Noto Sans CJK SC Regular" w:hAnsi="Liberation Sans" w:cs="FreeSans"/>
+      <w:sz w:val="28"/>
+      <w:szCs w:val="28"/>
+    </w:rPr>
+  </w:style>
+  <w:style w:type="paragraph" w:styleId="BodyText">
+    <w:name w:val="Body Text"/>
+    <w:basedOn w:val="Normal"/>
+    <w:pPr>
+      <w:spacing w:after="140" w:line="288" w:lineRule="auto"/>
+    </w:pPr>
+  </w:style>
+  <w:style w:type="paragraph" w:styleId="List">
+    <w:name w:val="List"/>
+    <w:basedOn w:val="BodyText"/>
+    <w:rPr>
+      <w:rFonts w:cs="FreeSans"/>
+    </w:rPr>
+  </w:style>
+  <w:style w:type="paragraph" w:styleId="Caption">
+    <w:name w:val="caption"/>
+    <w:basedOn w:val="Normal"/>
+    <w:qFormat/>
+    <w:pPr>
+      <w:suppressLineNumbers/>
+      <w:spacing w:before="120" w:after="120"/>
+    </w:pPr>
+    <w:rPr>
+      <w:rFonts w:cs="FreeSans"/>
+      <w:i/>
+      <w:iCs/>
+      <w:sz w:val="24"/>
+      <w:szCs w:val="24"/>
+    </w:rPr>
+  </w:style>
+  <w:style w:type="paragraph" w:customStyle="1" w:styleId="Index">
+    <w:name w:val="Index"/>
+    <w:basedOn w:val="Normal"/>
+    <w:qFormat/>
+    <w:pPr>
+      <w:suppressLineNumbers/>
+    </w:pPr>
+    <w:rPr>
+      <w:rFonts w:cs="FreeSans"/>
+    </w:rPr>
+  </w:style>
+  <w:style w:type="paragraph" w:styleId="HTMLPreformatted">
+    <w:name w:val="HTML Preformatted"/>
+    <w:basedOn w:val="Normal"/>
+    <w:link w:val="HTMLPreformattedChar"/>
+    <w:uiPriority w:val="99"/>
+    <w:semiHidden/>
+    <w:unhideWhenUsed/>
+    <w:qFormat/>
+    <w:rsid w:val="00BC42A5"/>
+    <w:pPr>
+      <w:tabs>
+        <w:tab w:val="left" w:pos="916"/>
+        <w:tab w:val="left" w:pos="1832"/>
+        <w:tab w:val="left" w:pos="2748"/>
+        <w:tab w:val="left" w:pos="3664"/>
+        <w:tab w:val="left" w:pos="4580"/>
+        <w:tab w:val="left" w:pos="5496"/>
+        <w:tab w:val="left" w:pos="6412"/>
+        <w:tab w:val="left" w:pos="7328"/>
+        <w:tab w:val="left" w:pos="8244"/>
+        <w:tab w:val="left" w:pos="9160"/>
+        <w:tab w:val="left" w:pos="10076"/>
+        <w:tab w:val="left" w:pos="10992"/>
+        <w:tab w:val="left" w:pos="11908"/>
+        <w:tab w:val="left" w:pos="12824"/>
+        <w:tab w:val="left" w:pos="13740"/>
+        <w:tab w:val="left" w:pos="14656"/>
+      </w:tabs>
+      <w:spacing w:after="0" w:line="240" w:lineRule="auto"/>
+    </w:pPr>
+    <w:rPr>
+      <w:rFonts w:ascii="Courier New" w:eastAsia="Times New Roman" w:hAnsi="Courier New" w:cs="Courier New"/>
+      <w:sz w:val="20"/>
+      <w:szCs w:val="20"/>
+      <w:lang w:eastAsia="en-CA"/>
+    </w:rPr>
+  </w:style>
+  <w:style w:type="paragraph" w:styleId="ListParagraph">
+    <w:name w:val="List Paragraph"/>
+    <w:basedOn w:val="Normal"/>
+    <w:uiPriority w:val="34"/>
+    <w:qFormat/>
+    <w:rsid w:val="00BC42A5"/>
+    <w:pPr>
+      <w:ind w:left="720"/>
+      <w:contextualSpacing/>
+    </w:pPr>
+  </w:style>
+</w:styles>
+</file>
+
+<file path=word/stylesWithEffects.xml><?xml version="1.0" encoding="utf-8"?>
+<w:styles xmlns:wpc="http://schemas.microsoft.com/office/word/2010/wordprocessingCanvas" xmlns:mo="http://schemas.microsoft.com/office/mac/office/2008/main" xmlns:mc="http://schemas.openxmlformats.org/markup-compatibility/2006" xmlns:mv="urn:schemas-microsoft-com:mac:vml" xmlns:o="urn:schemas-microsoft-com:office:office" xmlns:r="http://schemas.openxmlformats.org/officeDocument/2006/relationships" xmlns:m="http://schemas.openxmlformats.org/officeDocument/2006/math" xmlns:v="urn:schemas-microsoft-com:vml" xmlns:wp14="http://schemas.microsoft.com/office/word/2010/wordprocessingDrawing" xmlns:wp="http://schemas.openxmlformats.org/drawingml/2006/wordprocessingDrawing" xmlns:w10="urn:schemas-microsoft-com:office:word" xmlns:w="http://schemas.openxmlformats.org/wordprocessingml/2006/main" xmlns:w14="http://schemas.microsoft.com/office/word/2010/wordml" xmlns:wpg="http://schemas.microsoft.com/office/word/2010/wordprocessingGroup" xmlns:wpi="http://schemas.microsoft.com/office/word/2010/wordprocessingInk" xmlns:wne="http://schemas.microsoft.com/office/word/2006/wordml" xmlns:wps="http://schemas.microsoft.com/office/word/2010/wordprocessingShape" mc:Ignorable="w14 wp14">
+  <w:docDefaults>
+    <w:rPrDefault>
+      <w:rPr>
+        <w:rFonts w:asciiTheme="minorHAnsi" w:eastAsiaTheme="minorHAnsi" w:hAnsiTheme="minorHAnsi" w:cstheme="minorBidi"/>
+        <w:sz w:val="22"/>
+        <w:szCs w:val="22"/>
+        <w:lang w:val="en-CA" w:eastAsia="en-US" w:bidi="ar-SA"/>
+      </w:rPr>
+    </w:rPrDefault>
+    <w:pPrDefault/>
+  </w:docDefaults>
+  <w:latentStyles w:defLockedState="0" w:defUIPriority="99" w:defSemiHidden="1" w:defUnhideWhenUsed="1" w:defQFormat="0" w:count="276">
+    <w:lsdException w:name="Normal" w:semiHidden="0" w:uiPriority="0" w:unhideWhenUsed="0" w:qFormat="1"/>
+    <w:lsdException w:name="heading 1" w:semiHidden="0" w:uiPriority="9" w:unhideWhenUsed="0" w:qFormat="1"/>
+    <w:lsdException w:name="heading 2" w:uiPriority="9" w:qFormat="1"/>
+    <w:lsdException w:name="heading 3" w:uiPriority="9" w:qFormat="1"/>
+    <w:lsdException w:name="heading 4" w:uiPriority="9" w:qFormat="1"/>
+    <w:lsdException w:name="heading 5" w:uiPriority="9" w:qFormat="1"/>
+    <w:lsdException w:name="heading 6" w:uiPriority="9" w:qFormat="1"/>
+    <w:lsdException w:name="heading 7" w:uiPriority="9" w:qFormat="1"/>
+    <w:lsdException w:name="heading 8" w:uiPriority="9" w:qFormat="1"/>
+    <w:lsdException w:name="heading 9" w:uiPriority="9" w:qFormat="1"/>
+    <w:lsdException w:name="toc 1" w:uiPriority="39"/>
+    <w:lsdException w:name="toc 2" w:uiPriority="39"/>
+    <w:lsdException w:name="toc 3" w:uiPriority="39"/>
+    <w:lsdException w:name="toc 4" w:uiPriority="39"/>
+    <w:lsdException w:name="toc 5" w:uiPriority="39"/>
+    <w:lsdException w:name="toc 6" w:uiPriority="39"/>
+    <w:lsdException w:name="toc 7" w:uiPriority="39"/>
+    <w:lsdException w:name="toc 8" w:uiPriority="39"/>
+    <w:lsdException w:name="toc 9" w:uiPriority="39"/>
+    <w:lsdException w:name="caption" w:uiPriority="35" w:qFormat="1"/>
+    <w:lsdException w:name="Title" w:semiHidden="0" w:uiPriority="10" w:unhideWhenUsed="0" w:qFormat="1"/>
+    <w:lsdException w:name="Default Paragraph Font" w:uiPriority="1"/>
+    <w:lsdException w:name="Subtitle" w:semiHidden="0" w:uiPriority="11" w:unhideWhenUsed="0" w:qFormat="1"/>
+    <w:lsdException w:name="Strong" w:semiHidden="0" w:uiPriority="22" w:unhideWhenUsed="0" w:qFormat="1"/>
+    <w:lsdException w:name="Emphasis" w:semiHidden="0" w:uiPriority="20" w:unhideWhenUsed="0" w:qFormat="1"/>
+    <w:lsdException w:name="Table Grid" w:semiHidden="0" w:uiPriority="39" w:unhideWhenUsed="0"/>
+    <w:lsdException w:name="Note Level 1" w:semiHidden="0" w:unhideWhenUsed="0"/>
+    <w:lsdException w:name="Note Level 2" w:semiHidden="0" w:unhideWhenUsed="0"/>
+    <w:lsdException w:name="Note Level 3" w:semiHidden="0" w:unhideWhenUsed="0"/>
+    <w:lsdException w:name="Note Level 4" w:semiHidden="0" w:unhideWhenUsed="0"/>
+    <w:lsdException w:name="Note Level 5" w:semiHidden="0" w:unhideWhenUsed="0"/>
+    <w:lsdException w:name="Note Level 6" w:semiHidden="0" w:unhideWhenUsed="0"/>
+    <w:lsdException w:name="Note Level 7" w:semiHidden="0" w:unhideWhenUsed="0"/>
+    <w:lsdException w:name="Note Level 8" w:semiHidden="0" w:unhideWhenUsed="0"/>
+    <w:lsdException w:name="Note Level 9" w:semiHidden="0" w:unhideWhenUsed="0"/>
+    <w:lsdException w:name="Placeholder Text" w:unhideWhenUsed="0"/>
+    <w:lsdException w:name="No Spacing" w:semiHidden="0" w:uiPriority="1" w:unhideWhenUsed="0" w:qFormat="1"/>
+    <w:lsdException w:name="Light Shading" w:semiHidden="0" w:uiPriority="60" w:unhideWhenUsed="0"/>
+    <w:lsdException w:name="Light List" w:semiHidden="0" w:uiPriority="61" w:unhideWhenUsed="0"/>
+    <w:lsdException w:name="Light Grid" w:semiHidden="0" w:uiPriority="62" w:unhideWhenUsed="0"/>
+    <w:lsdException w:name="Medium Shading 1" w:semiHidden="0" w:uiPriority="63" w:unhideWhenUsed="0"/>
+    <w:lsdException w:name="Medium Shading 2" w:semiHidden="0" w:uiPriority="64" w:unhideWhenUsed="0"/>
+    <w:lsdException w:name="Medium List 1" w:semiHidden="0" w:uiPriority="65" w:unhideWhenUsed="0"/>
+    <w:lsdException w:name="Medium List 2" w:semiHidden="0" w:uiPriority="66" w:unhideWhenUsed="0"/>
+    <w:lsdException w:name="Medium Grid 1" w:semiHidden="0" w:uiPriority="67" w:unhideWhenUsed="0"/>
+    <w:lsdException w:name="Medium Grid 2" w:semiHidden="0" w:uiPriority="68" w:unhideWhenUsed="0"/>
+    <w:lsdException w:name="Medium Grid 3" w:semiHidden="0" w:uiPriority="69" w:unhideWhenUsed="0"/>
+    <w:lsdException w:name="Dark List" w:semiHidden="0" w:uiPriority="70" w:unhideWhenUsed="0"/>
+    <w:lsdException w:name="Colorful Shading" w:semiHidden="0" w:uiPriority="71" w:unhideWhenUsed="0"/>
+    <w:lsdException w:name="Colorful List" w:semiHidden="0" w:uiPriority="72" w:unhideWhenUsed="0"/>
+    <w:lsdException w:name="Colorful Grid" w:semiHidden="0" w:uiPriority="73" w:unhideWhenUsed="0"/>
+    <w:lsdException w:name="Light Shading Accent 1" w:semiHidden="0" w:uiPriority="60" w:unhideWhenUsed="0"/>
+    <w:lsdException w:name="Light List Accent 1" w:semiHidden="0" w:uiPriority="61" w:unhideWhenUsed="0"/>
+    <w:lsdException w:name="Light Grid Accent 1" w:semiHidden="0" w:uiPriority="62" w:unhideWhenUsed="0"/>
+    <w:lsdException w:name="Medium Shading 1 Accent 1" w:semiHidden="0" w:uiPriority="63" w:unhideWhenUsed="0"/>
+    <w:lsdException w:name="Medium Shading 2 Accent 1" w:semiHidden="0" w:uiPriority="64" w:unhideWhenUsed="0"/>
+    <w:lsdException w:name="Medium List 1 Accent 1" w:semiHidden="0" w:uiPriority="65" w:unhideWhenUsed="0"/>
+    <w:lsdException w:name="Revision" w:unhideWhenUsed="0"/>
+    <w:lsdException w:name="List Paragraph" w:semiHidden="0" w:uiPriority="34" w:unhideWhenUsed="0" w:qFormat="1"/>
+    <w:lsdException w:name="Quote" w:semiHidden="0" w:uiPriority="29" w:unhideWhenUsed="0" w:qFormat="1"/>
+    <w:lsdException w:name="Intense Quote" w:semiHidden="0" w:uiPriority="30" w:unhideWhenUsed="0" w:qFormat="1"/>
+    <w:lsdException w:name="Medium List 2 Accent 1" w:semiHidden="0" w:uiPriority="66" w:unhideWhenUsed="0"/>
+    <w:lsdException w:name="Medium Grid 1 Accent 1" w:semiHidden="0" w:uiPriority="67" w:unhideWhenUsed="0"/>
+    <w:lsdException w:name="Medium Grid 2 Accent 1" w:semiHidden="0" w:uiPriority="68" w:unhideWhenUsed="0"/>
+    <w:lsdException w:name="Medium Grid 3 Accent 1" w:semiHidden="0" w:uiPriority="69" w:unhideWhenUsed="0"/>
+    <w:lsdException w:name="Dark List Accent 1" w:semiHidden="0" w:uiPriority="70" w:unhideWhenUsed="0"/>
+    <w:lsdException w:name="Colorful Shading Accent 1" w:semiHidden="0" w:uiPriority="71" w:unhideWhenUsed="0"/>
+    <w:lsdException w:name="Colorful List Accent 1" w:semiHidden="0" w:uiPriority="72" w:unhideWhenUsed="0"/>
+    <w:lsdException w:name="Colorful Grid Accent 1" w:semiHidden="0" w:uiPriority="73" w:unhideWhenUsed="0"/>
+    <w:lsdException w:name="Light Shading Accent 2" w:semiHidden="0" w:uiPriority="60" w:unhideWhenUsed="0"/>
+    <w:lsdException w:name="Light List Accent 2" w:semiHidden="0" w:uiPriority="61" w:unhideWhenUsed="0"/>
+    <w:lsdException w:name="Light Grid Accent 2" w:semiHidden="0" w:uiPriority="62" w:unhideWhenUsed="0"/>
+    <w:lsdException w:name="Medium Shading 1 Accent 2" w:semiHidden="0" w:uiPriority="63" w:unhideWhenUsed="0"/>
+    <w:lsdException w:name="Medium Shading 2 Accent 2" w:semiHidden="0" w:uiPriority="64" w:unhideWhenUsed="0"/>
+    <w:lsdException w:name="Medium List 1 Accent 2" w:semiHidden="0" w:uiPriority="65" w:unhideWhenUsed="0"/>
+    <w:lsdException w:name="Medium List 2 Accent 2" w:semiHidden="0" w:uiPriority="66" w:unhideWhenUsed="0"/>
+    <w:lsdException w:name="Medium Grid 1 Accent 2" w:semiHidden="0" w:uiPriority="67" w:unhideWhenUsed="0"/>
+    <w:lsdException w:name="Medium Grid 2 Accent 2" w:semiHidden="0" w:uiPriority="68" w:unhideWhenUsed="0"/>
+    <w:lsdException w:name="Medium Grid 3 Accent 2" w:semiHidden="0" w:uiPriority="69" w:unhideWhenUsed="0"/>
+    <w:lsdException w:name="Dark List Accent 2" w:semiHidden="0" w:uiPriority="70" w:unhideWhenUsed="0"/>
+    <w:lsdException w:name="Colorful Shading Accent 2" w:semiHidden="0" w:uiPriority="71" w:unhideWhenUsed="0"/>
+    <w:lsdException w:name="Colorful List Accent 2" w:semiHidden="0" w:uiPriority="72" w:unhideWhenUsed="0"/>
+    <w:lsdException w:name="Colorful Grid Accent 2" w:semiHidden="0" w:uiPriority="73" w:unhideWhenUsed="0"/>
+    <w:lsdException w:name="Light Shading Accent 3" w:semiHidden="0" w:uiPriority="60" w:unhideWhenUsed="0"/>
+    <w:lsdException w:name="Light List Accent 3" w:semiHidden="0" w:uiPriority="61" w:unhideWhenUsed="0"/>
+    <w:lsdException w:name="Light Grid Accent 3" w:semiHidden="0" w:uiPriority="62" w:unhideWhenUsed="0"/>
+    <w:lsdException w:name="Medium Shading 1 Accent 3" w:semiHidden="0" w:uiPriority="63" w:unhideWhenUsed="0"/>
+    <w:lsdException w:name="Medium Shading 2 Accent 3" w:semiHidden="0" w:uiPriority="64" w:unhideWhenUsed="0"/>
+    <w:lsdException w:name="Medium List 1 Accent 3" w:semiHidden="0" w:uiPriority="65" w:unhideWhenUsed="0"/>
+    <w:lsdException w:name="Medium List 2 Accent 3" w:semiHidden="0" w:uiPriority="66" w:unhideWhenUsed="0"/>
+    <w:lsdException w:name="Medium Grid 1 Accent 3" w:semiHidden="0" w:uiPriority="67" w:unhideWhenUsed="0"/>
+    <w:lsdException w:name="Medium Grid 2 Accent 3" w:semiHidden="0" w:uiPriority="68" w:unhideWhenUsed="0"/>
+    <w:lsdException w:name="Medium Grid 3 Accent 3" w:semiHidden="0" w:uiPriority="69" w:unhideWhenUsed="0"/>
+    <w:lsdException w:name="Dark List Accent 3" w:semiHidden="0" w:uiPriority="70" w:unhideWhenUsed="0"/>
+    <w:lsdException w:name="Colorful Shading Accent 3" w:semiHidden="0" w:uiPriority="71" w:unhideWhenUsed="0"/>
+    <w:lsdException w:name="Colorful List Accent 3" w:semiHidden="0" w:uiPriority="72" w:unhideWhenUsed="0"/>
+    <w:lsdException w:name="Colorful Grid Accent 3" w:semiHidden="0" w:uiPriority="73" w:unhideWhenUsed="0"/>
+    <w:lsdException w:name="Light Shading Accent 4" w:semiHidden="0" w:uiPriority="60" w:unhideWhenUsed="0"/>
+    <w:lsdException w:name="Light List Accent 4" w:semiHidden="0" w:uiPriority="61" w:unhideWhenUsed="0"/>
+    <w:lsdException w:name="Light Grid Accent 4" w:semiHidden="0" w:uiPriority="62" w:unhideWhenUsed="0"/>
+    <w:lsdException w:name="Medium Shading 1 Accent 4" w:semiHidden="0" w:uiPriority="63" w:unhideWhenUsed="0"/>
+    <w:lsdException w:name="Medium Shading 2 Accent 4" w:semiHidden="0" w:uiPriority="64" w:unhideWhenUsed="0"/>
+    <w:lsdException w:name="Medium List 1 Accent 4" w:semiHidden="0" w:uiPriority="65" w:unhideWhenUsed="0"/>
+    <w:lsdException w:name="Medium List 2 Accent 4" w:semiHidden="0" w:uiPriority="66" w:unhideWhenUsed="0"/>
+    <w:lsdException w:name="Medium Grid 1 Accent 4" w:semiHidden="0" w:uiPriority="67" w:unhideWhenUsed="0"/>
+    <w:lsdException w:name="Medium Grid 2 Accent 4" w:semiHidden="0" w:uiPriority="68" w:unhideWhenUsed="0"/>
+    <w:lsdException w:name="Medium Grid 3 Accent 4" w:semiHidden="0" w:uiPriority="69" w:unhideWhenUsed="0"/>
+    <w:lsdException w:name="Dark List Accent 4" w:semiHidden="0" w:uiPriority="70" w:unhideWhenUsed="0"/>
+    <w:lsdException w:name="Colorful Shading Accent 4" w:semiHidden="0" w:uiPriority="71" w:unhideWhenUsed="0"/>
+    <w:lsdException w:name="Colorful List Accent 4" w:semiHidden="0" w:uiPriority="72" w:unhideWhenUsed="0"/>
+    <w:lsdException w:name="Colorful Grid Accent 4" w:semiHidden="0" w:uiPriority="73" w:unhideWhenUsed="0"/>
+    <w:lsdException w:name="Light Shading Accent 5" w:semiHidden="0" w:uiPriority="60" w:unhideWhenUsed="0"/>
+    <w:lsdException w:name="Light List Accent 5" w:semiHidden="0" w:uiPriority="61" w:unhideWhenUsed="0"/>
+    <w:lsdException w:name="Light Grid Accent 5" w:semiHidden="0" w:uiPriority="62" w:unhideWhenUsed="0"/>
+    <w:lsdException w:name="Medium Shading 1 Accent 5" w:semiHidden="0" w:uiPriority="63" w:unhideWhenUsed="0"/>
+    <w:lsdException w:name="Medium Shading 2 Accent 5" w:semiHidden="0" w:uiPriority="64" w:unhideWhenUsed="0"/>
+    <w:lsdException w:name="Medium List 1 Accent 5" w:semiHidden="0" w:uiPriority="65" w:unhideWhenUsed="0"/>
+    <w:lsdException w:name="Medium List 2 Accent 5" w:semiHidden="0" w:uiPriority="66" w:unhideWhenUsed="0"/>
+    <w:lsdException w:name="Medium Grid 1 Accent 5" w:semiHidden="0" w:uiPriority="67" w:unhideWhenUsed="0"/>
+    <w:lsdException w:name="Medium Grid 2 Accent 5" w:semiHidden="0" w:uiPriority="68" w:unhideWhenUsed="0"/>
+    <w:lsdException w:name="Medium Grid 3 Accent 5" w:semiHidden="0" w:uiPriority="69" w:unhideWhenUsed="0"/>
+    <w:lsdException w:name="Dark List Accent 5" w:semiHidden="0" w:uiPriority="70" w:unhideWhenUsed="0"/>
+    <w:lsdException w:name="Colorful Shading Accent 5" w:semiHidden="0" w:uiPriority="71" w:unhideWhenUsed="0"/>
+    <w:lsdException w:name="Colorful List Accent 5" w:semiHidden="0" w:uiPriority="72" w:unhideWhenUsed="0"/>
+    <w:lsdException w:name="Colorful Grid Accent 5" w:semiHidden="0" w:uiPriority="73" w:unhideWhenUsed="0"/>
+    <w:lsdException w:name="Light Shading Accent 6" w:semiHidden="0" w:uiPriority="60" w:unhideWhenUsed="0"/>
+    <w:lsdException w:name="Light List Accent 6" w:semiHidden="0" w:uiPriority="61" w:unhideWhenUsed="0"/>
+    <w:lsdException w:name="Light Grid Accent 6" w:semiHidden="0" w:uiPriority="62" w:unhideWhenUsed="0"/>
+    <w:lsdException w:name="Medium Shading 1 Accent 6" w:semiHidden="0" w:uiPriority="63" w:unhideWhenUsed="0"/>
+    <w:lsdException w:name="Medium Shading 2 Accent 6" w:semiHidden="0" w:uiPriority="64" w:unhideWhenUsed="0"/>
+    <w:lsdException w:name="Medium List 1 Accent 6" w:semiHidden="0" w:uiPriority="65" w:unhideWhenUsed="0"/>
+    <w:lsdException w:name="Medium List 2 Accent 6" w:semiHidden="0" w:uiPriority="66" w:unhideWhenUsed="0"/>
+    <w:lsdException w:name="Medium Grid 1 Accent 6" w:semiHidden="0" w:uiPriority="67" w:unhideWhenUsed="0"/>
+    <w:lsdException w:name="Medium Grid 2 Accent 6" w:semiHidden="0" w:uiPriority="68" w:unhideWhenUsed="0"/>
+    <w:lsdException w:name="Medium Grid 3 Accent 6" w:semiHidden="0" w:uiPriority="69" w:unhideWhenUsed="0"/>
+    <w:lsdException w:name="Dark List Accent 6" w:semiHidden="0" w:uiPriority="70" w:unhideWhenUsed="0"/>
+    <w:lsdException w:name="Colorful Shading Accent 6" w:semiHidden="0" w:uiPriority="71" w:unhideWhenUsed="0"/>
+    <w:lsdException w:name="Colorful List Accent 6" w:semiHidden="0" w:uiPriority="72" w:unhideWhenUsed="0"/>
+    <w:lsdException w:name="Colorful Grid Accent 6" w:semiHidden="0" w:uiPriority="73" w:unhideWhenUsed="0"/>
+    <w:lsdException w:name="Subtle Emphasis" w:semiHidden="0" w:uiPriority="19" w:unhideWhenUsed="0" w:qFormat="1"/>
+    <w:lsdException w:name="Intense Emphasis" w:semiHidden="0" w:uiPriority="21" w:unhideWhenUsed="0" w:qFormat="1"/>
+    <w:lsdException w:name="Subtle Reference" w:semiHidden="0" w:uiPriority="31" w:unhideWhenUsed="0" w:qFormat="1"/>
+    <w:lsdException w:name="Intense Reference" w:semiHidden="0" w:uiPriority="32" w:unhideWhenUsed="0" w:qFormat="1"/>
+    <w:lsdException w:name="Book Title" w:semiHidden="0" w:uiPriority="33" w:unhideWhenUsed="0" w:qFormat="1"/>
+    <w:lsdException w:name="Bibliography" w:uiPriority="37"/>
+    <w:lsdException w:name="TOC Heading" w:uiPriority="39" w:qFormat="1"/>
   </w:latentStyles>
   <w:style w:type="paragraph" w:default="1" w:styleId="Normal">
     <w:name w:val="Normal"/>
@@ -2219,7 +2264,7 @@
   <a:extraClrSchemeLst/>
   <a:extLst>
     <a:ext uri="{05A4C25C-085E-4340-85A3-A5531E510DB2}">
-      <thm15:themeFamily xmlns:thm15="http://schemas.microsoft.com/office/thememl/2012/main" name="Office Theme" id="{62F939B6-93AF-4DB8-9C6B-D6C7DFDC589F}" vid="{4A3C46E8-61CC-4603-A589-7422A47A8E4A}"/>
+      <thm15:themeFamily xmlns:thm15="http://schemas.microsoft.com/office/thememl/2012/main" xmlns="" name="Office Theme" id="{62F939B6-93AF-4DB8-9C6B-D6C7DFDC589F}" vid="{4A3C46E8-61CC-4603-A589-7422A47A8E4A}"/>
     </a:ext>
   </a:extLst>
 </a:theme>

</xml_diff>